<commit_message>
added who's the beatdown paragraph
yay so many words wowee 5700 i hate this
</commit_message>
<xml_diff>
--- a/Documentation/Dissertation.docx
+++ b/Documentation/Dissertation.docx
@@ -829,6 +829,58 @@
           <w:sz w:val="22"/>
           <w:szCs w:val="22"/>
         </w:rPr>
+        <w:t>The utility of knowing what kind of deck a player is playing has many advantages. For example, knowing that you are playing a fast deck helps when deciding how aggressive to play, and conversely knowing if the opponent will be able to stop you quickly enough can help decide how to prepare your board-state for their</w:t>
+      </w:r>
+      <w:r>
+        <w:rPr>
+          <w:rFonts w:ascii="Times New Roman" w:hAnsi="Times New Roman" w:cs="Times New Roman"/>
+          <w:sz w:val="22"/>
+          <w:szCs w:val="22"/>
+        </w:rPr>
+        <w:t xml:space="preserve"> defences. Another important factor in competitive play is when two similar decks face each other: identifying who is the aggressor is vital for a player to win</w:t>
+      </w:r>
+      <w:r>
+        <w:rPr>
+          <w:rFonts w:ascii="Times New Roman" w:hAnsi="Times New Roman" w:cs="Times New Roman"/>
+          <w:sz w:val="22"/>
+          <w:szCs w:val="22"/>
+        </w:rPr>
+        <w:t>. This concept is discussed further in the article “Who’s the Beatdown?</w:t>
+      </w:r>
+      <w:bookmarkStart w:id="1" w:name="_GoBack"/>
+      <w:bookmarkEnd w:id="1"/>
+      <w:r>
+        <w:rPr>
+          <w:rFonts w:ascii="Times New Roman" w:hAnsi="Times New Roman" w:cs="Times New Roman"/>
+          <w:sz w:val="22"/>
+          <w:szCs w:val="22"/>
+        </w:rPr>
+        <w:t>”</w:t>
+      </w:r>
+      <w:r>
+        <w:rPr>
+          <w:rFonts w:ascii="Times New Roman" w:hAnsi="Times New Roman" w:cs="Times New Roman"/>
+          <w:sz w:val="22"/>
+          <w:szCs w:val="22"/>
+        </w:rPr>
+        <w:t xml:space="preserve"> [9].</w:t>
+      </w:r>
+    </w:p>
+    <w:p>
+      <w:pPr>
+        <w:pStyle w:val="Textbodyuser"/>
+        <w:rPr>
+          <w:rFonts w:ascii="Times New Roman" w:hAnsi="Times New Roman" w:cs="Times New Roman"/>
+          <w:sz w:val="22"/>
+          <w:szCs w:val="22"/>
+        </w:rPr>
+      </w:pPr>
+      <w:r>
+        <w:rPr>
+          <w:rFonts w:ascii="Times New Roman" w:hAnsi="Times New Roman" w:cs="Times New Roman"/>
+          <w:sz w:val="22"/>
+          <w:szCs w:val="22"/>
+        </w:rPr>
         <w:t>The company behind MtG have several of their own digital clients for playing the game, the two most notable being MtG Online</w:t>
       </w:r>
       <w:r>
@@ -1046,7 +1098,16 @@
           <w:sz w:val="22"/>
           <w:szCs w:val="22"/>
         </w:rPr>
-        <w:t>Deep Learning 4 Java is another library for using neural networks. I only used part of DL4J’s tools, to load the network model generated in python into the Forge client using Java. I could have used DL4J for the entire project, but Tensorflow is a more lightweight solution and can be run and modified relatively quickly.</w:t>
+        <w:t xml:space="preserve">Deep Learning 4 Java is another library for using neural networks. I only used part of DL4J’s tools, to load the network model generated in python into the Forge client using Java. I could have used DL4J </w:t>
+      </w:r>
+      <w:r>
+        <w:rPr>
+          <w:rFonts w:ascii="Times New Roman" w:hAnsi="Times New Roman" w:cs="Times New Roman"/>
+          <w:sz w:val="22"/>
+          <w:szCs w:val="22"/>
+        </w:rPr>
+        <w:lastRenderedPageBreak/>
+        <w:t>for the entire project, but Tensorflow is a more lightweight solution and can be run and modified relatively quickly.</w:t>
       </w:r>
     </w:p>
     <w:p>
@@ -1104,7 +1165,6 @@
         <w:rPr>
           <w:rFonts w:ascii="Times New Roman" w:hAnsi="Times New Roman" w:cs="Times New Roman"/>
         </w:rPr>
-        <w:lastRenderedPageBreak/>
         <w:t>Each magic card has several important features:</w:t>
       </w:r>
     </w:p>
@@ -1365,14 +1425,15 @@
           <w:rFonts w:ascii="Times New Roman" w:hAnsi="Times New Roman" w:cs="Times New Roman"/>
         </w:rPr>
       </w:pPr>
-      <w:bookmarkStart w:id="1" w:name="__RefHeading___Toc1160_3633218870"/>
-      <w:r>
-        <w:rPr>
-          <w:rFonts w:ascii="Times New Roman" w:hAnsi="Times New Roman" w:cs="Times New Roman"/>
-        </w:rPr>
+      <w:bookmarkStart w:id="2" w:name="__RefHeading___Toc1160_3633218870"/>
+      <w:r>
+        <w:rPr>
+          <w:rFonts w:ascii="Times New Roman" w:hAnsi="Times New Roman" w:cs="Times New Roman"/>
+        </w:rPr>
+        <w:lastRenderedPageBreak/>
         <w:t>Convolutional Networks</w:t>
       </w:r>
-      <w:bookmarkEnd w:id="1"/>
+      <w:bookmarkEnd w:id="2"/>
     </w:p>
     <w:p>
       <w:pPr>
@@ -1439,33 +1500,309 @@
           <w:sz w:val="22"/>
           <w:szCs w:val="22"/>
         </w:rPr>
-        <w:t xml:space="preserve">[6], or Chess, convolutional networks can be used to recognise board patterns and compare these to standard board states, which the AI can use to make a decision. This image/pattern recognition approach can work well for board games that have a rigid board structure, e.g. a square grid, as patterns are likely to appear and repeat themselves between games. As well as </w:t>
-      </w:r>
-      <w:r>
-        <w:rPr>
-          <w:rFonts w:ascii="Times New Roman" w:hAnsi="Times New Roman" w:cs="Times New Roman"/>
-          <w:sz w:val="22"/>
-          <w:szCs w:val="22"/>
+        <w:t xml:space="preserve">[6], or Chess, convolutional networks can be used to recognise board patterns and compare these to standard board states, which the AI can use to make a decision. This image/pattern recognition approach can work well for board games that have a rigid board structure, e.g. a square grid, as patterns are likely to appear and repeat themselves between games. As well as this, the position and orientation </w:t>
+      </w:r>
+      <w:r>
+        <w:rPr>
+          <w:rFonts w:ascii="Times New Roman" w:hAnsi="Times New Roman" w:cs="Times New Roman"/>
+          <w:sz w:val="22"/>
+          <w:szCs w:val="22"/>
+        </w:rPr>
+        <w:t>are</w:t>
+      </w:r>
+      <w:r>
+        <w:rPr>
+          <w:rFonts w:ascii="Times New Roman" w:hAnsi="Times New Roman" w:cs="Times New Roman"/>
+          <w:sz w:val="22"/>
+          <w:szCs w:val="22"/>
+        </w:rPr>
+        <w:t xml:space="preserve"> meaningful in these games, and so this provides more focused patterns or board states to be recognised.</w:t>
+      </w:r>
+    </w:p>
+    <w:p>
+      <w:pPr>
+        <w:pStyle w:val="Textbodyuser"/>
+        <w:rPr>
+          <w:rFonts w:ascii="Times New Roman" w:hAnsi="Times New Roman" w:cs="Times New Roman"/>
+          <w:sz w:val="22"/>
+          <w:szCs w:val="22"/>
+        </w:rPr>
+      </w:pPr>
+      <w:r>
+        <w:rPr>
+          <w:rFonts w:ascii="Times New Roman" w:hAnsi="Times New Roman" w:cs="Times New Roman"/>
+          <w:sz w:val="22"/>
+          <w:szCs w:val="22"/>
+        </w:rPr>
+        <w:t>A good example of using convolutions is in [6], where they detail the way that common Go play patterns impacted the shapes of convolutions. They attempt to combat “Ladders” by using diagonal convolutions to recognise if a Ladder is escapable or not, by looking for an additional piece that can break the Ladder.</w:t>
+      </w:r>
+    </w:p>
+    <w:p>
+      <w:pPr>
+        <w:pStyle w:val="Textbodyuser"/>
+        <w:rPr>
+          <w:rFonts w:ascii="Times New Roman" w:hAnsi="Times New Roman" w:cs="Times New Roman"/>
+          <w:sz w:val="22"/>
+          <w:szCs w:val="22"/>
+        </w:rPr>
+      </w:pPr>
+      <w:r>
+        <w:rPr>
+          <w:rFonts w:ascii="Times New Roman" w:hAnsi="Times New Roman" w:cs="Times New Roman"/>
+          <w:sz w:val="22"/>
+          <w:szCs w:val="22"/>
+        </w:rPr>
+        <w:t xml:space="preserve">MtG does not have a rigid board structure; it does not matter what order cards are positioned on the table, nor in the hand. This means that an </w:t>
+      </w:r>
+      <w:r>
+        <w:rPr>
+          <w:rFonts w:ascii="Times New Roman" w:hAnsi="Times New Roman" w:cs="Times New Roman"/>
+          <w:sz w:val="22"/>
+          <w:szCs w:val="22"/>
+        </w:rPr>
+        <w:t>image-based</w:t>
+      </w:r>
+      <w:r>
+        <w:rPr>
+          <w:rFonts w:ascii="Times New Roman" w:hAnsi="Times New Roman" w:cs="Times New Roman"/>
+          <w:sz w:val="22"/>
+          <w:szCs w:val="22"/>
+        </w:rPr>
+        <w:t xml:space="preserve"> algorithm would not suit </w:t>
+      </w:r>
+      <w:r>
+        <w:rPr>
+          <w:rFonts w:ascii="Times New Roman" w:hAnsi="Times New Roman" w:cs="Times New Roman"/>
+          <w:sz w:val="22"/>
+          <w:szCs w:val="22"/>
+        </w:rPr>
+        <w:t>a game playing</w:t>
+      </w:r>
+      <w:r>
+        <w:rPr>
+          <w:rFonts w:ascii="Times New Roman" w:hAnsi="Times New Roman" w:cs="Times New Roman"/>
+          <w:sz w:val="22"/>
+          <w:szCs w:val="22"/>
+        </w:rPr>
+        <w:t xml:space="preserve"> AI, as it would not be able to read any meaningful data from the images.</w:t>
+      </w:r>
+      <w:r>
+        <w:rPr>
+          <w:rFonts w:ascii="Times New Roman" w:hAnsi="Times New Roman" w:cs="Times New Roman"/>
+          <w:sz w:val="22"/>
+          <w:szCs w:val="22"/>
+        </w:rPr>
+        <w:t xml:space="preserve"> </w:t>
+      </w:r>
+    </w:p>
+    <w:p>
+      <w:pPr>
+        <w:pStyle w:val="Heading2"/>
+        <w:rPr>
+          <w:rFonts w:ascii="Times New Roman" w:hAnsi="Times New Roman" w:cs="Times New Roman"/>
+        </w:rPr>
+      </w:pPr>
+      <w:bookmarkStart w:id="3" w:name="__RefHeading___Toc1162_3633218870"/>
+      <w:r>
+        <w:rPr>
+          <w:rFonts w:ascii="Times New Roman" w:hAnsi="Times New Roman" w:cs="Times New Roman"/>
+        </w:rPr>
+        <w:t>Branching Decision Trees</w:t>
+      </w:r>
+      <w:bookmarkEnd w:id="3"/>
+    </w:p>
+    <w:p>
+      <w:pPr>
+        <w:pStyle w:val="Textbodyuser"/>
+        <w:rPr>
+          <w:rFonts w:ascii="Times New Roman" w:hAnsi="Times New Roman" w:cs="Times New Roman"/>
+          <w:sz w:val="22"/>
+          <w:szCs w:val="22"/>
+        </w:rPr>
+      </w:pPr>
+      <w:r>
+        <w:rPr>
+          <w:rFonts w:ascii="Times New Roman" w:hAnsi="Times New Roman" w:cs="Times New Roman"/>
+          <w:sz w:val="22"/>
+          <w:szCs w:val="22"/>
+        </w:rPr>
+        <w:t>Decision trees are used frequently</w:t>
+      </w:r>
+      <w:r>
+        <w:rPr>
+          <w:rFonts w:ascii="Times New Roman" w:hAnsi="Times New Roman" w:cs="Times New Roman"/>
+          <w:sz w:val="22"/>
+          <w:szCs w:val="22"/>
+        </w:rPr>
+        <w:t xml:space="preserve"> </w:t>
+      </w:r>
+      <w:r>
+        <w:rPr>
+          <w:rFonts w:ascii="Times New Roman" w:hAnsi="Times New Roman" w:cs="Times New Roman"/>
+          <w:sz w:val="22"/>
+          <w:szCs w:val="22"/>
+        </w:rPr>
+        <w:t>[1][8] to determine what state a game is in, so that an AI can make choices specific to that scenario. This helps in games where actions can change in priority as the game progresses; in Real Time Strategy (RTS) video games, it is common to have resource gathering phases before combat phases, and so an AI would need to be able to determine if it should aim for increasing resources or using them to fight.</w:t>
+      </w:r>
+    </w:p>
+    <w:p>
+      <w:pPr>
+        <w:pStyle w:val="Textbodyuser"/>
+        <w:rPr>
+          <w:rFonts w:ascii="Times New Roman" w:hAnsi="Times New Roman" w:cs="Times New Roman"/>
+          <w:sz w:val="22"/>
+          <w:szCs w:val="22"/>
+        </w:rPr>
+      </w:pPr>
+      <w:r>
+        <w:rPr>
+          <w:rFonts w:ascii="Times New Roman" w:hAnsi="Times New Roman" w:cs="Times New Roman"/>
+          <w:sz w:val="22"/>
+          <w:szCs w:val="22"/>
+        </w:rPr>
+        <w:t xml:space="preserve">An example of the difficulties of using Tree Search algorithms, such as Monte Carlo tree search, can be seen in a study on writing an AI for the RTS game </w:t>
+      </w:r>
+      <w:r>
+        <w:rPr>
+          <w:rFonts w:ascii="Times New Roman" w:hAnsi="Times New Roman" w:cs="Times New Roman"/>
+          <w:sz w:val="22"/>
+          <w:szCs w:val="22"/>
+        </w:rPr>
+        <w:t>StarCraft</w:t>
+      </w:r>
+      <w:r>
+        <w:rPr>
+          <w:rFonts w:ascii="Times New Roman" w:hAnsi="Times New Roman" w:cs="Times New Roman"/>
+          <w:sz w:val="22"/>
+          <w:szCs w:val="22"/>
+        </w:rPr>
+        <w:t xml:space="preserve"> </w:t>
+      </w:r>
+      <w:r>
+        <w:rPr>
+          <w:rFonts w:ascii="Times New Roman" w:hAnsi="Times New Roman" w:cs="Times New Roman"/>
+          <w:sz w:val="22"/>
+          <w:szCs w:val="22"/>
+        </w:rPr>
+        <w:t>[15], where the amount of complexity within the game is shown. Monte Carlo tree search is also used by the AlphaGo</w:t>
+      </w:r>
+      <w:r>
+        <w:rPr>
+          <w:rFonts w:ascii="Times New Roman" w:hAnsi="Times New Roman" w:cs="Times New Roman"/>
+          <w:sz w:val="22"/>
+          <w:szCs w:val="22"/>
+        </w:rPr>
+        <w:t xml:space="preserve"> </w:t>
+      </w:r>
+      <w:r>
+        <w:rPr>
+          <w:rFonts w:ascii="Times New Roman" w:hAnsi="Times New Roman" w:cs="Times New Roman"/>
+          <w:sz w:val="22"/>
+          <w:szCs w:val="22"/>
+        </w:rPr>
+        <w:t>[1] study, where they iterate through multiple solutions using a function to maximise an “action value</w:t>
+      </w:r>
+      <w:r>
+        <w:rPr>
+          <w:rFonts w:ascii="Times New Roman" w:hAnsi="Times New Roman" w:cs="Times New Roman"/>
+          <w:sz w:val="22"/>
+          <w:szCs w:val="22"/>
+        </w:rPr>
+        <w:t>” and</w:t>
+      </w:r>
+      <w:r>
+        <w:rPr>
+          <w:rFonts w:ascii="Times New Roman" w:hAnsi="Times New Roman" w:cs="Times New Roman"/>
+          <w:sz w:val="22"/>
+          <w:szCs w:val="22"/>
+        </w:rPr>
+        <w:t xml:space="preserve"> requires a huge 48 CPUs and 8 GPUs to process 40 search threads. This kind of resource is not available for this project, so tree search is not a practical option.</w:t>
+      </w:r>
+    </w:p>
+    <w:p>
+      <w:pPr>
+        <w:pStyle w:val="Textbodyuser"/>
+        <w:rPr>
+          <w:rFonts w:ascii="Times New Roman" w:hAnsi="Times New Roman" w:cs="Times New Roman"/>
+          <w:sz w:val="22"/>
+          <w:szCs w:val="22"/>
+        </w:rPr>
+      </w:pPr>
+      <w:r>
+        <w:rPr>
+          <w:rFonts w:ascii="Times New Roman" w:hAnsi="Times New Roman" w:cs="Times New Roman"/>
+          <w:sz w:val="22"/>
+          <w:szCs w:val="22"/>
+        </w:rPr>
+        <w:t xml:space="preserve">For MtG, decision trees </w:t>
+      </w:r>
+      <w:r>
+        <w:rPr>
+          <w:rFonts w:ascii="Times New Roman" w:hAnsi="Times New Roman" w:cs="Times New Roman"/>
+          <w:sz w:val="22"/>
+          <w:szCs w:val="22"/>
+        </w:rPr>
+        <w:t>seem</w:t>
+      </w:r>
+      <w:r>
+        <w:rPr>
+          <w:rFonts w:ascii="Times New Roman" w:hAnsi="Times New Roman" w:cs="Times New Roman"/>
+          <w:sz w:val="22"/>
+          <w:szCs w:val="22"/>
+        </w:rPr>
+        <w:t xml:space="preserve"> like a sensible idea: the game features a resource system, which can be used to create stronger combat units. The game also plays differently depending on a player’s strategy, and so identifying that strategy could be important to maximising success. An issue with decision trees, though, is that they can be slow to iterate through possible game states. This is because with each additional possible game state, the number of possible paths increases exponentially, and the processing power required is too large, as evidenced by the AlphaGo requirements above. This issue is particularly pertinent within MtG, as the board states can vary greatly between games, and strategies can appear very similar to start, and only become apparent as different several turns into the game.</w:t>
+      </w:r>
+      <w:r>
+        <w:rPr>
+          <w:rFonts w:ascii="Times New Roman" w:hAnsi="Times New Roman" w:cs="Times New Roman"/>
+          <w:sz w:val="22"/>
+          <w:szCs w:val="22"/>
+        </w:rPr>
+        <w:t xml:space="preserve"> </w:t>
+      </w:r>
+    </w:p>
+    <w:p>
+      <w:pPr>
+        <w:pStyle w:val="Textbodyuser"/>
+        <w:rPr>
+          <w:rFonts w:ascii="Times New Roman" w:hAnsi="Times New Roman" w:cs="Times New Roman"/>
+          <w:sz w:val="22"/>
+          <w:szCs w:val="22"/>
+        </w:rPr>
+      </w:pPr>
+      <w:r>
+        <w:rPr>
+          <w:rFonts w:ascii="Times New Roman" w:hAnsi="Times New Roman" w:cs="Times New Roman"/>
+          <w:sz w:val="22"/>
+          <w:szCs w:val="22"/>
+        </w:rPr>
+        <w:t>For the reviewed goal of classifying decks, decision trees could be used by sorting each card within a deck and generating a new branch for each combination. Again, this is infeasible due to complexity issues, with a combination set of 20000 cards</w:t>
+      </w:r>
+      <w:r>
+        <w:rPr>
+          <w:rFonts w:ascii="Times New Roman" w:hAnsi="Times New Roman" w:cs="Times New Roman"/>
+          <w:sz w:val="22"/>
+          <w:szCs w:val="22"/>
+        </w:rPr>
+        <w:t xml:space="preserve"> leading to approximately 1.268e176 permutations.</w:t>
+      </w:r>
+    </w:p>
+    <w:p>
+      <w:pPr>
+        <w:pStyle w:val="Heading2"/>
+        <w:rPr>
+          <w:rFonts w:ascii="Times New Roman" w:hAnsi="Times New Roman" w:cs="Times New Roman"/>
+        </w:rPr>
+      </w:pPr>
+      <w:bookmarkStart w:id="4" w:name="__RefHeading___Toc1164_3633218870"/>
+      <w:r>
+        <w:rPr>
+          <w:rFonts w:ascii="Times New Roman" w:hAnsi="Times New Roman" w:cs="Times New Roman"/>
         </w:rPr>
         <w:lastRenderedPageBreak/>
-        <w:t xml:space="preserve">this, the position and orientation </w:t>
-      </w:r>
-      <w:r>
-        <w:rPr>
-          <w:rFonts w:ascii="Times New Roman" w:hAnsi="Times New Roman" w:cs="Times New Roman"/>
-          <w:sz w:val="22"/>
-          <w:szCs w:val="22"/>
-        </w:rPr>
-        <w:t>are</w:t>
-      </w:r>
-      <w:r>
-        <w:rPr>
-          <w:rFonts w:ascii="Times New Roman" w:hAnsi="Times New Roman" w:cs="Times New Roman"/>
-          <w:sz w:val="22"/>
-          <w:szCs w:val="22"/>
-        </w:rPr>
-        <w:t xml:space="preserve"> meaningful in these games, and so this provides more focused patterns or board states to be recognised.</w:t>
-      </w:r>
+        <w:t>Neural Networks</w:t>
+      </w:r>
+      <w:bookmarkEnd w:id="4"/>
     </w:p>
     <w:p>
       <w:pPr>
@@ -1482,7 +1819,39 @@
           <w:sz w:val="22"/>
           <w:szCs w:val="22"/>
         </w:rPr>
-        <w:t>A good example of using convolutions is in [6], where they detail the way that common Go play patterns impacted the shapes of convolutions. They attempt to combat “Ladders” by using diagonal convolutions to recognise if a Ladder is escapable or not, by looking for an additional piece that can break the Ladder.</w:t>
+        <w:t>Neural networks are very common within AI development</w:t>
+      </w:r>
+      <w:r>
+        <w:rPr>
+          <w:rFonts w:ascii="Times New Roman" w:hAnsi="Times New Roman" w:cs="Times New Roman"/>
+          <w:sz w:val="22"/>
+          <w:szCs w:val="22"/>
+        </w:rPr>
+        <w:t xml:space="preserve"> </w:t>
+      </w:r>
+      <w:r>
+        <w:rPr>
+          <w:rFonts w:ascii="Times New Roman" w:hAnsi="Times New Roman" w:cs="Times New Roman"/>
+          <w:sz w:val="22"/>
+          <w:szCs w:val="22"/>
+        </w:rPr>
+        <w:t>[1][2][6], and can be used in conjunction with other techniques, such as convolutional matrices, to either classify or provide outputs for a given set of inputs. These networks are good at being trained for a particular task, through reinforcement learning, where the network attempts to perform its purpose, e.g. classification, and by comparing its answers to training data of correct answers, can self-correct its decision variables to improve itself on the next run. This self-correction algorithm is known as back-propagation</w:t>
+      </w:r>
+      <w:r>
+        <w:rPr>
+          <w:rFonts w:ascii="Times New Roman" w:hAnsi="Times New Roman" w:cs="Times New Roman"/>
+          <w:sz w:val="22"/>
+          <w:szCs w:val="22"/>
+        </w:rPr>
+        <w:t xml:space="preserve"> </w:t>
+      </w:r>
+      <w:r>
+        <w:rPr>
+          <w:rFonts w:ascii="Times New Roman" w:hAnsi="Times New Roman" w:cs="Times New Roman"/>
+          <w:sz w:val="22"/>
+          <w:szCs w:val="22"/>
+        </w:rPr>
+        <w:t>[16].</w:t>
       </w:r>
     </w:p>
     <w:p>
@@ -1500,47 +1869,177 @@
           <w:sz w:val="22"/>
           <w:szCs w:val="22"/>
         </w:rPr>
-        <w:t xml:space="preserve">MtG does not have a rigid board structure; it does not matter what order cards are positioned on the table, nor in the hand. This means that an </w:t>
-      </w:r>
-      <w:r>
-        <w:rPr>
-          <w:rFonts w:ascii="Times New Roman" w:hAnsi="Times New Roman" w:cs="Times New Roman"/>
-          <w:sz w:val="22"/>
-          <w:szCs w:val="22"/>
-        </w:rPr>
-        <w:t>image-based</w:t>
-      </w:r>
-      <w:r>
-        <w:rPr>
-          <w:rFonts w:ascii="Times New Roman" w:hAnsi="Times New Roman" w:cs="Times New Roman"/>
-          <w:sz w:val="22"/>
-          <w:szCs w:val="22"/>
-        </w:rPr>
-        <w:t xml:space="preserve"> algorithm would not suit </w:t>
-      </w:r>
-      <w:r>
-        <w:rPr>
-          <w:rFonts w:ascii="Times New Roman" w:hAnsi="Times New Roman" w:cs="Times New Roman"/>
-          <w:sz w:val="22"/>
-          <w:szCs w:val="22"/>
-        </w:rPr>
-        <w:t>a game playing</w:t>
-      </w:r>
-      <w:r>
-        <w:rPr>
-          <w:rFonts w:ascii="Times New Roman" w:hAnsi="Times New Roman" w:cs="Times New Roman"/>
-          <w:sz w:val="22"/>
-          <w:szCs w:val="22"/>
-        </w:rPr>
-        <w:t xml:space="preserve"> AI, as it would not be able to read any meaningful data from the images.</w:t>
-      </w:r>
-      <w:r>
-        <w:rPr>
-          <w:rFonts w:ascii="Times New Roman" w:hAnsi="Times New Roman" w:cs="Times New Roman"/>
-          <w:sz w:val="22"/>
-          <w:szCs w:val="22"/>
-        </w:rPr>
-        <w:t xml:space="preserve"> </w:t>
+        <w:t xml:space="preserve">Back-propagation takes the current weights in the neural </w:t>
+      </w:r>
+      <w:r>
+        <w:rPr>
+          <w:rFonts w:ascii="Times New Roman" w:hAnsi="Times New Roman" w:cs="Times New Roman"/>
+          <w:sz w:val="22"/>
+          <w:szCs w:val="22"/>
+        </w:rPr>
+        <w:t>network and</w:t>
+      </w:r>
+      <w:r>
+        <w:rPr>
+          <w:rFonts w:ascii="Times New Roman" w:hAnsi="Times New Roman" w:cs="Times New Roman"/>
+          <w:sz w:val="22"/>
+          <w:szCs w:val="22"/>
+        </w:rPr>
+        <w:t xml:space="preserve"> reinforces the weights in order to align the output value(s) with the training data target values. This weight change usually effects a gradient descent approach, in order to encourage gradual change to prevent outliers from breaking a model.</w:t>
+      </w:r>
+    </w:p>
+    <w:p>
+      <w:pPr>
+        <w:pStyle w:val="Textbodyuser"/>
+        <w:rPr>
+          <w:rFonts w:ascii="Times New Roman" w:hAnsi="Times New Roman" w:cs="Times New Roman"/>
+          <w:sz w:val="22"/>
+          <w:szCs w:val="22"/>
+        </w:rPr>
+      </w:pPr>
+      <w:r>
+        <w:rPr>
+          <w:rFonts w:ascii="Times New Roman" w:hAnsi="Times New Roman" w:cs="Times New Roman"/>
+          <w:sz w:val="22"/>
+          <w:szCs w:val="22"/>
+        </w:rPr>
+        <w:t xml:space="preserve">For this project, a neural network could be useful, as reinforcement learning is a desired part of the final AI, and a neural network is an efficient way to do this, as the reinforcement can be automated with </w:t>
+      </w:r>
+      <w:r>
+        <w:rPr>
+          <w:rFonts w:ascii="Times New Roman" w:hAnsi="Times New Roman" w:cs="Times New Roman"/>
+          <w:sz w:val="22"/>
+          <w:szCs w:val="22"/>
+        </w:rPr>
+        <w:t>enough</w:t>
+      </w:r>
+      <w:r>
+        <w:rPr>
+          <w:rFonts w:ascii="Times New Roman" w:hAnsi="Times New Roman" w:cs="Times New Roman"/>
+          <w:sz w:val="22"/>
+          <w:szCs w:val="22"/>
+        </w:rPr>
+        <w:t xml:space="preserve"> training data. However, neural networks require specific inputs, and so deciding what inputs these should be can be difficult. In the case of MtG, it is not especially apparent what all the inputs should be, due to the large quantity of possible inputs available. </w:t>
+      </w:r>
+    </w:p>
+    <w:p>
+      <w:pPr>
+        <w:pStyle w:val="Textbodyuser"/>
+        <w:rPr>
+          <w:rFonts w:ascii="Times New Roman" w:hAnsi="Times New Roman" w:cs="Times New Roman"/>
+          <w:sz w:val="22"/>
+          <w:szCs w:val="22"/>
+        </w:rPr>
+      </w:pPr>
+      <w:r>
+        <w:rPr>
+          <w:rFonts w:ascii="Times New Roman" w:hAnsi="Times New Roman" w:cs="Times New Roman"/>
+          <w:sz w:val="22"/>
+          <w:szCs w:val="22"/>
+        </w:rPr>
+        <w:t>For the initial goal, t</w:t>
+      </w:r>
+      <w:r>
+        <w:rPr>
+          <w:rFonts w:ascii="Times New Roman" w:hAnsi="Times New Roman" w:cs="Times New Roman"/>
+          <w:sz w:val="22"/>
+          <w:szCs w:val="22"/>
+        </w:rPr>
+        <w:t>his include</w:t>
+      </w:r>
+      <w:r>
+        <w:rPr>
+          <w:rFonts w:ascii="Times New Roman" w:hAnsi="Times New Roman" w:cs="Times New Roman"/>
+          <w:sz w:val="22"/>
+          <w:szCs w:val="22"/>
+        </w:rPr>
+        <w:t>d</w:t>
+      </w:r>
+      <w:r>
+        <w:rPr>
+          <w:rFonts w:ascii="Times New Roman" w:hAnsi="Times New Roman" w:cs="Times New Roman"/>
+          <w:sz w:val="22"/>
+          <w:szCs w:val="22"/>
+        </w:rPr>
+        <w:t xml:space="preserve"> player information, such as life totals or cards in hand, as well as information about certain cards, properties of cards on the board, and cards in decks. </w:t>
+      </w:r>
+      <w:r>
+        <w:rPr>
+          <w:rFonts w:ascii="Times New Roman" w:hAnsi="Times New Roman" w:cs="Times New Roman"/>
+          <w:sz w:val="22"/>
+          <w:szCs w:val="22"/>
+        </w:rPr>
+        <w:t xml:space="preserve">For the revised goal, this included a more concise set of each card’s properties. </w:t>
+      </w:r>
+      <w:r>
+        <w:rPr>
+          <w:rFonts w:ascii="Times New Roman" w:hAnsi="Times New Roman" w:cs="Times New Roman"/>
+          <w:sz w:val="22"/>
+          <w:szCs w:val="22"/>
+        </w:rPr>
+        <w:t xml:space="preserve">Inputting </w:t>
+      </w:r>
+      <w:r>
+        <w:rPr>
+          <w:rFonts w:ascii="Times New Roman" w:hAnsi="Times New Roman" w:cs="Times New Roman"/>
+          <w:sz w:val="22"/>
+          <w:szCs w:val="22"/>
+        </w:rPr>
+        <w:t>all</w:t>
+      </w:r>
+      <w:r>
+        <w:rPr>
+          <w:rFonts w:ascii="Times New Roman" w:hAnsi="Times New Roman" w:cs="Times New Roman"/>
+          <w:sz w:val="22"/>
+          <w:szCs w:val="22"/>
+        </w:rPr>
+        <w:t xml:space="preserve"> this information into a network might result in a network that is difficult to train, and not very good at playing or learning to play. To ensure that I underst</w:t>
+      </w:r>
+      <w:r>
+        <w:rPr>
+          <w:rFonts w:ascii="Times New Roman" w:hAnsi="Times New Roman" w:cs="Times New Roman"/>
+          <w:sz w:val="22"/>
+          <w:szCs w:val="22"/>
+        </w:rPr>
+        <w:t>ood</w:t>
+      </w:r>
+      <w:r>
+        <w:rPr>
+          <w:rFonts w:ascii="Times New Roman" w:hAnsi="Times New Roman" w:cs="Times New Roman"/>
+          <w:sz w:val="22"/>
+          <w:szCs w:val="22"/>
+        </w:rPr>
+        <w:t xml:space="preserve"> the network and d</w:t>
+      </w:r>
+      <w:r>
+        <w:rPr>
+          <w:rFonts w:ascii="Times New Roman" w:hAnsi="Times New Roman" w:cs="Times New Roman"/>
+          <w:sz w:val="22"/>
+          <w:szCs w:val="22"/>
+        </w:rPr>
+        <w:t>id no</w:t>
+      </w:r>
+      <w:r>
+        <w:rPr>
+          <w:rFonts w:ascii="Times New Roman" w:hAnsi="Times New Roman" w:cs="Times New Roman"/>
+          <w:sz w:val="22"/>
+          <w:szCs w:val="22"/>
+        </w:rPr>
+        <w:t>t over convolute the problem, I chose to select certain inputs, instead of inputting all possible inputs.</w:t>
+      </w:r>
+    </w:p>
+    <w:p>
+      <w:pPr>
+        <w:pStyle w:val="Heading1"/>
+        <w:rPr>
+          <w:rFonts w:ascii="Times New Roman" w:hAnsi="Times New Roman" w:cs="Times New Roman"/>
+        </w:rPr>
+      </w:pPr>
+      <w:r>
+        <w:rPr>
+          <w:rFonts w:ascii="Times New Roman" w:hAnsi="Times New Roman" w:cs="Times New Roman"/>
+        </w:rPr>
+        <w:t>Design</w:t>
       </w:r>
     </w:p>
     <w:p>
@@ -1550,14 +2049,12 @@
           <w:rFonts w:ascii="Times New Roman" w:hAnsi="Times New Roman" w:cs="Times New Roman"/>
         </w:rPr>
       </w:pPr>
-      <w:bookmarkStart w:id="2" w:name="__RefHeading___Toc1162_3633218870"/>
-      <w:r>
-        <w:rPr>
-          <w:rFonts w:ascii="Times New Roman" w:hAnsi="Times New Roman" w:cs="Times New Roman"/>
-        </w:rPr>
-        <w:t>Branching Decision Trees</w:t>
-      </w:r>
-      <w:bookmarkEnd w:id="2"/>
+      <w:r>
+        <w:rPr>
+          <w:rFonts w:ascii="Times New Roman" w:hAnsi="Times New Roman" w:cs="Times New Roman"/>
+        </w:rPr>
+        <w:t>The Original Design</w:t>
+      </w:r>
     </w:p>
     <w:p>
       <w:pPr>
@@ -1574,23 +2071,55 @@
           <w:sz w:val="22"/>
           <w:szCs w:val="22"/>
         </w:rPr>
-        <w:t>Decision trees are used frequently</w:t>
-      </w:r>
-      <w:r>
-        <w:rPr>
-          <w:rFonts w:ascii="Times New Roman" w:hAnsi="Times New Roman" w:cs="Times New Roman"/>
-          <w:sz w:val="22"/>
-          <w:szCs w:val="22"/>
-        </w:rPr>
-        <w:t xml:space="preserve"> </w:t>
-      </w:r>
-      <w:r>
-        <w:rPr>
-          <w:rFonts w:ascii="Times New Roman" w:hAnsi="Times New Roman" w:cs="Times New Roman"/>
-          <w:sz w:val="22"/>
-          <w:szCs w:val="22"/>
-        </w:rPr>
-        <w:t>[1][8] to determine what state a game is in, so that an AI can make choices specific to that scenario. This helps in games where actions can change in priority as the game progresses; in Real Time Strategy (RTS) video games, it is common to have resource gathering phases before combat phases, and so an AI would need to be able to determine if it should aim for increasing resources or using them to fight.</w:t>
+        <w:t xml:space="preserve">The </w:t>
+      </w:r>
+      <w:r>
+        <w:rPr>
+          <w:rFonts w:ascii="Times New Roman" w:hAnsi="Times New Roman" w:cs="Times New Roman"/>
+          <w:sz w:val="22"/>
+          <w:szCs w:val="22"/>
+        </w:rPr>
+        <w:t>original</w:t>
+      </w:r>
+      <w:r>
+        <w:rPr>
+          <w:rFonts w:ascii="Times New Roman" w:hAnsi="Times New Roman" w:cs="Times New Roman"/>
+          <w:sz w:val="22"/>
+          <w:szCs w:val="22"/>
+        </w:rPr>
+        <w:t xml:space="preserve"> design </w:t>
+      </w:r>
+      <w:r>
+        <w:rPr>
+          <w:rFonts w:ascii="Times New Roman" w:hAnsi="Times New Roman" w:cs="Times New Roman"/>
+          <w:sz w:val="22"/>
+          <w:szCs w:val="22"/>
+        </w:rPr>
+        <w:t>w</w:t>
+      </w:r>
+      <w:r>
+        <w:rPr>
+          <w:rFonts w:ascii="Times New Roman" w:hAnsi="Times New Roman" w:cs="Times New Roman"/>
+          <w:sz w:val="22"/>
+          <w:szCs w:val="22"/>
+        </w:rPr>
+        <w:t xml:space="preserve">as </w:t>
+      </w:r>
+      <w:r>
+        <w:rPr>
+          <w:rFonts w:ascii="Times New Roman" w:hAnsi="Times New Roman" w:cs="Times New Roman"/>
+          <w:sz w:val="22"/>
+          <w:szCs w:val="22"/>
+        </w:rPr>
+        <w:t>a</w:t>
+      </w:r>
+      <w:r>
+        <w:rPr>
+          <w:rFonts w:ascii="Times New Roman" w:hAnsi="Times New Roman" w:cs="Times New Roman"/>
+          <w:sz w:val="22"/>
+          <w:szCs w:val="22"/>
+        </w:rPr>
+        <w:t>s follows: a card selection AI, that uses attributes about cards in hand, as well as limited board state information, to choose which card to play when available.</w:t>
       </w:r>
     </w:p>
     <w:p>
@@ -1608,63 +2137,71 @@
           <w:sz w:val="22"/>
           <w:szCs w:val="22"/>
         </w:rPr>
-        <w:t xml:space="preserve">An example of the difficulties of using Tree Search algorithms, such as Monte Carlo tree search, can be seen in a study on writing an AI for the RTS game </w:t>
-      </w:r>
-      <w:r>
-        <w:rPr>
-          <w:rFonts w:ascii="Times New Roman" w:hAnsi="Times New Roman" w:cs="Times New Roman"/>
-          <w:sz w:val="22"/>
-          <w:szCs w:val="22"/>
-        </w:rPr>
-        <w:t>StarCraft</w:t>
-      </w:r>
-      <w:r>
-        <w:rPr>
-          <w:rFonts w:ascii="Times New Roman" w:hAnsi="Times New Roman" w:cs="Times New Roman"/>
-          <w:sz w:val="22"/>
-          <w:szCs w:val="22"/>
-        </w:rPr>
-        <w:t xml:space="preserve"> </w:t>
-      </w:r>
-      <w:r>
-        <w:rPr>
-          <w:rFonts w:ascii="Times New Roman" w:hAnsi="Times New Roman" w:cs="Times New Roman"/>
-          <w:sz w:val="22"/>
-          <w:szCs w:val="22"/>
-        </w:rPr>
-        <w:t>[15], where the amount of complexity within the game is shown. Monte Carlo tree search is also used by the AlphaGo</w:t>
-      </w:r>
-      <w:r>
-        <w:rPr>
-          <w:rFonts w:ascii="Times New Roman" w:hAnsi="Times New Roman" w:cs="Times New Roman"/>
-          <w:sz w:val="22"/>
-          <w:szCs w:val="22"/>
-        </w:rPr>
-        <w:t xml:space="preserve"> </w:t>
-      </w:r>
-      <w:r>
-        <w:rPr>
-          <w:rFonts w:ascii="Times New Roman" w:hAnsi="Times New Roman" w:cs="Times New Roman"/>
-          <w:sz w:val="22"/>
-          <w:szCs w:val="22"/>
-        </w:rPr>
-        <w:t>[1] study, where they iterate through multiple solutions using a function to maximise an “action value</w:t>
-      </w:r>
-      <w:r>
-        <w:rPr>
-          <w:rFonts w:ascii="Times New Roman" w:hAnsi="Times New Roman" w:cs="Times New Roman"/>
-          <w:sz w:val="22"/>
-          <w:szCs w:val="22"/>
-        </w:rPr>
-        <w:t>” and</w:t>
-      </w:r>
-      <w:r>
-        <w:rPr>
-          <w:rFonts w:ascii="Times New Roman" w:hAnsi="Times New Roman" w:cs="Times New Roman"/>
-          <w:sz w:val="22"/>
-          <w:szCs w:val="22"/>
-        </w:rPr>
-        <w:t xml:space="preserve"> requires a huge 48 CPUs and 8 GPUs to process 40 search threads. This kind of resource is not available for this project, so tree search is not a practical option.</w:t>
+        <w:t xml:space="preserve">This </w:t>
+      </w:r>
+      <w:r>
+        <w:rPr>
+          <w:rFonts w:ascii="Times New Roman" w:hAnsi="Times New Roman" w:cs="Times New Roman"/>
+          <w:sz w:val="22"/>
+          <w:szCs w:val="22"/>
+        </w:rPr>
+        <w:t>would</w:t>
+      </w:r>
+      <w:r>
+        <w:rPr>
+          <w:rFonts w:ascii="Times New Roman" w:hAnsi="Times New Roman" w:cs="Times New Roman"/>
+          <w:sz w:val="22"/>
+          <w:szCs w:val="22"/>
+        </w:rPr>
+        <w:t xml:space="preserve"> be achieved by writing a neural network in python using the </w:t>
+      </w:r>
+      <w:r>
+        <w:rPr>
+          <w:rFonts w:ascii="Times New Roman" w:hAnsi="Times New Roman" w:cs="Times New Roman"/>
+          <w:sz w:val="22"/>
+          <w:szCs w:val="22"/>
+        </w:rPr>
+        <w:t>TensorFlow</w:t>
+      </w:r>
+      <w:r>
+        <w:rPr>
+          <w:rFonts w:ascii="Times New Roman" w:hAnsi="Times New Roman" w:cs="Times New Roman"/>
+          <w:sz w:val="22"/>
+          <w:szCs w:val="22"/>
+        </w:rPr>
+        <w:t xml:space="preserve"> library. This network </w:t>
+      </w:r>
+      <w:r>
+        <w:rPr>
+          <w:rFonts w:ascii="Times New Roman" w:hAnsi="Times New Roman" w:cs="Times New Roman"/>
+          <w:sz w:val="22"/>
+          <w:szCs w:val="22"/>
+        </w:rPr>
+        <w:t>would</w:t>
+      </w:r>
+      <w:r>
+        <w:rPr>
+          <w:rFonts w:ascii="Times New Roman" w:hAnsi="Times New Roman" w:cs="Times New Roman"/>
+          <w:sz w:val="22"/>
+          <w:szCs w:val="22"/>
+        </w:rPr>
+        <w:t xml:space="preserve"> take the inputs from the Forge client and return a value to the client mid-game. The program </w:t>
+      </w:r>
+      <w:r>
+        <w:rPr>
+          <w:rFonts w:ascii="Times New Roman" w:hAnsi="Times New Roman" w:cs="Times New Roman"/>
+          <w:sz w:val="22"/>
+          <w:szCs w:val="22"/>
+        </w:rPr>
+        <w:t>would</w:t>
+      </w:r>
+      <w:r>
+        <w:rPr>
+          <w:rFonts w:ascii="Times New Roman" w:hAnsi="Times New Roman" w:cs="Times New Roman"/>
+          <w:sz w:val="22"/>
+          <w:szCs w:val="22"/>
+        </w:rPr>
+        <w:t xml:space="preserve"> also save the scores and inputs matching those scores to potentially be used as training data in the future. The forge client also would make use of two evaluative functions to provide additional inputs to the neural network.</w:t>
       </w:r>
     </w:p>
     <w:p>
@@ -1682,32 +2219,72 @@
           <w:sz w:val="22"/>
           <w:szCs w:val="22"/>
         </w:rPr>
-        <w:t xml:space="preserve">For MtG, decision trees </w:t>
-      </w:r>
-      <w:r>
-        <w:rPr>
-          <w:rFonts w:ascii="Times New Roman" w:hAnsi="Times New Roman" w:cs="Times New Roman"/>
-          <w:sz w:val="22"/>
-          <w:szCs w:val="22"/>
-        </w:rPr>
-        <w:t>seem</w:t>
-      </w:r>
-      <w:r>
-        <w:rPr>
-          <w:rFonts w:ascii="Times New Roman" w:hAnsi="Times New Roman" w:cs="Times New Roman"/>
-          <w:sz w:val="22"/>
-          <w:szCs w:val="22"/>
-        </w:rPr>
-        <w:t xml:space="preserve"> like a sensible idea: the game features a resource system, which can be used to create stronger combat units. The game also plays differently depending on a player’s strategy, and so identifying that strategy could be important to maximising success. An issue with decision trees, though, is that they can be slow to iterate through possible game states. This is because with each additional possible game state, the number of possible paths increases exponentially, and the processing power required is too large, as evidenced by the AlphaGo requirements above. This issue is particularly pertinent within MtG, as the board states can vary greatly between games, and strategies can appear very similar to start, and only become apparent as different several turns into the game.</w:t>
-      </w:r>
-      <w:r>
-        <w:rPr>
-          <w:rFonts w:ascii="Times New Roman" w:hAnsi="Times New Roman" w:cs="Times New Roman"/>
-          <w:sz w:val="22"/>
-          <w:szCs w:val="22"/>
-        </w:rPr>
-        <w:t xml:space="preserve"> </w:t>
-      </w:r>
+        <w:t xml:space="preserve">The Forge client is very complex and features a wide set of classes to deal with the MtG rules engine. </w:t>
+      </w:r>
+      <w:r>
+        <w:rPr>
+          <w:rFonts w:ascii="Times New Roman" w:hAnsi="Times New Roman" w:cs="Times New Roman"/>
+          <w:sz w:val="22"/>
+          <w:szCs w:val="22"/>
+        </w:rPr>
+        <w:t>Fortunately,</w:t>
+      </w:r>
+      <w:r>
+        <w:rPr>
+          <w:rFonts w:ascii="Times New Roman" w:hAnsi="Times New Roman" w:cs="Times New Roman"/>
+          <w:sz w:val="22"/>
+          <w:szCs w:val="22"/>
+        </w:rPr>
+        <w:t xml:space="preserve"> the code base is well written and thus working out an injection point to put my project’s behaviour was made easier.</w:t>
+      </w:r>
+      <w:r>
+        <w:rPr>
+          <w:rFonts w:ascii="Times New Roman" w:hAnsi="Times New Roman" w:cs="Times New Roman"/>
+          <w:sz w:val="22"/>
+          <w:szCs w:val="22"/>
+        </w:rPr>
+        <w:t xml:space="preserve"> Unfortunately, the code base is not well documented so working out what certain functions and classes did was slower than anticipated.</w:t>
+      </w:r>
+      <w:r>
+        <w:rPr>
+          <w:rFonts w:ascii="Times New Roman" w:hAnsi="Times New Roman" w:cs="Times New Roman"/>
+          <w:sz w:val="22"/>
+          <w:szCs w:val="22"/>
+        </w:rPr>
+        <w:t xml:space="preserve"> Part of the reason the project is designed around a card </w:t>
+      </w:r>
+      <w:r>
+        <w:rPr>
+          <w:rFonts w:ascii="Times New Roman" w:hAnsi="Times New Roman" w:cs="Times New Roman"/>
+          <w:sz w:val="22"/>
+          <w:szCs w:val="22"/>
+        </w:rPr>
+        <w:t>score-based</w:t>
+      </w:r>
+      <w:r>
+        <w:rPr>
+          <w:rFonts w:ascii="Times New Roman" w:hAnsi="Times New Roman" w:cs="Times New Roman"/>
+          <w:sz w:val="22"/>
+          <w:szCs w:val="22"/>
+        </w:rPr>
+        <w:t xml:space="preserve"> selection is down to how the Forge client currently has AI for its games.</w:t>
+      </w:r>
+    </w:p>
+    <w:p>
+      <w:pPr>
+        <w:pStyle w:val="Heading2"/>
+        <w:rPr>
+          <w:rFonts w:ascii="Times New Roman" w:hAnsi="Times New Roman" w:cs="Times New Roman"/>
+        </w:rPr>
+      </w:pPr>
+      <w:bookmarkStart w:id="5" w:name="__RefHeading___Toc1168_3633218870"/>
+      <w:r>
+        <w:rPr>
+          <w:rFonts w:ascii="Times New Roman" w:hAnsi="Times New Roman" w:cs="Times New Roman"/>
+        </w:rPr>
+        <w:t>Decision Inputs</w:t>
+      </w:r>
+      <w:bookmarkEnd w:id="5"/>
     </w:p>
     <w:p>
       <w:pPr>
@@ -1724,92 +2301,40 @@
           <w:sz w:val="22"/>
           <w:szCs w:val="22"/>
         </w:rPr>
-        <w:t>For the reviewed goal of classifying decks, decision trees could be used by sorting each card within a deck and generating a new branch for each combination. Again, this is infeasible due to complexity issues, with a combination set of 20000 cards</w:t>
-      </w:r>
-      <w:r>
-        <w:rPr>
-          <w:rFonts w:ascii="Times New Roman" w:hAnsi="Times New Roman" w:cs="Times New Roman"/>
-          <w:sz w:val="22"/>
-          <w:szCs w:val="22"/>
-        </w:rPr>
-        <w:t xml:space="preserve"> leading to approximately 1.268e176 permutations.</w:t>
-      </w:r>
-    </w:p>
-    <w:p>
-      <w:pPr>
-        <w:pStyle w:val="Heading2"/>
-        <w:rPr>
-          <w:rFonts w:ascii="Times New Roman" w:hAnsi="Times New Roman" w:cs="Times New Roman"/>
-        </w:rPr>
-      </w:pPr>
-      <w:bookmarkStart w:id="3" w:name="__RefHeading___Toc1164_3633218870"/>
-      <w:r>
-        <w:rPr>
-          <w:rFonts w:ascii="Times New Roman" w:hAnsi="Times New Roman" w:cs="Times New Roman"/>
-        </w:rPr>
-        <w:t>Neural Networks</w:t>
-      </w:r>
-      <w:bookmarkEnd w:id="3"/>
-    </w:p>
-    <w:p>
-      <w:pPr>
-        <w:pStyle w:val="Textbodyuser"/>
-        <w:rPr>
-          <w:rFonts w:ascii="Times New Roman" w:hAnsi="Times New Roman" w:cs="Times New Roman"/>
-          <w:sz w:val="22"/>
-          <w:szCs w:val="22"/>
-        </w:rPr>
-      </w:pPr>
-      <w:r>
-        <w:rPr>
-          <w:rFonts w:ascii="Times New Roman" w:hAnsi="Times New Roman" w:cs="Times New Roman"/>
-          <w:sz w:val="22"/>
-          <w:szCs w:val="22"/>
-        </w:rPr>
-        <w:t>Neural networks are very common within AI development</w:t>
-      </w:r>
-      <w:r>
-        <w:rPr>
-          <w:rFonts w:ascii="Times New Roman" w:hAnsi="Times New Roman" w:cs="Times New Roman"/>
-          <w:sz w:val="22"/>
-          <w:szCs w:val="22"/>
-        </w:rPr>
-        <w:t xml:space="preserve"> </w:t>
-      </w:r>
-      <w:r>
-        <w:rPr>
-          <w:rFonts w:ascii="Times New Roman" w:hAnsi="Times New Roman" w:cs="Times New Roman"/>
-          <w:sz w:val="22"/>
-          <w:szCs w:val="22"/>
-        </w:rPr>
-        <w:t>[1][2][6], and can be used in conjunction with other techniques, such as convolutional matrices, to either classify or provide outputs for a given set of inputs. These networks are good at being trained for a particular task, through reinforcement learning, where the network attempts to perform its purpose, e.g. classification, and by comparing its answers to training data of correct answers, can self-correct its decision variables to improve itself on the next run. This self-correction algorithm is known as back-propagation</w:t>
-      </w:r>
-      <w:r>
-        <w:rPr>
-          <w:rFonts w:ascii="Times New Roman" w:hAnsi="Times New Roman" w:cs="Times New Roman"/>
-          <w:sz w:val="22"/>
-          <w:szCs w:val="22"/>
-        </w:rPr>
-        <w:t xml:space="preserve"> </w:t>
-      </w:r>
-      <w:r>
-        <w:rPr>
-          <w:rFonts w:ascii="Times New Roman" w:hAnsi="Times New Roman" w:cs="Times New Roman"/>
-          <w:sz w:val="22"/>
-          <w:szCs w:val="22"/>
-        </w:rPr>
-        <w:t>[16].</w:t>
-      </w:r>
-    </w:p>
-    <w:p>
-      <w:pPr>
-        <w:pStyle w:val="Textbodyuser"/>
-        <w:rPr>
-          <w:rFonts w:ascii="Times New Roman" w:hAnsi="Times New Roman" w:cs="Times New Roman"/>
-          <w:sz w:val="22"/>
-          <w:szCs w:val="22"/>
-        </w:rPr>
-      </w:pPr>
+        <w:t xml:space="preserve">After consideration of different ways to read the game state, I </w:t>
+      </w:r>
+      <w:r>
+        <w:rPr>
+          <w:rFonts w:ascii="Times New Roman" w:hAnsi="Times New Roman" w:cs="Times New Roman"/>
+          <w:sz w:val="22"/>
+          <w:szCs w:val="22"/>
+        </w:rPr>
+        <w:t xml:space="preserve">had </w:t>
+      </w:r>
+      <w:r>
+        <w:rPr>
+          <w:rFonts w:ascii="Times New Roman" w:hAnsi="Times New Roman" w:cs="Times New Roman"/>
+          <w:sz w:val="22"/>
+          <w:szCs w:val="22"/>
+        </w:rPr>
+        <w:t>decided that a card selection method would be the best way forward. This</w:t>
+      </w:r>
+      <w:r>
+        <w:rPr>
+          <w:rFonts w:ascii="Times New Roman" w:hAnsi="Times New Roman" w:cs="Times New Roman"/>
+          <w:sz w:val="22"/>
+          <w:szCs w:val="22"/>
+        </w:rPr>
+        <w:t xml:space="preserve"> wa</w:t>
+      </w:r>
+      <w:r>
+        <w:rPr>
+          <w:rFonts w:ascii="Times New Roman" w:hAnsi="Times New Roman" w:cs="Times New Roman"/>
+          <w:sz w:val="22"/>
+          <w:szCs w:val="22"/>
+        </w:rPr>
+        <w:t xml:space="preserve">s because ultimately, actions are performed by playing cards, and so rating which card is best to play is the most sensible way to choose an action. In order to determine which card to play, certain inputs are needed. These include what kind of card each </w:t>
+      </w:r>
       <w:r>
         <w:rPr>
           <w:rFonts w:ascii="Times New Roman" w:hAnsi="Times New Roman" w:cs="Times New Roman"/>
@@ -1817,275 +2342,55 @@
           <w:szCs w:val="22"/>
         </w:rPr>
         <w:lastRenderedPageBreak/>
-        <w:t xml:space="preserve">Back-propagation takes the current weights in the neural </w:t>
-      </w:r>
-      <w:r>
-        <w:rPr>
-          <w:rFonts w:ascii="Times New Roman" w:hAnsi="Times New Roman" w:cs="Times New Roman"/>
-          <w:sz w:val="22"/>
-          <w:szCs w:val="22"/>
-        </w:rPr>
-        <w:t>network and</w:t>
-      </w:r>
-      <w:r>
-        <w:rPr>
-          <w:rFonts w:ascii="Times New Roman" w:hAnsi="Times New Roman" w:cs="Times New Roman"/>
-          <w:sz w:val="22"/>
-          <w:szCs w:val="22"/>
-        </w:rPr>
-        <w:t xml:space="preserve"> reinforces the weights in order to align the output value(s) with the training data target values. This weight change usually effects a gradient descent approach, in order to encourage gradual change to prevent outliers from breaking a model.</w:t>
-      </w:r>
-    </w:p>
-    <w:p>
-      <w:pPr>
-        <w:pStyle w:val="Textbodyuser"/>
-        <w:rPr>
-          <w:rFonts w:ascii="Times New Roman" w:hAnsi="Times New Roman" w:cs="Times New Roman"/>
-          <w:sz w:val="22"/>
-          <w:szCs w:val="22"/>
-        </w:rPr>
-      </w:pPr>
-      <w:r>
-        <w:rPr>
-          <w:rFonts w:ascii="Times New Roman" w:hAnsi="Times New Roman" w:cs="Times New Roman"/>
-          <w:sz w:val="22"/>
-          <w:szCs w:val="22"/>
-        </w:rPr>
-        <w:t xml:space="preserve">For this project, a neural network could be useful, as reinforcement learning is a desired part of the final AI, and a neural network is an efficient way to do this, as the reinforcement can be automated with </w:t>
-      </w:r>
-      <w:r>
-        <w:rPr>
-          <w:rFonts w:ascii="Times New Roman" w:hAnsi="Times New Roman" w:cs="Times New Roman"/>
-          <w:sz w:val="22"/>
-          <w:szCs w:val="22"/>
-        </w:rPr>
-        <w:t>enough</w:t>
-      </w:r>
-      <w:r>
-        <w:rPr>
-          <w:rFonts w:ascii="Times New Roman" w:hAnsi="Times New Roman" w:cs="Times New Roman"/>
-          <w:sz w:val="22"/>
-          <w:szCs w:val="22"/>
-        </w:rPr>
-        <w:t xml:space="preserve"> training data. However, neural networks require specific inputs, and so deciding what inputs these should be can be difficult. In the case of MtG, it is not especially apparent what all the inputs should be, due to the large quantity of possible inputs available. </w:t>
-      </w:r>
-    </w:p>
-    <w:p>
-      <w:pPr>
-        <w:pStyle w:val="Textbodyuser"/>
-        <w:rPr>
-          <w:rFonts w:ascii="Times New Roman" w:hAnsi="Times New Roman" w:cs="Times New Roman"/>
-          <w:sz w:val="22"/>
-          <w:szCs w:val="22"/>
-        </w:rPr>
-      </w:pPr>
-      <w:r>
-        <w:rPr>
-          <w:rFonts w:ascii="Times New Roman" w:hAnsi="Times New Roman" w:cs="Times New Roman"/>
-          <w:sz w:val="22"/>
-          <w:szCs w:val="22"/>
-        </w:rPr>
-        <w:t>For the initial goal, t</w:t>
-      </w:r>
-      <w:r>
-        <w:rPr>
-          <w:rFonts w:ascii="Times New Roman" w:hAnsi="Times New Roman" w:cs="Times New Roman"/>
-          <w:sz w:val="22"/>
-          <w:szCs w:val="22"/>
-        </w:rPr>
-        <w:t>his include</w:t>
-      </w:r>
-      <w:r>
-        <w:rPr>
-          <w:rFonts w:ascii="Times New Roman" w:hAnsi="Times New Roman" w:cs="Times New Roman"/>
-          <w:sz w:val="22"/>
-          <w:szCs w:val="22"/>
-        </w:rPr>
-        <w:t>d</w:t>
-      </w:r>
-      <w:r>
-        <w:rPr>
-          <w:rFonts w:ascii="Times New Roman" w:hAnsi="Times New Roman" w:cs="Times New Roman"/>
-          <w:sz w:val="22"/>
-          <w:szCs w:val="22"/>
-        </w:rPr>
-        <w:t xml:space="preserve"> player information, such as life totals or cards in hand, as well as information about certain cards, properties of cards on the board, and cards in decks. </w:t>
-      </w:r>
-      <w:r>
-        <w:rPr>
-          <w:rFonts w:ascii="Times New Roman" w:hAnsi="Times New Roman" w:cs="Times New Roman"/>
-          <w:sz w:val="22"/>
-          <w:szCs w:val="22"/>
-        </w:rPr>
-        <w:t xml:space="preserve">For the revised goal, this included a more concise set of each card’s properties. </w:t>
-      </w:r>
-      <w:r>
-        <w:rPr>
-          <w:rFonts w:ascii="Times New Roman" w:hAnsi="Times New Roman" w:cs="Times New Roman"/>
-          <w:sz w:val="22"/>
-          <w:szCs w:val="22"/>
-        </w:rPr>
-        <w:t xml:space="preserve">Inputting </w:t>
-      </w:r>
-      <w:r>
-        <w:rPr>
-          <w:rFonts w:ascii="Times New Roman" w:hAnsi="Times New Roman" w:cs="Times New Roman"/>
-          <w:sz w:val="22"/>
-          <w:szCs w:val="22"/>
-        </w:rPr>
-        <w:t>all</w:t>
-      </w:r>
-      <w:r>
-        <w:rPr>
-          <w:rFonts w:ascii="Times New Roman" w:hAnsi="Times New Roman" w:cs="Times New Roman"/>
-          <w:sz w:val="22"/>
-          <w:szCs w:val="22"/>
-        </w:rPr>
-        <w:t xml:space="preserve"> this information into a network might result in a network that is difficult to train, and not very good at playing or learning to play. To ensure that I underst</w:t>
-      </w:r>
-      <w:r>
-        <w:rPr>
-          <w:rFonts w:ascii="Times New Roman" w:hAnsi="Times New Roman" w:cs="Times New Roman"/>
-          <w:sz w:val="22"/>
-          <w:szCs w:val="22"/>
-        </w:rPr>
-        <w:t>ood</w:t>
-      </w:r>
-      <w:r>
-        <w:rPr>
-          <w:rFonts w:ascii="Times New Roman" w:hAnsi="Times New Roman" w:cs="Times New Roman"/>
-          <w:sz w:val="22"/>
-          <w:szCs w:val="22"/>
-        </w:rPr>
-        <w:t xml:space="preserve"> the network and d</w:t>
-      </w:r>
-      <w:r>
-        <w:rPr>
-          <w:rFonts w:ascii="Times New Roman" w:hAnsi="Times New Roman" w:cs="Times New Roman"/>
-          <w:sz w:val="22"/>
-          <w:szCs w:val="22"/>
-        </w:rPr>
-        <w:t>id no</w:t>
-      </w:r>
-      <w:r>
-        <w:rPr>
-          <w:rFonts w:ascii="Times New Roman" w:hAnsi="Times New Roman" w:cs="Times New Roman"/>
-          <w:sz w:val="22"/>
-          <w:szCs w:val="22"/>
-        </w:rPr>
-        <w:t>t over convolute the problem, I chose to select certain inputs, instead of inputting all possible inputs.</w:t>
-      </w:r>
-    </w:p>
-    <w:p>
-      <w:pPr>
-        <w:pStyle w:val="Heading1"/>
-        <w:rPr>
-          <w:rFonts w:ascii="Times New Roman" w:hAnsi="Times New Roman" w:cs="Times New Roman"/>
-        </w:rPr>
-      </w:pPr>
-      <w:r>
-        <w:rPr>
-          <w:rFonts w:ascii="Times New Roman" w:hAnsi="Times New Roman" w:cs="Times New Roman"/>
-        </w:rPr>
-        <w:t>Design</w:t>
-      </w:r>
-    </w:p>
-    <w:p>
-      <w:pPr>
-        <w:pStyle w:val="Heading2"/>
-        <w:rPr>
-          <w:rFonts w:ascii="Times New Roman" w:hAnsi="Times New Roman" w:cs="Times New Roman"/>
-        </w:rPr>
-      </w:pPr>
-      <w:r>
-        <w:rPr>
-          <w:rFonts w:ascii="Times New Roman" w:hAnsi="Times New Roman" w:cs="Times New Roman"/>
-        </w:rPr>
-        <w:t>The Original Design</w:t>
-      </w:r>
-    </w:p>
-    <w:p>
-      <w:pPr>
-        <w:pStyle w:val="Textbodyuser"/>
-        <w:rPr>
-          <w:rFonts w:ascii="Times New Roman" w:hAnsi="Times New Roman" w:cs="Times New Roman"/>
-          <w:sz w:val="22"/>
-          <w:szCs w:val="22"/>
-        </w:rPr>
-      </w:pPr>
-      <w:r>
-        <w:rPr>
-          <w:rFonts w:ascii="Times New Roman" w:hAnsi="Times New Roman" w:cs="Times New Roman"/>
-          <w:sz w:val="22"/>
-          <w:szCs w:val="22"/>
-        </w:rPr>
-        <w:t xml:space="preserve">The </w:t>
-      </w:r>
-      <w:r>
-        <w:rPr>
-          <w:rFonts w:ascii="Times New Roman" w:hAnsi="Times New Roman" w:cs="Times New Roman"/>
-          <w:sz w:val="22"/>
-          <w:szCs w:val="22"/>
-        </w:rPr>
-        <w:t>original</w:t>
-      </w:r>
-      <w:r>
-        <w:rPr>
-          <w:rFonts w:ascii="Times New Roman" w:hAnsi="Times New Roman" w:cs="Times New Roman"/>
-          <w:sz w:val="22"/>
-          <w:szCs w:val="22"/>
-        </w:rPr>
-        <w:t xml:space="preserve"> design </w:t>
-      </w:r>
-      <w:r>
-        <w:rPr>
-          <w:rFonts w:ascii="Times New Roman" w:hAnsi="Times New Roman" w:cs="Times New Roman"/>
-          <w:sz w:val="22"/>
-          <w:szCs w:val="22"/>
-        </w:rPr>
-        <w:t>w</w:t>
-      </w:r>
-      <w:r>
-        <w:rPr>
-          <w:rFonts w:ascii="Times New Roman" w:hAnsi="Times New Roman" w:cs="Times New Roman"/>
-          <w:sz w:val="22"/>
-          <w:szCs w:val="22"/>
-        </w:rPr>
-        <w:t xml:space="preserve">as </w:t>
-      </w:r>
-      <w:r>
-        <w:rPr>
-          <w:rFonts w:ascii="Times New Roman" w:hAnsi="Times New Roman" w:cs="Times New Roman"/>
-          <w:sz w:val="22"/>
-          <w:szCs w:val="22"/>
-        </w:rPr>
-        <w:t>a</w:t>
-      </w:r>
-      <w:r>
-        <w:rPr>
-          <w:rFonts w:ascii="Times New Roman" w:hAnsi="Times New Roman" w:cs="Times New Roman"/>
-          <w:sz w:val="22"/>
-          <w:szCs w:val="22"/>
-        </w:rPr>
-        <w:t>s follows: a card selection AI, that uses attributes about cards in hand, as well as limited board state information, to choose which card to play when available.</w:t>
-      </w:r>
-    </w:p>
-    <w:p>
-      <w:pPr>
-        <w:pStyle w:val="Textbodyuser"/>
-        <w:rPr>
-          <w:rFonts w:ascii="Times New Roman" w:hAnsi="Times New Roman" w:cs="Times New Roman"/>
-          <w:sz w:val="22"/>
-          <w:szCs w:val="22"/>
-        </w:rPr>
-      </w:pPr>
-      <w:r>
-        <w:rPr>
-          <w:rFonts w:ascii="Times New Roman" w:hAnsi="Times New Roman" w:cs="Times New Roman"/>
-          <w:sz w:val="22"/>
-          <w:szCs w:val="22"/>
-        </w:rPr>
-        <w:t xml:space="preserve">This </w:t>
+        <w:t xml:space="preserve">card is, as well as attributes about the card, like what effects it has when played, or if it will have effects later in the game, e.g. a creature card can provide benefits to a player over multiple turns, until it dies. This card selection AI </w:t>
+      </w:r>
+      <w:r>
+        <w:rPr>
+          <w:rFonts w:ascii="Times New Roman" w:hAnsi="Times New Roman" w:cs="Times New Roman"/>
+          <w:sz w:val="22"/>
+          <w:szCs w:val="22"/>
+        </w:rPr>
+        <w:t>would have</w:t>
+      </w:r>
+      <w:r>
+        <w:rPr>
+          <w:rFonts w:ascii="Times New Roman" w:hAnsi="Times New Roman" w:cs="Times New Roman"/>
+          <w:sz w:val="22"/>
+          <w:szCs w:val="22"/>
+        </w:rPr>
+        <w:t xml:space="preserve"> be</w:t>
+      </w:r>
+      <w:r>
+        <w:rPr>
+          <w:rFonts w:ascii="Times New Roman" w:hAnsi="Times New Roman" w:cs="Times New Roman"/>
+          <w:sz w:val="22"/>
+          <w:szCs w:val="22"/>
+        </w:rPr>
+        <w:t>en</w:t>
+      </w:r>
+      <w:r>
+        <w:rPr>
+          <w:rFonts w:ascii="Times New Roman" w:hAnsi="Times New Roman" w:cs="Times New Roman"/>
+          <w:sz w:val="22"/>
+          <w:szCs w:val="22"/>
+        </w:rPr>
+        <w:t xml:space="preserve"> a neural network, take inputs that describe a card, as well as limited board state information, and output a score for the card. This score </w:t>
+      </w:r>
+      <w:r>
+        <w:rPr>
+          <w:rFonts w:ascii="Times New Roman" w:hAnsi="Times New Roman" w:cs="Times New Roman"/>
+          <w:sz w:val="22"/>
+          <w:szCs w:val="22"/>
+        </w:rPr>
+        <w:t>would be</w:t>
+      </w:r>
+      <w:r>
+        <w:rPr>
+          <w:rFonts w:ascii="Times New Roman" w:hAnsi="Times New Roman" w:cs="Times New Roman"/>
+          <w:sz w:val="22"/>
+          <w:szCs w:val="22"/>
+        </w:rPr>
+        <w:t xml:space="preserve"> generated based on how effective the card would be to play in the current moment, with higher scores reflecting a better play. Since training data is unavailable for the initial tries, any successful games </w:t>
       </w:r>
       <w:r>
         <w:rPr>
@@ -2101,260 +2406,7 @@
           <w:sz w:val="22"/>
           <w:szCs w:val="22"/>
         </w:rPr>
-        <w:t xml:space="preserve"> be achieved by writing a neural network in python using the </w:t>
-      </w:r>
-      <w:r>
-        <w:rPr>
-          <w:rFonts w:ascii="Times New Roman" w:hAnsi="Times New Roman" w:cs="Times New Roman"/>
-          <w:sz w:val="22"/>
-          <w:szCs w:val="22"/>
-        </w:rPr>
-        <w:t>TensorFlow</w:t>
-      </w:r>
-      <w:r>
-        <w:rPr>
-          <w:rFonts w:ascii="Times New Roman" w:hAnsi="Times New Roman" w:cs="Times New Roman"/>
-          <w:sz w:val="22"/>
-          <w:szCs w:val="22"/>
-        </w:rPr>
-        <w:t xml:space="preserve"> library. This network </w:t>
-      </w:r>
-      <w:r>
-        <w:rPr>
-          <w:rFonts w:ascii="Times New Roman" w:hAnsi="Times New Roman" w:cs="Times New Roman"/>
-          <w:sz w:val="22"/>
-          <w:szCs w:val="22"/>
-        </w:rPr>
-        <w:t>would</w:t>
-      </w:r>
-      <w:r>
-        <w:rPr>
-          <w:rFonts w:ascii="Times New Roman" w:hAnsi="Times New Roman" w:cs="Times New Roman"/>
-          <w:sz w:val="22"/>
-          <w:szCs w:val="22"/>
-        </w:rPr>
-        <w:t xml:space="preserve"> take the inputs from the Forge client and return a value to the client mid-game. The program </w:t>
-      </w:r>
-      <w:r>
-        <w:rPr>
-          <w:rFonts w:ascii="Times New Roman" w:hAnsi="Times New Roman" w:cs="Times New Roman"/>
-          <w:sz w:val="22"/>
-          <w:szCs w:val="22"/>
-        </w:rPr>
-        <w:t>would</w:t>
-      </w:r>
-      <w:r>
-        <w:rPr>
-          <w:rFonts w:ascii="Times New Roman" w:hAnsi="Times New Roman" w:cs="Times New Roman"/>
-          <w:sz w:val="22"/>
-          <w:szCs w:val="22"/>
-        </w:rPr>
-        <w:t xml:space="preserve"> also save the scores and inputs matching those scores to potentially be used as training data in the future. The forge client also would make use of two evaluative functions to provide additional inputs to the neural network.</w:t>
-      </w:r>
-    </w:p>
-    <w:p>
-      <w:pPr>
-        <w:pStyle w:val="Textbodyuser"/>
-        <w:rPr>
-          <w:rFonts w:ascii="Times New Roman" w:hAnsi="Times New Roman" w:cs="Times New Roman"/>
-          <w:sz w:val="22"/>
-          <w:szCs w:val="22"/>
-        </w:rPr>
-      </w:pPr>
-      <w:r>
-        <w:rPr>
-          <w:rFonts w:ascii="Times New Roman" w:hAnsi="Times New Roman" w:cs="Times New Roman"/>
-          <w:sz w:val="22"/>
-          <w:szCs w:val="22"/>
-        </w:rPr>
-        <w:t xml:space="preserve">The Forge client is very complex and features a wide set of classes to deal with the MtG rules engine. </w:t>
-      </w:r>
-      <w:r>
-        <w:rPr>
-          <w:rFonts w:ascii="Times New Roman" w:hAnsi="Times New Roman" w:cs="Times New Roman"/>
-          <w:sz w:val="22"/>
-          <w:szCs w:val="22"/>
-        </w:rPr>
-        <w:t>Fortunately,</w:t>
-      </w:r>
-      <w:r>
-        <w:rPr>
-          <w:rFonts w:ascii="Times New Roman" w:hAnsi="Times New Roman" w:cs="Times New Roman"/>
-          <w:sz w:val="22"/>
-          <w:szCs w:val="22"/>
-        </w:rPr>
-        <w:t xml:space="preserve"> the code base is well written and thus working out an injection point to put my project’s behaviour was made easier.</w:t>
-      </w:r>
-      <w:r>
-        <w:rPr>
-          <w:rFonts w:ascii="Times New Roman" w:hAnsi="Times New Roman" w:cs="Times New Roman"/>
-          <w:sz w:val="22"/>
-          <w:szCs w:val="22"/>
-        </w:rPr>
-        <w:t xml:space="preserve"> Unfortunately, the code base is not well documented so working out what certain functions and classes did was slower than anticipated.</w:t>
-      </w:r>
-      <w:r>
-        <w:rPr>
-          <w:rFonts w:ascii="Times New Roman" w:hAnsi="Times New Roman" w:cs="Times New Roman"/>
-          <w:sz w:val="22"/>
-          <w:szCs w:val="22"/>
-        </w:rPr>
-        <w:t xml:space="preserve"> Part of the reason the project is designed around a card </w:t>
-      </w:r>
-      <w:r>
-        <w:rPr>
-          <w:rFonts w:ascii="Times New Roman" w:hAnsi="Times New Roman" w:cs="Times New Roman"/>
-          <w:sz w:val="22"/>
-          <w:szCs w:val="22"/>
-        </w:rPr>
-        <w:t>score-based</w:t>
-      </w:r>
-      <w:r>
-        <w:rPr>
-          <w:rFonts w:ascii="Times New Roman" w:hAnsi="Times New Roman" w:cs="Times New Roman"/>
-          <w:sz w:val="22"/>
-          <w:szCs w:val="22"/>
-        </w:rPr>
-        <w:t xml:space="preserve"> selection is down to how the Forge client currently has AI for its games.</w:t>
-      </w:r>
-    </w:p>
-    <w:p>
-      <w:pPr>
-        <w:pStyle w:val="Heading2"/>
-        <w:rPr>
-          <w:rFonts w:ascii="Times New Roman" w:hAnsi="Times New Roman" w:cs="Times New Roman"/>
-        </w:rPr>
-      </w:pPr>
-      <w:bookmarkStart w:id="4" w:name="__RefHeading___Toc1168_3633218870"/>
-      <w:r>
-        <w:rPr>
-          <w:rFonts w:ascii="Times New Roman" w:hAnsi="Times New Roman" w:cs="Times New Roman"/>
-        </w:rPr>
-        <w:t>Decision Inputs</w:t>
-      </w:r>
-      <w:bookmarkEnd w:id="4"/>
-    </w:p>
-    <w:p>
-      <w:pPr>
-        <w:pStyle w:val="Textbodyuser"/>
-        <w:rPr>
-          <w:rFonts w:ascii="Times New Roman" w:hAnsi="Times New Roman" w:cs="Times New Roman"/>
-          <w:sz w:val="22"/>
-          <w:szCs w:val="22"/>
-        </w:rPr>
-      </w:pPr>
-      <w:r>
-        <w:rPr>
-          <w:rFonts w:ascii="Times New Roman" w:hAnsi="Times New Roman" w:cs="Times New Roman"/>
-          <w:sz w:val="22"/>
-          <w:szCs w:val="22"/>
-        </w:rPr>
-        <w:t xml:space="preserve">After consideration of different ways to read the game state, I </w:t>
-      </w:r>
-      <w:r>
-        <w:rPr>
-          <w:rFonts w:ascii="Times New Roman" w:hAnsi="Times New Roman" w:cs="Times New Roman"/>
-          <w:sz w:val="22"/>
-          <w:szCs w:val="22"/>
-        </w:rPr>
-        <w:t xml:space="preserve">had </w:t>
-      </w:r>
-      <w:r>
-        <w:rPr>
-          <w:rFonts w:ascii="Times New Roman" w:hAnsi="Times New Roman" w:cs="Times New Roman"/>
-          <w:sz w:val="22"/>
-          <w:szCs w:val="22"/>
-        </w:rPr>
-        <w:t>decided that a card selection method would be the best way forward. This</w:t>
-      </w:r>
-      <w:r>
-        <w:rPr>
-          <w:rFonts w:ascii="Times New Roman" w:hAnsi="Times New Roman" w:cs="Times New Roman"/>
-          <w:sz w:val="22"/>
-          <w:szCs w:val="22"/>
-        </w:rPr>
-        <w:t xml:space="preserve"> wa</w:t>
-      </w:r>
-      <w:r>
-        <w:rPr>
-          <w:rFonts w:ascii="Times New Roman" w:hAnsi="Times New Roman" w:cs="Times New Roman"/>
-          <w:sz w:val="22"/>
-          <w:szCs w:val="22"/>
-        </w:rPr>
-        <w:t xml:space="preserve">s because ultimately, actions are performed by playing cards, and so rating which card is best to play is the most sensible way to choose an action. In order to determine which card to play, certain inputs are needed. These include what kind of card each card is, as well as attributes about the card, like what effects it has when played, or if it will have effects later in the game, e.g. a creature card can provide benefits to a player over multiple turns, until it dies. This card selection AI </w:t>
-      </w:r>
-      <w:r>
-        <w:rPr>
-          <w:rFonts w:ascii="Times New Roman" w:hAnsi="Times New Roman" w:cs="Times New Roman"/>
-          <w:sz w:val="22"/>
-          <w:szCs w:val="22"/>
-        </w:rPr>
-        <w:t>would have</w:t>
-      </w:r>
-      <w:r>
-        <w:rPr>
-          <w:rFonts w:ascii="Times New Roman" w:hAnsi="Times New Roman" w:cs="Times New Roman"/>
-          <w:sz w:val="22"/>
-          <w:szCs w:val="22"/>
-        </w:rPr>
-        <w:t xml:space="preserve"> be</w:t>
-      </w:r>
-      <w:r>
-        <w:rPr>
-          <w:rFonts w:ascii="Times New Roman" w:hAnsi="Times New Roman" w:cs="Times New Roman"/>
-          <w:sz w:val="22"/>
-          <w:szCs w:val="22"/>
-        </w:rPr>
-        <w:t>en</w:t>
-      </w:r>
-      <w:r>
-        <w:rPr>
-          <w:rFonts w:ascii="Times New Roman" w:hAnsi="Times New Roman" w:cs="Times New Roman"/>
-          <w:sz w:val="22"/>
-          <w:szCs w:val="22"/>
-        </w:rPr>
-        <w:t xml:space="preserve"> a neural network, take inputs that describe a card, as well as limited board state information, and output a score for the card. This score </w:t>
-      </w:r>
-      <w:r>
-        <w:rPr>
-          <w:rFonts w:ascii="Times New Roman" w:hAnsi="Times New Roman" w:cs="Times New Roman"/>
-          <w:sz w:val="22"/>
-          <w:szCs w:val="22"/>
-        </w:rPr>
-        <w:t>would be</w:t>
-      </w:r>
-      <w:r>
-        <w:rPr>
-          <w:rFonts w:ascii="Times New Roman" w:hAnsi="Times New Roman" w:cs="Times New Roman"/>
-          <w:sz w:val="22"/>
-          <w:szCs w:val="22"/>
-        </w:rPr>
-        <w:t xml:space="preserve"> generated based on how effective the card would be to play in the current moment, with higher scores reflecting a better play. Since training data is unavailable for the initial tries, any successful games </w:t>
-      </w:r>
-      <w:r>
-        <w:rPr>
-          <w:rFonts w:ascii="Times New Roman" w:hAnsi="Times New Roman" w:cs="Times New Roman"/>
-          <w:sz w:val="22"/>
-          <w:szCs w:val="22"/>
-        </w:rPr>
-        <w:t>would</w:t>
-      </w:r>
-      <w:r>
-        <w:rPr>
-          <w:rFonts w:ascii="Times New Roman" w:hAnsi="Times New Roman" w:cs="Times New Roman"/>
-          <w:sz w:val="22"/>
-          <w:szCs w:val="22"/>
-        </w:rPr>
-        <w:t xml:space="preserve"> have </w:t>
-      </w:r>
-      <w:r>
-        <w:rPr>
-          <w:rFonts w:ascii="Times New Roman" w:hAnsi="Times New Roman" w:cs="Times New Roman"/>
-          <w:sz w:val="22"/>
-          <w:szCs w:val="22"/>
-        </w:rPr>
-        <w:lastRenderedPageBreak/>
-        <w:t xml:space="preserve">their scores saved as good data, and lost games </w:t>
+        <w:t xml:space="preserve"> have their scores saved as good data, and lost games </w:t>
       </w:r>
       <w:r>
         <w:rPr>
@@ -2699,14 +2751,27 @@
                             <w:r>
                               <w:t xml:space="preserve">Figure </w:t>
                             </w:r>
-                            <w:fldSimple w:instr=" SEQ Figure \* ARABIC ">
-                              <w:r>
-                                <w:rPr>
-                                  <w:noProof/>
-                                </w:rPr>
-                                <w:t>1</w:t>
-                              </w:r>
-                            </w:fldSimple>
+                            <w:r>
+                              <w:fldChar w:fldCharType="begin"/>
+                            </w:r>
+                            <w:r>
+                              <w:instrText xml:space="preserve"> SEQ Figure \* ARABIC </w:instrText>
+                            </w:r>
+                            <w:r>
+                              <w:fldChar w:fldCharType="separate"/>
+                            </w:r>
+                            <w:r>
+                              <w:rPr>
+                                <w:noProof/>
+                              </w:rPr>
+                              <w:t>1</w:t>
+                            </w:r>
+                            <w:r>
+                              <w:rPr>
+                                <w:noProof/>
+                              </w:rPr>
+                              <w:fldChar w:fldCharType="end"/>
+                            </w:r>
                             <w:r>
                               <w:t>The information flow of the project. Data is moved from the Forge client to the evaluative functions, which return a card score.</w:t>
                             </w:r>
@@ -2744,14 +2809,27 @@
                       <w:r>
                         <w:t xml:space="preserve">Figure </w:t>
                       </w:r>
-                      <w:fldSimple w:instr=" SEQ Figure \* ARABIC ">
-                        <w:r>
-                          <w:rPr>
-                            <w:noProof/>
-                          </w:rPr>
-                          <w:t>1</w:t>
-                        </w:r>
-                      </w:fldSimple>
+                      <w:r>
+                        <w:fldChar w:fldCharType="begin"/>
+                      </w:r>
+                      <w:r>
+                        <w:instrText xml:space="preserve"> SEQ Figure \* ARABIC </w:instrText>
+                      </w:r>
+                      <w:r>
+                        <w:fldChar w:fldCharType="separate"/>
+                      </w:r>
+                      <w:r>
+                        <w:rPr>
+                          <w:noProof/>
+                        </w:rPr>
+                        <w:t>1</w:t>
+                      </w:r>
+                      <w:r>
+                        <w:rPr>
+                          <w:noProof/>
+                        </w:rPr>
+                        <w:fldChar w:fldCharType="end"/>
+                      </w:r>
                       <w:r>
                         <w:t>The information flow of the project. Data is moved from the Forge client to the evaluative functions, which return a card score.</w:t>
                       </w:r>
@@ -2979,7 +3057,7 @@
           <w:sz w:val="22"/>
           <w:szCs w:val="22"/>
         </w:rPr>
-        <w:t xml:space="preserve"> the Nvidia CUDA library to perform machine learning tasks quickly. The other machine is a laptop and so being able to develop on either is important to maintain smooth development.</w:t>
+        <w:t xml:space="preserve"> the Nvidia CUDA library to perform machine learning tasks quickly. The other </w:t>
       </w:r>
       <w:r>
         <w:rPr>
@@ -2987,6 +3065,15 @@
           <w:sz w:val="22"/>
           <w:szCs w:val="22"/>
         </w:rPr>
+        <w:lastRenderedPageBreak/>
+        <w:t>machine is a laptop and so being able to develop on either is important to maintain smooth development.</w:t>
+      </w:r>
+      <w:r>
+        <w:rPr>
+          <w:rFonts w:ascii="Times New Roman" w:hAnsi="Times New Roman"/>
+          <w:sz w:val="22"/>
+          <w:szCs w:val="22"/>
+        </w:rPr>
         <w:t xml:space="preserve"> </w:t>
       </w:r>
     </w:p>
@@ -3045,7 +3132,6 @@
           <w:rFonts w:ascii="Times New Roman" w:hAnsi="Times New Roman" w:cs="Times New Roman"/>
           <w:noProof/>
         </w:rPr>
-        <w:lastRenderedPageBreak/>
         <w:t xml:space="preserve">Revised Project </w:t>
       </w:r>
       <w:r>
@@ -3302,14 +3388,27 @@
       <w:r>
         <w:t xml:space="preserve">Figure </w:t>
       </w:r>
-      <w:fldSimple w:instr=" SEQ Figure \* ARABIC ">
-        <w:r>
-          <w:rPr>
-            <w:noProof/>
-          </w:rPr>
-          <w:t>2</w:t>
-        </w:r>
-      </w:fldSimple>
+      <w:r>
+        <w:fldChar w:fldCharType="begin"/>
+      </w:r>
+      <w:r>
+        <w:instrText xml:space="preserve"> SEQ Figure \* ARABIC </w:instrText>
+      </w:r>
+      <w:r>
+        <w:fldChar w:fldCharType="separate"/>
+      </w:r>
+      <w:r>
+        <w:rPr>
+          <w:noProof/>
+        </w:rPr>
+        <w:t>2</w:t>
+      </w:r>
+      <w:r>
+        <w:rPr>
+          <w:noProof/>
+        </w:rPr>
+        <w:fldChar w:fldCharType="end"/>
+      </w:r>
       <w:r>
         <w:t xml:space="preserve"> Simplified flow of data within the Deck Classifier</w:t>
       </w:r>
@@ -3412,6 +3511,7 @@
         <w:rPr>
           <w:rFonts w:ascii="Times New Roman" w:hAnsi="Times New Roman" w:cs="Times New Roman"/>
         </w:rPr>
+        <w:lastRenderedPageBreak/>
         <w:t>Back</w:t>
       </w:r>
       <w:r>
@@ -3491,290 +3591,415 @@
         <w:rPr>
           <w:rFonts w:ascii="Times New Roman" w:hAnsi="Times New Roman" w:cs="Times New Roman"/>
         </w:rPr>
-        <w:t xml:space="preserve"> with data and images taken and </w:t>
+        <w:t xml:space="preserve"> with data and images taken and saved to a list of CardData objects. These objects contain all the relevant information about a card, and this list is what is handed back to the classification GUI to use and display.</w:t>
+      </w:r>
+      <w:r>
+        <w:rPr>
+          <w:rFonts w:ascii="Times New Roman" w:hAnsi="Times New Roman" w:cs="Times New Roman"/>
+        </w:rPr>
+        <w:t xml:space="preserve"> The image data is used primarily for the GUI classification, whereas the rest of the data is stored locally for use by the neural network later. This helped to eliminate the issue of double processing all the information for each card and deck.</w:t>
+      </w:r>
+    </w:p>
+    <w:p>
+      <w:pPr>
+        <w:pStyle w:val="Heading2"/>
+        <w:rPr>
+          <w:rFonts w:ascii="Times New Roman" w:hAnsi="Times New Roman" w:cs="Times New Roman"/>
+        </w:rPr>
+      </w:pPr>
+      <w:r>
+        <w:rPr>
+          <w:rFonts w:ascii="Times New Roman" w:hAnsi="Times New Roman" w:cs="Times New Roman"/>
+        </w:rPr>
+        <w:t>Neural Network Classifier AI</w:t>
+      </w:r>
+    </w:p>
+    <w:p>
+      <w:pPr>
+        <w:rPr>
+          <w:rFonts w:ascii="Times New Roman" w:hAnsi="Times New Roman" w:cs="Times New Roman"/>
+        </w:rPr>
+      </w:pPr>
+      <w:r>
+        <w:rPr>
+          <w:rFonts w:ascii="Times New Roman" w:hAnsi="Times New Roman" w:cs="Times New Roman"/>
+        </w:rPr>
+        <w:t xml:space="preserve">The network AI used to classify decks is written in python using the </w:t>
+      </w:r>
+      <w:r>
+        <w:rPr>
+          <w:rFonts w:ascii="Times New Roman" w:hAnsi="Times New Roman" w:cs="Times New Roman"/>
+        </w:rPr>
+        <w:t>TensorFlow</w:t>
+      </w:r>
+      <w:r>
+        <w:rPr>
+          <w:rFonts w:ascii="Times New Roman" w:hAnsi="Times New Roman" w:cs="Times New Roman"/>
+        </w:rPr>
+        <w:t xml:space="preserve"> libraries and </w:t>
+      </w:r>
+      <w:r>
+        <w:rPr>
+          <w:rFonts w:ascii="Times New Roman" w:hAnsi="Times New Roman" w:cs="Times New Roman"/>
+        </w:rPr>
+        <w:t>K</w:t>
+      </w:r>
+      <w:r>
+        <w:rPr>
+          <w:rFonts w:ascii="Times New Roman" w:hAnsi="Times New Roman" w:cs="Times New Roman"/>
+        </w:rPr>
+        <w:t xml:space="preserve">eras libraries for </w:t>
+      </w:r>
+      <w:r>
+        <w:rPr>
+          <w:rFonts w:ascii="Times New Roman" w:hAnsi="Times New Roman" w:cs="Times New Roman"/>
+        </w:rPr>
+        <w:t>TensorFlow</w:t>
+      </w:r>
+      <w:r>
+        <w:rPr>
+          <w:rFonts w:ascii="Times New Roman" w:hAnsi="Times New Roman" w:cs="Times New Roman"/>
+        </w:rPr>
+        <w:t>.</w:t>
+      </w:r>
+      <w:r>
+        <w:rPr>
+          <w:rFonts w:ascii="Times New Roman" w:hAnsi="Times New Roman" w:cs="Times New Roman"/>
+        </w:rPr>
+        <w:t xml:space="preserve"> </w:t>
+      </w:r>
+      <w:r>
+        <w:rPr>
+          <w:rFonts w:ascii="Times New Roman" w:hAnsi="Times New Roman" w:cs="Times New Roman"/>
+        </w:rPr>
+        <w:t>It includes two parts, a deck parsing script, and the neural network scripts.</w:t>
+      </w:r>
+    </w:p>
+    <w:p>
+      <w:pPr>
+        <w:pStyle w:val="Heading3"/>
+        <w:rPr>
+          <w:rFonts w:ascii="Times New Roman" w:hAnsi="Times New Roman" w:cs="Times New Roman"/>
+        </w:rPr>
+      </w:pPr>
+      <w:r>
+        <w:rPr>
+          <w:rFonts w:ascii="Times New Roman" w:hAnsi="Times New Roman" w:cs="Times New Roman"/>
+        </w:rPr>
+        <w:t>Deck Loader</w:t>
+      </w:r>
+    </w:p>
+    <w:p>
+      <w:pPr>
+        <w:rPr>
+          <w:rFonts w:ascii="Times New Roman" w:hAnsi="Times New Roman" w:cs="Times New Roman"/>
+        </w:rPr>
+      </w:pPr>
+      <w:r>
+        <w:rPr>
+          <w:rFonts w:ascii="Times New Roman" w:hAnsi="Times New Roman" w:cs="Times New Roman"/>
+        </w:rPr>
+        <w:t xml:space="preserve">The deck loader loads a given deck from its respective JSON file and converts the information within to a set of values, which are returned to the </w:t>
+      </w:r>
+      <w:r>
+        <w:rPr>
+          <w:rFonts w:ascii="Times New Roman" w:hAnsi="Times New Roman" w:cs="Times New Roman"/>
+        </w:rPr>
+        <w:t>neural network script.</w:t>
+      </w:r>
+      <w:r>
+        <w:rPr>
+          <w:rFonts w:ascii="Times New Roman" w:hAnsi="Times New Roman" w:cs="Times New Roman"/>
+        </w:rPr>
+        <w:t xml:space="preserve"> These values are in three distinct formats: Unique Identifiers (UIDs), integer values, and binary values. The integer values are used in places where the conversion is simple, such as a cards’ converted mana cost, power, and toughness. The </w:t>
+      </w:r>
+      <w:r>
+        <w:rPr>
+          <w:rFonts w:ascii="Times New Roman" w:hAnsi="Times New Roman" w:cs="Times New Roman"/>
+        </w:rPr>
+        <w:t xml:space="preserve">binary values represent all possible properties a card could have, such as if it is a certain colour, if it has certain keywords, or if it is a certain </w:t>
+      </w:r>
+      <w:r>
+        <w:rPr>
+          <w:rFonts w:ascii="Times New Roman" w:hAnsi="Times New Roman" w:cs="Times New Roman"/>
+        </w:rPr>
+        <w:t xml:space="preserve">card </w:t>
+      </w:r>
+      <w:r>
+        <w:rPr>
+          <w:rFonts w:ascii="Times New Roman" w:hAnsi="Times New Roman" w:cs="Times New Roman"/>
+        </w:rPr>
+        <w:t>type.</w:t>
+      </w:r>
+      <w:r>
+        <w:rPr>
+          <w:rFonts w:ascii="Times New Roman" w:hAnsi="Times New Roman" w:cs="Times New Roman"/>
+        </w:rPr>
+        <w:t xml:space="preserve"> UIDs are used for names and mana costs, since they are not easy quantifiable, and each encountered entry is recorded in a dictionary, and its index in the dictionary is used as its value. The end output of this pre-processing is a 60 row, 522 column 2d array which is then passed to the neural network script.</w:t>
+      </w:r>
+    </w:p>
+    <w:p>
+      <w:pPr>
+        <w:pStyle w:val="Heading3"/>
+        <w:rPr>
+          <w:rFonts w:ascii="Times New Roman" w:hAnsi="Times New Roman" w:cs="Times New Roman"/>
+        </w:rPr>
+      </w:pPr>
+      <w:r>
+        <w:rPr>
+          <w:rFonts w:ascii="Times New Roman" w:hAnsi="Times New Roman" w:cs="Times New Roman"/>
+        </w:rPr>
+        <w:t>Network Script</w:t>
+      </w:r>
+    </w:p>
+    <w:p>
+      <w:pPr>
+        <w:rPr>
+          <w:rFonts w:ascii="Times New Roman" w:hAnsi="Times New Roman" w:cs="Times New Roman"/>
+        </w:rPr>
+      </w:pPr>
+      <w:r>
+        <w:rPr>
+          <w:rFonts w:ascii="Times New Roman" w:hAnsi="Times New Roman" w:cs="Times New Roman"/>
+        </w:rPr>
+        <w:t>The neural network script has functions for both creating a new model and loading a model from a saved location. The new model function creates the model by generating a set of new models via k-fold cross validation and picks the one with the best accuracy on the test data.</w:t>
+      </w:r>
+      <w:r>
+        <w:rPr>
+          <w:rFonts w:ascii="Times New Roman" w:hAnsi="Times New Roman" w:cs="Times New Roman"/>
+        </w:rPr>
+        <w:t xml:space="preserve"> </w:t>
+      </w:r>
+      <w:r>
+        <w:rPr>
+          <w:rFonts w:ascii="Times New Roman" w:hAnsi="Times New Roman" w:cs="Times New Roman"/>
+        </w:rPr>
+        <w:t>The model features 5 layers: an input layer with 60 nodes, three hidden layers with 40,30, and 20 nodes respectively, and an output layer with 5 nodes, giving an output of 5 confidence values representing which speed class the classify believes the deck to be.</w:t>
+      </w:r>
+      <w:r>
+        <w:rPr>
+          <w:rFonts w:ascii="Times New Roman" w:hAnsi="Times New Roman" w:cs="Times New Roman"/>
+        </w:rPr>
+        <w:t xml:space="preserve"> The original spread of speeds was 1 to 10, but these were condensed to 1 to 5, as there is not much meaningful distinction between decks on a wider scale, and the low amount of training data means that edge classes will not have a valid set of training cases.</w:t>
+      </w:r>
+    </w:p>
+    <w:p>
+      <w:pPr>
+        <w:pStyle w:val="Heading2"/>
+        <w:rPr>
+          <w:rFonts w:ascii="Times New Roman" w:hAnsi="Times New Roman" w:cs="Times New Roman"/>
+        </w:rPr>
+      </w:pPr>
+      <w:r>
+        <w:rPr>
+          <w:rFonts w:ascii="Times New Roman" w:hAnsi="Times New Roman" w:cs="Times New Roman"/>
+        </w:rPr>
+        <w:t>Forge Integration</w:t>
+      </w:r>
+    </w:p>
+    <w:p>
+      <w:pPr>
+        <w:rPr>
+          <w:rFonts w:ascii="Times New Roman" w:hAnsi="Times New Roman" w:cs="Times New Roman"/>
+        </w:rPr>
+      </w:pPr>
+      <w:r>
+        <w:rPr>
+          <w:rFonts w:ascii="Times New Roman" w:hAnsi="Times New Roman" w:cs="Times New Roman"/>
+        </w:rPr>
+        <w:t>The Forge integration uses the Deep Learning 4 Java libraries to load the</w:t>
+      </w:r>
+      <w:r>
+        <w:rPr>
+          <w:rFonts w:ascii="Times New Roman" w:hAnsi="Times New Roman" w:cs="Times New Roman"/>
+        </w:rPr>
+        <w:t xml:space="preserve"> </w:t>
+      </w:r>
+      <w:r>
+        <w:rPr>
+          <w:rFonts w:ascii="Times New Roman" w:hAnsi="Times New Roman" w:cs="Times New Roman"/>
+        </w:rPr>
+        <w:t>K</w:t>
+      </w:r>
+      <w:r>
+        <w:rPr>
+          <w:rFonts w:ascii="Times New Roman" w:hAnsi="Times New Roman" w:cs="Times New Roman"/>
+        </w:rPr>
+        <w:t xml:space="preserve">eras model </w:t>
+      </w:r>
+      <w:r>
+        <w:rPr>
+          <w:rFonts w:ascii="Times New Roman" w:hAnsi="Times New Roman" w:cs="Times New Roman"/>
+        </w:rPr>
+        <w:t>and</w:t>
+      </w:r>
+      <w:r>
+        <w:rPr>
+          <w:rFonts w:ascii="Times New Roman" w:hAnsi="Times New Roman" w:cs="Times New Roman"/>
+        </w:rPr>
+        <w:t xml:space="preserve"> runs pre-processing on the selected deck. This pre-processing is the same as performed by the neural network, but in Java for the Forge client</w:t>
+      </w:r>
+      <w:r>
+        <w:rPr>
+          <w:rFonts w:ascii="Times New Roman" w:hAnsi="Times New Roman" w:cs="Times New Roman"/>
+        </w:rPr>
+        <w:t>. The model outputs its array of confidence values for each class (speed 1 to 5)</w:t>
+      </w:r>
+      <w:r>
+        <w:rPr>
+          <w:rFonts w:ascii="Times New Roman" w:hAnsi="Times New Roman" w:cs="Times New Roman"/>
+        </w:rPr>
+        <w:t>. The strongest of each class is taken as the deck’s speed.</w:t>
+      </w:r>
+      <w:r>
+        <w:rPr>
+          <w:rFonts w:ascii="Times New Roman" w:hAnsi="Times New Roman" w:cs="Times New Roman"/>
+        </w:rPr>
+        <w:t xml:space="preserve"> This speed is then used to modify decision biases / weights that the Forge AI uses to make decisions and actions.</w:t>
+      </w:r>
+      <w:r>
+        <w:rPr>
+          <w:rFonts w:ascii="Times New Roman" w:hAnsi="Times New Roman" w:cs="Times New Roman"/>
+        </w:rPr>
+        <w:t xml:space="preserve"> This set of processes is run when a game in Forge is started.</w:t>
+      </w:r>
+      <w:r>
+        <w:rPr>
+          <w:rFonts w:ascii="Times New Roman" w:hAnsi="Times New Roman" w:cs="Times New Roman"/>
+        </w:rPr>
+        <w:t xml:space="preserve"> </w:t>
+      </w:r>
+    </w:p>
+    <w:p>
+      <w:pPr>
+        <w:pStyle w:val="Heading1"/>
+        <w:rPr>
+          <w:rFonts w:ascii="Times New Roman" w:hAnsi="Times New Roman" w:cs="Times New Roman"/>
+        </w:rPr>
+      </w:pPr>
+      <w:r>
+        <w:rPr>
+          <w:rFonts w:ascii="Times New Roman" w:hAnsi="Times New Roman" w:cs="Times New Roman"/>
+        </w:rPr>
+        <w:t>Evaluation and External Aspects</w:t>
+      </w:r>
+    </w:p>
+    <w:p>
+      <w:pPr>
+        <w:rPr>
+          <w:rFonts w:ascii="Times New Roman" w:hAnsi="Times New Roman" w:cs="Times New Roman"/>
+        </w:rPr>
+      </w:pPr>
+      <w:r>
+        <w:rPr>
+          <w:rFonts w:ascii="Times New Roman" w:hAnsi="Times New Roman" w:cs="Times New Roman"/>
+        </w:rPr>
+        <w:t>To evaluate the performance of the classification network,</w:t>
+      </w:r>
+      <w:r>
+        <w:rPr>
+          <w:rFonts w:ascii="Times New Roman" w:hAnsi="Times New Roman" w:cs="Times New Roman"/>
+        </w:rPr>
+        <w:t xml:space="preserve"> I had originally planned to aggregate multiple volunteers’ ratings of a large set of deck lists from the Forge client. I built a GUI tool in order to collect this data. Unfortunately, before data collection could commence, the COVID-19 </w:t>
       </w:r>
       <w:r>
         <w:rPr>
           <w:rFonts w:ascii="Times New Roman" w:hAnsi="Times New Roman" w:cs="Times New Roman"/>
         </w:rPr>
         <w:lastRenderedPageBreak/>
-        <w:t>saved to a list of CardData objects. These objects contain all the relevant information about a card, and this list is what is handed back to the classification GUI to use and display.</w:t>
-      </w:r>
-      <w:r>
-        <w:rPr>
-          <w:rFonts w:ascii="Times New Roman" w:hAnsi="Times New Roman" w:cs="Times New Roman"/>
-        </w:rPr>
-        <w:t xml:space="preserve"> The image data is used primarily for the GUI classification, whereas the rest of the data is stored locally for use by the neural network later. This helped to eliminate the issue of double processing all the information for each card and deck.</w:t>
-      </w:r>
-    </w:p>
-    <w:p>
-      <w:pPr>
-        <w:pStyle w:val="Heading2"/>
-        <w:rPr>
-          <w:rFonts w:ascii="Times New Roman" w:hAnsi="Times New Roman" w:cs="Times New Roman"/>
-        </w:rPr>
-      </w:pPr>
-      <w:r>
-        <w:rPr>
-          <w:rFonts w:ascii="Times New Roman" w:hAnsi="Times New Roman" w:cs="Times New Roman"/>
-        </w:rPr>
-        <w:t>Neural Network Classifier AI</w:t>
-      </w:r>
-    </w:p>
-    <w:p>
-      <w:pPr>
-        <w:rPr>
-          <w:rFonts w:ascii="Times New Roman" w:hAnsi="Times New Roman" w:cs="Times New Roman"/>
-        </w:rPr>
-      </w:pPr>
-      <w:r>
-        <w:rPr>
-          <w:rFonts w:ascii="Times New Roman" w:hAnsi="Times New Roman" w:cs="Times New Roman"/>
-        </w:rPr>
-        <w:t xml:space="preserve">The network AI used to classify decks is written in python using the </w:t>
-      </w:r>
-      <w:r>
-        <w:rPr>
-          <w:rFonts w:ascii="Times New Roman" w:hAnsi="Times New Roman" w:cs="Times New Roman"/>
-        </w:rPr>
-        <w:t>TensorFlow</w:t>
-      </w:r>
-      <w:r>
-        <w:rPr>
-          <w:rFonts w:ascii="Times New Roman" w:hAnsi="Times New Roman" w:cs="Times New Roman"/>
-        </w:rPr>
-        <w:t xml:space="preserve"> libraries and </w:t>
-      </w:r>
-      <w:r>
-        <w:rPr>
-          <w:rFonts w:ascii="Times New Roman" w:hAnsi="Times New Roman" w:cs="Times New Roman"/>
-        </w:rPr>
-        <w:t>K</w:t>
-      </w:r>
-      <w:r>
-        <w:rPr>
-          <w:rFonts w:ascii="Times New Roman" w:hAnsi="Times New Roman" w:cs="Times New Roman"/>
-        </w:rPr>
-        <w:t xml:space="preserve">eras libraries for </w:t>
-      </w:r>
-      <w:r>
-        <w:rPr>
-          <w:rFonts w:ascii="Times New Roman" w:hAnsi="Times New Roman" w:cs="Times New Roman"/>
-        </w:rPr>
-        <w:t>TensorFlow</w:t>
-      </w:r>
-      <w:r>
-        <w:rPr>
-          <w:rFonts w:ascii="Times New Roman" w:hAnsi="Times New Roman" w:cs="Times New Roman"/>
-        </w:rPr>
-        <w:t>.</w:t>
-      </w:r>
-      <w:r>
-        <w:rPr>
-          <w:rFonts w:ascii="Times New Roman" w:hAnsi="Times New Roman" w:cs="Times New Roman"/>
-        </w:rPr>
-        <w:t xml:space="preserve"> </w:t>
-      </w:r>
-      <w:r>
-        <w:rPr>
-          <w:rFonts w:ascii="Times New Roman" w:hAnsi="Times New Roman" w:cs="Times New Roman"/>
-        </w:rPr>
-        <w:t>It includes two parts, a deck parsing script, and the neural network scripts.</w:t>
-      </w:r>
-    </w:p>
-    <w:p>
-      <w:pPr>
-        <w:pStyle w:val="Heading3"/>
-        <w:rPr>
-          <w:rFonts w:ascii="Times New Roman" w:hAnsi="Times New Roman" w:cs="Times New Roman"/>
-        </w:rPr>
-      </w:pPr>
-      <w:r>
-        <w:rPr>
-          <w:rFonts w:ascii="Times New Roman" w:hAnsi="Times New Roman" w:cs="Times New Roman"/>
-        </w:rPr>
-        <w:t>Deck Loader</w:t>
-      </w:r>
-    </w:p>
-    <w:p>
-      <w:pPr>
-        <w:rPr>
-          <w:rFonts w:ascii="Times New Roman" w:hAnsi="Times New Roman" w:cs="Times New Roman"/>
-        </w:rPr>
-      </w:pPr>
-      <w:r>
-        <w:rPr>
-          <w:rFonts w:ascii="Times New Roman" w:hAnsi="Times New Roman" w:cs="Times New Roman"/>
-        </w:rPr>
-        <w:t xml:space="preserve">The deck loader loads a given deck from its respective JSON file and converts the information within to a set of values, which are returned to the </w:t>
-      </w:r>
-      <w:r>
-        <w:rPr>
-          <w:rFonts w:ascii="Times New Roman" w:hAnsi="Times New Roman" w:cs="Times New Roman"/>
-        </w:rPr>
-        <w:t>neural network script.</w:t>
-      </w:r>
-      <w:r>
-        <w:rPr>
-          <w:rFonts w:ascii="Times New Roman" w:hAnsi="Times New Roman" w:cs="Times New Roman"/>
-        </w:rPr>
-        <w:t xml:space="preserve"> These values are in three distinct formats: Unique Identifiers (UIDs), integer values, and binary values. The integer values are used in places where the conversion is simple, such as a cards’ converted mana cost, power, and toughness. The </w:t>
-      </w:r>
-      <w:r>
-        <w:rPr>
-          <w:rFonts w:ascii="Times New Roman" w:hAnsi="Times New Roman" w:cs="Times New Roman"/>
-        </w:rPr>
-        <w:t xml:space="preserve">binary values represent all possible properties a card could have, such as if it is a certain colour, if it has certain keywords, or if it is a certain </w:t>
-      </w:r>
-      <w:r>
-        <w:rPr>
-          <w:rFonts w:ascii="Times New Roman" w:hAnsi="Times New Roman" w:cs="Times New Roman"/>
-        </w:rPr>
-        <w:t xml:space="preserve">card </w:t>
-      </w:r>
-      <w:r>
-        <w:rPr>
-          <w:rFonts w:ascii="Times New Roman" w:hAnsi="Times New Roman" w:cs="Times New Roman"/>
-        </w:rPr>
-        <w:t>type.</w:t>
-      </w:r>
-      <w:r>
-        <w:rPr>
-          <w:rFonts w:ascii="Times New Roman" w:hAnsi="Times New Roman" w:cs="Times New Roman"/>
-        </w:rPr>
-        <w:t xml:space="preserve"> UIDs are used for names and mana costs, since they are not easy quantifiable, and each encountered entry is recorded in a dictionary, and its index in the dictionary is used as its value. The end output of this pre-processing is a 60 row, 522 column 2d array which is then passed to the neural network script.</w:t>
-      </w:r>
-    </w:p>
-    <w:p>
-      <w:pPr>
-        <w:pStyle w:val="Heading3"/>
-        <w:rPr>
-          <w:rFonts w:ascii="Times New Roman" w:hAnsi="Times New Roman" w:cs="Times New Roman"/>
-        </w:rPr>
-      </w:pPr>
-      <w:r>
-        <w:rPr>
-          <w:rFonts w:ascii="Times New Roman" w:hAnsi="Times New Roman" w:cs="Times New Roman"/>
-        </w:rPr>
-        <w:t>Network Script</w:t>
-      </w:r>
-    </w:p>
-    <w:p>
-      <w:pPr>
-        <w:rPr>
-          <w:rFonts w:ascii="Times New Roman" w:hAnsi="Times New Roman" w:cs="Times New Roman"/>
-        </w:rPr>
-      </w:pPr>
-      <w:r>
-        <w:rPr>
-          <w:rFonts w:ascii="Times New Roman" w:hAnsi="Times New Roman" w:cs="Times New Roman"/>
-        </w:rPr>
-        <w:t>The neural network script has functions for both creating a new model and loading a model from a saved location. The new model function creates the model by generating a set of new models via k-fold cross validation and picks the one with the best accuracy on the test data.</w:t>
-      </w:r>
-      <w:r>
-        <w:rPr>
-          <w:rFonts w:ascii="Times New Roman" w:hAnsi="Times New Roman" w:cs="Times New Roman"/>
-        </w:rPr>
-        <w:t xml:space="preserve"> </w:t>
-      </w:r>
-      <w:r>
-        <w:rPr>
-          <w:rFonts w:ascii="Times New Roman" w:hAnsi="Times New Roman" w:cs="Times New Roman"/>
-        </w:rPr>
-        <w:t>The model features 5 layers: an input layer with 60 nodes, three hidden layers with 40,30, and 20 nodes respectively, and an output layer with 5 nodes, giving an output of 5 confidence values representing which speed class the classify believes the deck to be.</w:t>
-      </w:r>
-      <w:r>
-        <w:rPr>
-          <w:rFonts w:ascii="Times New Roman" w:hAnsi="Times New Roman" w:cs="Times New Roman"/>
-        </w:rPr>
-        <w:t xml:space="preserve"> The original spread of speeds was 1 to 10, but these were condensed to 1 to 5, as there is not much meaningful distinction between decks on a wider scale, and the low amount of training data means that edge classes will not have a valid set of training cases.</w:t>
-      </w:r>
-    </w:p>
-    <w:p>
-      <w:pPr>
-        <w:pStyle w:val="Heading2"/>
-        <w:rPr>
-          <w:rFonts w:ascii="Times New Roman" w:hAnsi="Times New Roman" w:cs="Times New Roman"/>
-        </w:rPr>
-      </w:pPr>
-      <w:r>
-        <w:rPr>
-          <w:rFonts w:ascii="Times New Roman" w:hAnsi="Times New Roman" w:cs="Times New Roman"/>
-        </w:rPr>
-        <w:t>Forge Integration</w:t>
-      </w:r>
-    </w:p>
-    <w:p>
-      <w:pPr>
-        <w:rPr>
-          <w:rFonts w:ascii="Times New Roman" w:hAnsi="Times New Roman" w:cs="Times New Roman"/>
-        </w:rPr>
-      </w:pPr>
-      <w:r>
-        <w:rPr>
-          <w:rFonts w:ascii="Times New Roman" w:hAnsi="Times New Roman" w:cs="Times New Roman"/>
-        </w:rPr>
-        <w:t>The Forge integration uses the Deep Learning 4 Java libraries to load the</w:t>
-      </w:r>
-      <w:r>
-        <w:rPr>
-          <w:rFonts w:ascii="Times New Roman" w:hAnsi="Times New Roman" w:cs="Times New Roman"/>
-        </w:rPr>
-        <w:t xml:space="preserve"> </w:t>
-      </w:r>
-      <w:r>
-        <w:rPr>
-          <w:rFonts w:ascii="Times New Roman" w:hAnsi="Times New Roman" w:cs="Times New Roman"/>
-        </w:rPr>
-        <w:t>K</w:t>
-      </w:r>
-      <w:r>
-        <w:rPr>
-          <w:rFonts w:ascii="Times New Roman" w:hAnsi="Times New Roman" w:cs="Times New Roman"/>
-        </w:rPr>
-        <w:t xml:space="preserve">eras model </w:t>
-      </w:r>
-      <w:r>
-        <w:rPr>
-          <w:rFonts w:ascii="Times New Roman" w:hAnsi="Times New Roman" w:cs="Times New Roman"/>
-        </w:rPr>
-        <w:t>and</w:t>
-      </w:r>
-      <w:r>
-        <w:rPr>
-          <w:rFonts w:ascii="Times New Roman" w:hAnsi="Times New Roman" w:cs="Times New Roman"/>
-        </w:rPr>
-        <w:t xml:space="preserve"> runs pre-processing on the selected deck. This pre-processing is the same as performed by the neural network, but in Java for the Forge client</w:t>
-      </w:r>
-      <w:r>
-        <w:rPr>
-          <w:rFonts w:ascii="Times New Roman" w:hAnsi="Times New Roman" w:cs="Times New Roman"/>
-        </w:rPr>
-        <w:t>. The model outputs its array of confidence values for each class (speed 1 to 5)</w:t>
-      </w:r>
-      <w:r>
-        <w:rPr>
-          <w:rFonts w:ascii="Times New Roman" w:hAnsi="Times New Roman" w:cs="Times New Roman"/>
-        </w:rPr>
-        <w:t>. The strongest of each class is taken as the deck’s speed.</w:t>
-      </w:r>
-      <w:r>
-        <w:rPr>
-          <w:rFonts w:ascii="Times New Roman" w:hAnsi="Times New Roman" w:cs="Times New Roman"/>
-        </w:rPr>
-        <w:t xml:space="preserve"> This speed is then used to modify decision biases / weights that the Forge AI uses to make decisions and actions.</w:t>
-      </w:r>
-      <w:r>
-        <w:rPr>
-          <w:rFonts w:ascii="Times New Roman" w:hAnsi="Times New Roman" w:cs="Times New Roman"/>
-        </w:rPr>
-        <w:t xml:space="preserve"> This set of processes is run when a game in Forge is started.</w:t>
-      </w:r>
-      <w:r>
-        <w:rPr>
-          <w:rFonts w:ascii="Times New Roman" w:hAnsi="Times New Roman" w:cs="Times New Roman"/>
-        </w:rPr>
-        <w:t xml:space="preserve"> </w:t>
+        <w:t xml:space="preserve">global pandemic prevented data from being gathered. </w:t>
+      </w:r>
+      <w:r>
+        <w:rPr>
+          <w:rFonts w:ascii="Times New Roman" w:hAnsi="Times New Roman" w:cs="Times New Roman"/>
+        </w:rPr>
+        <w:t xml:space="preserve">Instead, I generated training data manually which created a data set which is less reliable than preferred, as it is subjective data. </w:t>
+      </w:r>
+    </w:p>
+    <w:p>
+      <w:pPr>
+        <w:rPr>
+          <w:rFonts w:ascii="Times New Roman" w:hAnsi="Times New Roman" w:cs="Times New Roman"/>
+        </w:rPr>
+      </w:pPr>
+      <w:r>
+        <w:rPr>
+          <w:rFonts w:ascii="Times New Roman" w:hAnsi="Times New Roman" w:cs="Times New Roman"/>
+        </w:rPr>
+        <w:t>The neural network created was run on a 10-fold cross validation process, and the best model created from this process had a 63% accuracy on unseen data, which is not a high accuracy, but is still a good rate</w:t>
+      </w:r>
+      <w:r>
+        <w:rPr>
+          <w:rFonts w:ascii="Times New Roman" w:hAnsi="Times New Roman" w:cs="Times New Roman"/>
+        </w:rPr>
+        <w:t xml:space="preserve">. </w:t>
+      </w:r>
+      <w:r>
+        <w:rPr>
+          <w:rFonts w:ascii="Times New Roman" w:hAnsi="Times New Roman" w:cs="Times New Roman"/>
+        </w:rPr>
+        <w:t xml:space="preserve">The lack of data for the extreme classes, 1 and 5, is likely to have caused issues when attempting to evaluate these decks. </w:t>
+      </w:r>
+    </w:p>
+    <w:p>
+      <w:pPr>
+        <w:rPr>
+          <w:rFonts w:ascii="Times New Roman" w:hAnsi="Times New Roman" w:cs="Times New Roman"/>
+        </w:rPr>
+      </w:pPr>
+      <w:r>
+        <w:rPr>
+          <w:rFonts w:ascii="Times New Roman" w:hAnsi="Times New Roman" w:cs="Times New Roman"/>
+        </w:rPr>
+        <w:t xml:space="preserve">The alternative to reduce this problem would be to switch the classes range from 1 to 3, representing 3 styles of decks: “Aggro”, </w:t>
+      </w:r>
+      <w:r>
+        <w:rPr>
+          <w:rFonts w:ascii="Times New Roman" w:hAnsi="Times New Roman" w:cs="Times New Roman"/>
+        </w:rPr>
+        <w:t>“</w:t>
+      </w:r>
+      <w:r>
+        <w:rPr>
+          <w:rFonts w:ascii="Times New Roman" w:hAnsi="Times New Roman" w:cs="Times New Roman"/>
+        </w:rPr>
+        <w:t xml:space="preserve">Midrange”, and “Control”, with each being slower than the last. </w:t>
+      </w:r>
+      <w:r>
+        <w:rPr>
+          <w:rFonts w:ascii="Times New Roman" w:hAnsi="Times New Roman" w:cs="Times New Roman"/>
+        </w:rPr>
+        <w:t>Originally,</w:t>
+      </w:r>
+      <w:r>
+        <w:rPr>
+          <w:rFonts w:ascii="Times New Roman" w:hAnsi="Times New Roman" w:cs="Times New Roman"/>
+        </w:rPr>
+        <w:t xml:space="preserve"> I had not wanted </w:t>
+      </w:r>
+      <w:r>
+        <w:rPr>
+          <w:rFonts w:ascii="Times New Roman" w:hAnsi="Times New Roman" w:cs="Times New Roman"/>
+        </w:rPr>
+        <w:t>to use these classifications as there are some decks which fall into multiple of the categories, as well as speed discrepancies between decks within the same class.</w:t>
+      </w:r>
+      <w:r>
+        <w:rPr>
+          <w:rFonts w:ascii="Times New Roman" w:hAnsi="Times New Roman" w:cs="Times New Roman"/>
+        </w:rPr>
+        <w:t xml:space="preserve"> However, </w:t>
+      </w:r>
+      <w:r>
+        <w:rPr>
+          <w:rFonts w:ascii="Times New Roman" w:hAnsi="Times New Roman" w:cs="Times New Roman"/>
+        </w:rPr>
+        <w:t>rerunning</w:t>
+      </w:r>
+      <w:r>
+        <w:rPr>
+          <w:rFonts w:ascii="Times New Roman" w:hAnsi="Times New Roman" w:cs="Times New Roman"/>
+        </w:rPr>
+        <w:t xml:space="preserve"> the network training with these classes may prove to produce a more reliable network, due to each class having a more equal representation within the training data.</w:t>
       </w:r>
     </w:p>
     <w:p>
@@ -3788,132 +4013,6 @@
         <w:rPr>
           <w:rFonts w:ascii="Times New Roman" w:hAnsi="Times New Roman" w:cs="Times New Roman"/>
         </w:rPr>
-        <w:t>Evaluation and External Aspects</w:t>
-      </w:r>
-    </w:p>
-    <w:p>
-      <w:pPr>
-        <w:rPr>
-          <w:rFonts w:ascii="Times New Roman" w:hAnsi="Times New Roman" w:cs="Times New Roman"/>
-        </w:rPr>
-      </w:pPr>
-      <w:r>
-        <w:rPr>
-          <w:rFonts w:ascii="Times New Roman" w:hAnsi="Times New Roman" w:cs="Times New Roman"/>
-        </w:rPr>
-        <w:t>To evaluate the performance of the classification network,</w:t>
-      </w:r>
-      <w:r>
-        <w:rPr>
-          <w:rFonts w:ascii="Times New Roman" w:hAnsi="Times New Roman" w:cs="Times New Roman"/>
-        </w:rPr>
-        <w:t xml:space="preserve"> I had originally planned to aggregate multiple volunteers’ ratings of a large set of deck lists from the Forge client. I built a GUI tool in order to collect this data. Unfortunately, before data collection could commence, the COVID-19 global pandemic prevented data from being gathered. </w:t>
-      </w:r>
-      <w:r>
-        <w:rPr>
-          <w:rFonts w:ascii="Times New Roman" w:hAnsi="Times New Roman" w:cs="Times New Roman"/>
-        </w:rPr>
-        <w:t xml:space="preserve">Instead, I generated training data manually which created a data set which is less reliable than preferred, as it is subjective data. </w:t>
-      </w:r>
-    </w:p>
-    <w:p>
-      <w:pPr>
-        <w:rPr>
-          <w:rFonts w:ascii="Times New Roman" w:hAnsi="Times New Roman" w:cs="Times New Roman"/>
-        </w:rPr>
-      </w:pPr>
-      <w:r>
-        <w:rPr>
-          <w:rFonts w:ascii="Times New Roman" w:hAnsi="Times New Roman" w:cs="Times New Roman"/>
-        </w:rPr>
-        <w:t>The neural network created was run on a 10-fold cross validation process, and the best model created from this process had a 63% accuracy on unseen data, which is not a high accuracy, but is still a good rate</w:t>
-      </w:r>
-      <w:r>
-        <w:rPr>
-          <w:rFonts w:ascii="Times New Roman" w:hAnsi="Times New Roman" w:cs="Times New Roman"/>
-        </w:rPr>
-        <w:t xml:space="preserve">. </w:t>
-      </w:r>
-      <w:r>
-        <w:rPr>
-          <w:rFonts w:ascii="Times New Roman" w:hAnsi="Times New Roman" w:cs="Times New Roman"/>
-        </w:rPr>
-        <w:t xml:space="preserve">The lack of data for the extreme classes, 1 and 5, is likely to have caused issues when attempting to evaluate these decks. </w:t>
-      </w:r>
-    </w:p>
-    <w:p>
-      <w:pPr>
-        <w:rPr>
-          <w:rFonts w:ascii="Times New Roman" w:hAnsi="Times New Roman" w:cs="Times New Roman"/>
-        </w:rPr>
-      </w:pPr>
-      <w:r>
-        <w:rPr>
-          <w:rFonts w:ascii="Times New Roman" w:hAnsi="Times New Roman" w:cs="Times New Roman"/>
-        </w:rPr>
-        <w:lastRenderedPageBreak/>
-        <w:t xml:space="preserve">The alternative to reduce this problem would be to switch the classes range from 1 to 3, representing 3 styles of decks: “Aggro”, </w:t>
-      </w:r>
-      <w:r>
-        <w:rPr>
-          <w:rFonts w:ascii="Times New Roman" w:hAnsi="Times New Roman" w:cs="Times New Roman"/>
-        </w:rPr>
-        <w:t>“</w:t>
-      </w:r>
-      <w:r>
-        <w:rPr>
-          <w:rFonts w:ascii="Times New Roman" w:hAnsi="Times New Roman" w:cs="Times New Roman"/>
-        </w:rPr>
-        <w:t xml:space="preserve">Midrange”, and “Control”, with each being slower than the last. </w:t>
-      </w:r>
-      <w:r>
-        <w:rPr>
-          <w:rFonts w:ascii="Times New Roman" w:hAnsi="Times New Roman" w:cs="Times New Roman"/>
-        </w:rPr>
-        <w:t>Originally,</w:t>
-      </w:r>
-      <w:r>
-        <w:rPr>
-          <w:rFonts w:ascii="Times New Roman" w:hAnsi="Times New Roman" w:cs="Times New Roman"/>
-        </w:rPr>
-        <w:t xml:space="preserve"> I had not wanted </w:t>
-      </w:r>
-      <w:r>
-        <w:rPr>
-          <w:rFonts w:ascii="Times New Roman" w:hAnsi="Times New Roman" w:cs="Times New Roman"/>
-        </w:rPr>
-        <w:t>to use these classifications as there are some decks which fall into multiple of the categories, as well as speed discrepancies between decks within the same class.</w:t>
-      </w:r>
-      <w:r>
-        <w:rPr>
-          <w:rFonts w:ascii="Times New Roman" w:hAnsi="Times New Roman" w:cs="Times New Roman"/>
-        </w:rPr>
-        <w:t xml:space="preserve"> However, </w:t>
-      </w:r>
-      <w:r>
-        <w:rPr>
-          <w:rFonts w:ascii="Times New Roman" w:hAnsi="Times New Roman" w:cs="Times New Roman"/>
-        </w:rPr>
-        <w:t>rerunning</w:t>
-      </w:r>
-      <w:r>
-        <w:rPr>
-          <w:rFonts w:ascii="Times New Roman" w:hAnsi="Times New Roman" w:cs="Times New Roman"/>
-        </w:rPr>
-        <w:t xml:space="preserve"> the network training with these classes may prove to produce a more reliable network, due to each class having a more equal representation within the training data.</w:t>
-      </w:r>
-    </w:p>
-    <w:p>
-      <w:pPr>
-        <w:pStyle w:val="Heading1"/>
-        <w:rPr>
-          <w:rFonts w:ascii="Times New Roman" w:hAnsi="Times New Roman" w:cs="Times New Roman"/>
-        </w:rPr>
-      </w:pPr>
-      <w:r>
-        <w:rPr>
-          <w:rFonts w:ascii="Times New Roman" w:hAnsi="Times New Roman" w:cs="Times New Roman"/>
-        </w:rPr>
         <w:t>Summary and Reflections</w:t>
       </w:r>
     </w:p>
@@ -3948,8 +4047,6 @@
         </w:rPr>
         <w:t xml:space="preserve"> This would help prevent any issues with subjective data collection.</w:t>
       </w:r>
-      <w:bookmarkStart w:id="5" w:name="_GoBack"/>
-      <w:bookmarkEnd w:id="5"/>
     </w:p>
     <w:p>
       <w:pPr>
@@ -4453,7 +4550,6 @@
           <w:sz w:val="22"/>
           <w:szCs w:val="22"/>
         </w:rPr>
-        <w:lastRenderedPageBreak/>
         <w:t xml:space="preserve">[9] Flores. M 1999, “Who’s the Beatdown?” </w:t>
       </w:r>
       <w:hyperlink r:id="rId16" w:history="1">
@@ -6146,7 +6242,7 @@
 </file>
 
 <file path=customXml/itemProps1.xml><?xml version="1.0" encoding="utf-8"?>
-<ds:datastoreItem xmlns:ds="http://schemas.openxmlformats.org/officeDocument/2006/customXml" ds:itemID="{EB2EE808-A6C0-4FDD-8F23-9E3B34F58EE1}">
+<ds:datastoreItem xmlns:ds="http://schemas.openxmlformats.org/officeDocument/2006/customXml" ds:itemID="{68286849-9307-4ABE-BE91-11D23BF308A4}">
   <ds:schemaRefs>
     <ds:schemaRef ds:uri="http://schemas.openxmlformats.org/officeDocument/2006/bibliography"/>
   </ds:schemaRefs>

</xml_diff>

<commit_message>
Added some stuff about gui stability
</commit_message>
<xml_diff>
--- a/Documentation/Dissertation.docx
+++ b/Documentation/Dissertation.docx
@@ -86,7 +86,61 @@
           <w:sz w:val="22"/>
           <w:szCs w:val="22"/>
         </w:rPr>
-        <w:t>This project is about developing an Artificial Intelligence algorithm for a complex card game, Magic: The Gathering (MtG). MtG is a popular trading card game that pits two players against each other in the roles of duelling wizards. The players summon creatures and cast spells in an attempt to reduce the opposing players life total down to 0. Cards are used to represent these spells in the game, and players can make their own choice of which cards to include in their decks.</w:t>
+        <w:t>This project is about developing an Artificial Intelligence algorithm for a complex card game, Magic: The Gathering (</w:t>
+      </w:r>
+      <w:proofErr w:type="spellStart"/>
+      <w:r>
+        <w:rPr>
+          <w:rFonts w:ascii="Times New Roman" w:hAnsi="Times New Roman" w:cs="Times New Roman"/>
+          <w:sz w:val="22"/>
+          <w:szCs w:val="22"/>
+        </w:rPr>
+        <w:t>MtG</w:t>
+      </w:r>
+      <w:proofErr w:type="spellEnd"/>
+      <w:r>
+        <w:rPr>
+          <w:rFonts w:ascii="Times New Roman" w:hAnsi="Times New Roman" w:cs="Times New Roman"/>
+          <w:sz w:val="22"/>
+          <w:szCs w:val="22"/>
+        </w:rPr>
+        <w:t xml:space="preserve">). </w:t>
+      </w:r>
+      <w:proofErr w:type="spellStart"/>
+      <w:r>
+        <w:rPr>
+          <w:rFonts w:ascii="Times New Roman" w:hAnsi="Times New Roman" w:cs="Times New Roman"/>
+          <w:sz w:val="22"/>
+          <w:szCs w:val="22"/>
+        </w:rPr>
+        <w:t>MtG</w:t>
+      </w:r>
+      <w:proofErr w:type="spellEnd"/>
+      <w:r>
+        <w:rPr>
+          <w:rFonts w:ascii="Times New Roman" w:hAnsi="Times New Roman" w:cs="Times New Roman"/>
+          <w:sz w:val="22"/>
+          <w:szCs w:val="22"/>
+        </w:rPr>
+        <w:t xml:space="preserve"> is a popular trading card game that pits two players against each other in the roles of duelling wizards. The players summon creatures and cast spells </w:t>
+      </w:r>
+      <w:proofErr w:type="gramStart"/>
+      <w:r>
+        <w:rPr>
+          <w:rFonts w:ascii="Times New Roman" w:hAnsi="Times New Roman" w:cs="Times New Roman"/>
+          <w:sz w:val="22"/>
+          <w:szCs w:val="22"/>
+        </w:rPr>
+        <w:t>in an attempt to</w:t>
+      </w:r>
+      <w:proofErr w:type="gramEnd"/>
+      <w:r>
+        <w:rPr>
+          <w:rFonts w:ascii="Times New Roman" w:hAnsi="Times New Roman" w:cs="Times New Roman"/>
+          <w:sz w:val="22"/>
+          <w:szCs w:val="22"/>
+        </w:rPr>
+        <w:t xml:space="preserve"> reduce the opposing players life total down to 0. Cards are used to represent these spells in the game, and players can make their own choice of which cards to include in their decks.</w:t>
       </w:r>
     </w:p>
     <w:p>
@@ -112,7 +166,25 @@
           <w:sz w:val="22"/>
           <w:szCs w:val="22"/>
         </w:rPr>
-        <w:t xml:space="preserve">5] is an open source project to provide a digital environment to play MtG. The goal of the project is to develop an AI that can be released for use alongside Forge </w:t>
+        <w:t xml:space="preserve">5] is an open source project to provide a digital environment to play </w:t>
+      </w:r>
+      <w:proofErr w:type="spellStart"/>
+      <w:r>
+        <w:rPr>
+          <w:rFonts w:ascii="Times New Roman" w:hAnsi="Times New Roman" w:cs="Times New Roman"/>
+          <w:sz w:val="22"/>
+          <w:szCs w:val="22"/>
+        </w:rPr>
+        <w:t>MtG.</w:t>
+      </w:r>
+      <w:proofErr w:type="spellEnd"/>
+      <w:r>
+        <w:rPr>
+          <w:rFonts w:ascii="Times New Roman" w:hAnsi="Times New Roman" w:cs="Times New Roman"/>
+          <w:sz w:val="22"/>
+          <w:szCs w:val="22"/>
+        </w:rPr>
+        <w:t xml:space="preserve"> The goal of the project is to develop an AI that can be released for use alongside Forge </w:t>
       </w:r>
       <w:r>
         <w:rPr>
@@ -146,7 +218,25 @@
           <w:sz w:val="22"/>
           <w:szCs w:val="22"/>
         </w:rPr>
-        <w:t xml:space="preserve">There is currently a lack of competitive AI opponents for MtG players, and whilst the game is primarily played between two human players, it would be useful for players to have an AI opponent available to train against and benchmark themselves against. </w:t>
+        <w:t xml:space="preserve">There is currently a lack of competitive AI opponents for </w:t>
+      </w:r>
+      <w:proofErr w:type="spellStart"/>
+      <w:r>
+        <w:rPr>
+          <w:rFonts w:ascii="Times New Roman" w:hAnsi="Times New Roman" w:cs="Times New Roman"/>
+          <w:sz w:val="22"/>
+          <w:szCs w:val="22"/>
+        </w:rPr>
+        <w:t>MtG</w:t>
+      </w:r>
+      <w:proofErr w:type="spellEnd"/>
+      <w:r>
+        <w:rPr>
+          <w:rFonts w:ascii="Times New Roman" w:hAnsi="Times New Roman" w:cs="Times New Roman"/>
+          <w:sz w:val="22"/>
+          <w:szCs w:val="22"/>
+        </w:rPr>
+        <w:t xml:space="preserve"> players, and whilst the game is primarily played between two human players, it would be useful for players to have an AI opponent available to train against and benchmark themselves against. </w:t>
       </w:r>
       <w:r>
         <w:rPr>
@@ -390,7 +480,25 @@
           <w:sz w:val="22"/>
           <w:szCs w:val="22"/>
         </w:rPr>
-        <w:t>[2] for Chess; an example of a digital game AI is OpenAI Five</w:t>
+        <w:t xml:space="preserve">[2] for Chess; an example of a digital game AI is </w:t>
+      </w:r>
+      <w:proofErr w:type="spellStart"/>
+      <w:r>
+        <w:rPr>
+          <w:rFonts w:ascii="Times New Roman" w:hAnsi="Times New Roman" w:cs="Times New Roman"/>
+          <w:sz w:val="22"/>
+          <w:szCs w:val="22"/>
+        </w:rPr>
+        <w:t>OpenAI</w:t>
+      </w:r>
+      <w:proofErr w:type="spellEnd"/>
+      <w:r>
+        <w:rPr>
+          <w:rFonts w:ascii="Times New Roman" w:hAnsi="Times New Roman" w:cs="Times New Roman"/>
+          <w:sz w:val="22"/>
+          <w:szCs w:val="22"/>
+        </w:rPr>
+        <w:t xml:space="preserve"> Five</w:t>
       </w:r>
       <w:r>
         <w:rPr>
@@ -406,7 +514,25 @@
           <w:sz w:val="22"/>
           <w:szCs w:val="22"/>
         </w:rPr>
-        <w:t xml:space="preserve">[3] for the video game Dota 2. These AI are developed with different pursuits in mind, but most look into training AI for real world application, using game contexts as substitutes due to their complex states and </w:t>
+        <w:t xml:space="preserve">[3] for the video game </w:t>
+      </w:r>
+      <w:proofErr w:type="spellStart"/>
+      <w:r>
+        <w:rPr>
+          <w:rFonts w:ascii="Times New Roman" w:hAnsi="Times New Roman" w:cs="Times New Roman"/>
+          <w:sz w:val="22"/>
+          <w:szCs w:val="22"/>
+        </w:rPr>
+        <w:t>Dota</w:t>
+      </w:r>
+      <w:proofErr w:type="spellEnd"/>
+      <w:r>
+        <w:rPr>
+          <w:rFonts w:ascii="Times New Roman" w:hAnsi="Times New Roman" w:cs="Times New Roman"/>
+          <w:sz w:val="22"/>
+          <w:szCs w:val="22"/>
+        </w:rPr>
+        <w:t xml:space="preserve"> 2. These AI are developed with different pursuits in mind, but most look into training AI for real world application, using game contexts as substitutes due to their complex states and </w:t>
       </w:r>
       <w:r>
         <w:rPr>
@@ -440,7 +566,43 @@
           <w:sz w:val="22"/>
           <w:szCs w:val="22"/>
         </w:rPr>
-        <w:t>Magic: The Gathering (MtG) is a strategic card game between two players, who take the roles of duelling wizards, using a variety of spells represented by cards to reduce the other’s life total to zero. Unlike traditional card games, MtG uses custom made cards in place of traditional playing cards. The game also makes use of imperfect information, in a similar vein to Bridge, where the exact contents of an opponent’s hand are usually unknown. Each player uses a custom deck of cards made up from a selection of thousands of cards, which makes it hard to guess a new opponent’s cards until they are played or otherwise seen.</w:t>
+        <w:t>Magic: The Gathering (</w:t>
+      </w:r>
+      <w:proofErr w:type="spellStart"/>
+      <w:r>
+        <w:rPr>
+          <w:rFonts w:ascii="Times New Roman" w:hAnsi="Times New Roman" w:cs="Times New Roman"/>
+          <w:sz w:val="22"/>
+          <w:szCs w:val="22"/>
+        </w:rPr>
+        <w:t>MtG</w:t>
+      </w:r>
+      <w:proofErr w:type="spellEnd"/>
+      <w:r>
+        <w:rPr>
+          <w:rFonts w:ascii="Times New Roman" w:hAnsi="Times New Roman" w:cs="Times New Roman"/>
+          <w:sz w:val="22"/>
+          <w:szCs w:val="22"/>
+        </w:rPr>
+        <w:t xml:space="preserve">) is a strategic card game between two players, who take the roles of duelling wizards, using a variety of spells represented by cards to reduce the other’s life total to zero. Unlike traditional card games, </w:t>
+      </w:r>
+      <w:proofErr w:type="spellStart"/>
+      <w:r>
+        <w:rPr>
+          <w:rFonts w:ascii="Times New Roman" w:hAnsi="Times New Roman" w:cs="Times New Roman"/>
+          <w:sz w:val="22"/>
+          <w:szCs w:val="22"/>
+        </w:rPr>
+        <w:t>MtG</w:t>
+      </w:r>
+      <w:proofErr w:type="spellEnd"/>
+      <w:r>
+        <w:rPr>
+          <w:rFonts w:ascii="Times New Roman" w:hAnsi="Times New Roman" w:cs="Times New Roman"/>
+          <w:sz w:val="22"/>
+          <w:szCs w:val="22"/>
+        </w:rPr>
+        <w:t xml:space="preserve"> uses custom made cards in place of traditional playing cards. The game also makes use of imperfect information, in a similar vein to Bridge, where the exact contents of an opponent’s hand are usually unknown. Each player uses a custom deck of cards made up from a selection of thousands of cards, which makes it hard to guess a new opponent’s cards until they are played or otherwise seen.</w:t>
       </w:r>
     </w:p>
     <w:p>
@@ -458,7 +620,25 @@
           <w:sz w:val="22"/>
           <w:szCs w:val="22"/>
         </w:rPr>
-        <w:t xml:space="preserve">I find MtG an interesting game due to its variety in cards, and the variety of </w:t>
+        <w:t xml:space="preserve">I find </w:t>
+      </w:r>
+      <w:proofErr w:type="spellStart"/>
+      <w:r>
+        <w:rPr>
+          <w:rFonts w:ascii="Times New Roman" w:hAnsi="Times New Roman" w:cs="Times New Roman"/>
+          <w:sz w:val="22"/>
+          <w:szCs w:val="22"/>
+        </w:rPr>
+        <w:t>MtG</w:t>
+      </w:r>
+      <w:proofErr w:type="spellEnd"/>
+      <w:r>
+        <w:rPr>
+          <w:rFonts w:ascii="Times New Roman" w:hAnsi="Times New Roman" w:cs="Times New Roman"/>
+          <w:sz w:val="22"/>
+          <w:szCs w:val="22"/>
+        </w:rPr>
+        <w:t xml:space="preserve"> an interesting game due to its variety in cards, and the variety of </w:t>
       </w:r>
       <w:r>
         <w:rPr>
@@ -474,7 +654,43 @@
           <w:sz w:val="22"/>
           <w:szCs w:val="22"/>
         </w:rPr>
-        <w:t xml:space="preserve"> this wide selection provides, with many cards altering how the game is played significantly. This variety also makes it an interesting case for developing AI to play MtG, as a set strategy will not always provide similar results against opposing strategies. Another facet to MtG is due to its imperfect information, there is commonly no computable optimal move, as unknown cards might make a usually optimal move sub-optimal, and vice versa.</w:t>
+        <w:t xml:space="preserve"> this wide selection provides, with many cards altering how the game is played significantly. This variety also makes it an interesting case for developing AI to play </w:t>
+      </w:r>
+      <w:proofErr w:type="spellStart"/>
+      <w:r>
+        <w:rPr>
+          <w:rFonts w:ascii="Times New Roman" w:hAnsi="Times New Roman" w:cs="Times New Roman"/>
+          <w:sz w:val="22"/>
+          <w:szCs w:val="22"/>
+        </w:rPr>
+        <w:t>MtG</w:t>
+      </w:r>
+      <w:proofErr w:type="spellEnd"/>
+      <w:r>
+        <w:rPr>
+          <w:rFonts w:ascii="Times New Roman" w:hAnsi="Times New Roman" w:cs="Times New Roman"/>
+          <w:sz w:val="22"/>
+          <w:szCs w:val="22"/>
+        </w:rPr>
+        <w:t xml:space="preserve">, as a set strategy will not always provide similar results against opposing strategies. Another facet to </w:t>
+      </w:r>
+      <w:proofErr w:type="spellStart"/>
+      <w:r>
+        <w:rPr>
+          <w:rFonts w:ascii="Times New Roman" w:hAnsi="Times New Roman" w:cs="Times New Roman"/>
+          <w:sz w:val="22"/>
+          <w:szCs w:val="22"/>
+        </w:rPr>
+        <w:t>MtG</w:t>
+      </w:r>
+      <w:proofErr w:type="spellEnd"/>
+      <w:r>
+        <w:rPr>
+          <w:rFonts w:ascii="Times New Roman" w:hAnsi="Times New Roman" w:cs="Times New Roman"/>
+          <w:sz w:val="22"/>
+          <w:szCs w:val="22"/>
+        </w:rPr>
+        <w:t xml:space="preserve"> is due to its imperfect information, there is commonly no computable optimal move, as unknown cards might make a usually optimal move sub-optimal, and vice versa.</w:t>
       </w:r>
     </w:p>
     <w:p>
@@ -492,7 +708,25 @@
           <w:sz w:val="22"/>
           <w:szCs w:val="22"/>
         </w:rPr>
-        <w:t>Recent studies have shown that MtG is Turing Complete</w:t>
+        <w:t xml:space="preserve">Recent studies have shown that </w:t>
+      </w:r>
+      <w:proofErr w:type="spellStart"/>
+      <w:r>
+        <w:rPr>
+          <w:rFonts w:ascii="Times New Roman" w:hAnsi="Times New Roman" w:cs="Times New Roman"/>
+          <w:sz w:val="22"/>
+          <w:szCs w:val="22"/>
+        </w:rPr>
+        <w:t>MtG</w:t>
+      </w:r>
+      <w:proofErr w:type="spellEnd"/>
+      <w:r>
+        <w:rPr>
+          <w:rFonts w:ascii="Times New Roman" w:hAnsi="Times New Roman" w:cs="Times New Roman"/>
+          <w:sz w:val="22"/>
+          <w:szCs w:val="22"/>
+        </w:rPr>
+        <w:t xml:space="preserve"> is Turing Complete</w:t>
       </w:r>
       <w:r>
         <w:rPr>
@@ -508,7 +742,25 @@
           <w:sz w:val="22"/>
           <w:szCs w:val="22"/>
         </w:rPr>
-        <w:t>[4]; this is not directly relevant to developing an AI for the game, but it does mean that MtG is more computationally complex</w:t>
+        <w:t xml:space="preserve">[4]; this is not directly relevant to developing an AI for the game, but it does mean that </w:t>
+      </w:r>
+      <w:proofErr w:type="spellStart"/>
+      <w:r>
+        <w:rPr>
+          <w:rFonts w:ascii="Times New Roman" w:hAnsi="Times New Roman" w:cs="Times New Roman"/>
+          <w:sz w:val="22"/>
+          <w:szCs w:val="22"/>
+        </w:rPr>
+        <w:t>MtG</w:t>
+      </w:r>
+      <w:proofErr w:type="spellEnd"/>
+      <w:r>
+        <w:rPr>
+          <w:rFonts w:ascii="Times New Roman" w:hAnsi="Times New Roman" w:cs="Times New Roman"/>
+          <w:sz w:val="22"/>
+          <w:szCs w:val="22"/>
+        </w:rPr>
+        <w:t xml:space="preserve"> is more computationally complex</w:t>
       </w:r>
       <w:r>
         <w:rPr>
@@ -540,7 +792,25 @@
           <w:sz w:val="22"/>
           <w:szCs w:val="22"/>
         </w:rPr>
-        <w:t>[4].  The cards required to induce a Turing machine state in the game will likely not be used in this project, due to complexity issues, as well as being an unrealistic scenario. However, the ability to prove MtG is Turing Complete shows the robustness of the game’s logic.</w:t>
+        <w:t xml:space="preserve">[4].  The cards required to induce a Turing machine state in the game will likely not be used in this project, due to complexity issues, as well as being an unrealistic scenario. However, the ability to prove </w:t>
+      </w:r>
+      <w:proofErr w:type="spellStart"/>
+      <w:r>
+        <w:rPr>
+          <w:rFonts w:ascii="Times New Roman" w:hAnsi="Times New Roman" w:cs="Times New Roman"/>
+          <w:sz w:val="22"/>
+          <w:szCs w:val="22"/>
+        </w:rPr>
+        <w:t>MtG</w:t>
+      </w:r>
+      <w:proofErr w:type="spellEnd"/>
+      <w:r>
+        <w:rPr>
+          <w:rFonts w:ascii="Times New Roman" w:hAnsi="Times New Roman" w:cs="Times New Roman"/>
+          <w:sz w:val="22"/>
+          <w:szCs w:val="22"/>
+        </w:rPr>
+        <w:t xml:space="preserve"> is Turing Complete shows the robustness of the game’s logic.</w:t>
       </w:r>
       <w:r>
         <w:rPr>
@@ -604,7 +874,25 @@
           <w:sz w:val="22"/>
           <w:szCs w:val="22"/>
         </w:rPr>
-        <w:t>been research into using Monte Carlo Tree Search for card selection in order to play MtG [7]</w:t>
+        <w:t xml:space="preserve">been research into using Monte Carlo Tree Search for card selection in order to play </w:t>
+      </w:r>
+      <w:proofErr w:type="spellStart"/>
+      <w:r>
+        <w:rPr>
+          <w:rFonts w:ascii="Times New Roman" w:hAnsi="Times New Roman" w:cs="Times New Roman"/>
+          <w:sz w:val="22"/>
+          <w:szCs w:val="22"/>
+        </w:rPr>
+        <w:t>MtG</w:t>
+      </w:r>
+      <w:proofErr w:type="spellEnd"/>
+      <w:r>
+        <w:rPr>
+          <w:rFonts w:ascii="Times New Roman" w:hAnsi="Times New Roman" w:cs="Times New Roman"/>
+          <w:sz w:val="22"/>
+          <w:szCs w:val="22"/>
+        </w:rPr>
+        <w:t xml:space="preserve"> [7]</w:t>
       </w:r>
       <w:r>
         <w:rPr>
@@ -662,7 +950,43 @@
           <w:sz w:val="22"/>
           <w:szCs w:val="22"/>
         </w:rPr>
-        <w:t>wanted to design an AI based on learning methods to play MtG in its entirety. However, after a couple of months of research and preliminary design, this plan was deemed infeasible for this project. This was due to the complexity of MtG, as well as the lack of resources and time that an individual can provide.</w:t>
+        <w:t xml:space="preserve">wanted to design an AI based on learning methods to play </w:t>
+      </w:r>
+      <w:proofErr w:type="spellStart"/>
+      <w:r>
+        <w:rPr>
+          <w:rFonts w:ascii="Times New Roman" w:hAnsi="Times New Roman" w:cs="Times New Roman"/>
+          <w:sz w:val="22"/>
+          <w:szCs w:val="22"/>
+        </w:rPr>
+        <w:t>MtG</w:t>
+      </w:r>
+      <w:proofErr w:type="spellEnd"/>
+      <w:r>
+        <w:rPr>
+          <w:rFonts w:ascii="Times New Roman" w:hAnsi="Times New Roman" w:cs="Times New Roman"/>
+          <w:sz w:val="22"/>
+          <w:szCs w:val="22"/>
+        </w:rPr>
+        <w:t xml:space="preserve"> in its entirety. However, after a couple of months of research and preliminary design, this plan was deemed infeasible for this project. This was due to the complexity of </w:t>
+      </w:r>
+      <w:proofErr w:type="spellStart"/>
+      <w:r>
+        <w:rPr>
+          <w:rFonts w:ascii="Times New Roman" w:hAnsi="Times New Roman" w:cs="Times New Roman"/>
+          <w:sz w:val="22"/>
+          <w:szCs w:val="22"/>
+        </w:rPr>
+        <w:t>MtG</w:t>
+      </w:r>
+      <w:proofErr w:type="spellEnd"/>
+      <w:r>
+        <w:rPr>
+          <w:rFonts w:ascii="Times New Roman" w:hAnsi="Times New Roman" w:cs="Times New Roman"/>
+          <w:sz w:val="22"/>
+          <w:szCs w:val="22"/>
+        </w:rPr>
+        <w:t>, as well as the lack of resources and time that an individual can provide.</w:t>
       </w:r>
     </w:p>
     <w:p>
@@ -680,7 +1004,25 @@
           <w:sz w:val="22"/>
           <w:szCs w:val="22"/>
         </w:rPr>
-        <w:t xml:space="preserve">The new inspiration for the project: Is it possible to write an AI for classifying decks in MtG? The game has multiple viable strategies and options for deck building, and each value certain decisions higher than others. I hope to provide a foundation in the Forge client to manipulate the Forge AI’s decision making based on the deck it is playing. </w:t>
+        <w:t xml:space="preserve">The new inspiration for the project: Is it possible to write an AI for classifying decks in </w:t>
+      </w:r>
+      <w:proofErr w:type="spellStart"/>
+      <w:r>
+        <w:rPr>
+          <w:rFonts w:ascii="Times New Roman" w:hAnsi="Times New Roman" w:cs="Times New Roman"/>
+          <w:sz w:val="22"/>
+          <w:szCs w:val="22"/>
+        </w:rPr>
+        <w:t>MtG</w:t>
+      </w:r>
+      <w:proofErr w:type="spellEnd"/>
+      <w:r>
+        <w:rPr>
+          <w:rFonts w:ascii="Times New Roman" w:hAnsi="Times New Roman" w:cs="Times New Roman"/>
+          <w:sz w:val="22"/>
+          <w:szCs w:val="22"/>
+        </w:rPr>
+        <w:t xml:space="preserve">? The game has multiple viable strategies and options for deck building, and each value certain decisions higher than others. I hope to provide a foundation in the Forge client to manipulate the Forge AI’s decision making based on the deck it is playing. </w:t>
       </w:r>
     </w:p>
     <w:p>
@@ -763,8 +1105,18 @@
           <w:sz w:val="22"/>
           <w:szCs w:val="22"/>
         </w:rPr>
-        <w:t>[2] being more successful examples of this. There have also been studies specific to writing an AI to play MtG</w:t>
-      </w:r>
+        <w:t xml:space="preserve">[2] being more successful examples of this. There have also been studies specific to writing an AI to play </w:t>
+      </w:r>
+      <w:proofErr w:type="spellStart"/>
+      <w:r>
+        <w:rPr>
+          <w:rFonts w:ascii="Times New Roman" w:hAnsi="Times New Roman" w:cs="Times New Roman"/>
+          <w:sz w:val="22"/>
+          <w:szCs w:val="22"/>
+        </w:rPr>
+        <w:t>MtG</w:t>
+      </w:r>
+      <w:proofErr w:type="spellEnd"/>
       <w:r>
         <w:rPr>
           <w:rFonts w:ascii="Times New Roman" w:hAnsi="Times New Roman" w:cs="Times New Roman"/>
@@ -811,7 +1163,25 @@
           <w:sz w:val="22"/>
           <w:szCs w:val="22"/>
         </w:rPr>
-        <w:t xml:space="preserve"> deck classification projects for MtG, and so the project was mostly built from nothing.</w:t>
+        <w:t xml:space="preserve"> deck classification projects for </w:t>
+      </w:r>
+      <w:proofErr w:type="spellStart"/>
+      <w:r>
+        <w:rPr>
+          <w:rFonts w:ascii="Times New Roman" w:hAnsi="Times New Roman" w:cs="Times New Roman"/>
+          <w:sz w:val="22"/>
+          <w:szCs w:val="22"/>
+        </w:rPr>
+        <w:t>MtG</w:t>
+      </w:r>
+      <w:proofErr w:type="spellEnd"/>
+      <w:r>
+        <w:rPr>
+          <w:rFonts w:ascii="Times New Roman" w:hAnsi="Times New Roman" w:cs="Times New Roman"/>
+          <w:sz w:val="22"/>
+          <w:szCs w:val="22"/>
+        </w:rPr>
+        <w:t>, and so the project was mostly built from nothing.</w:t>
       </w:r>
     </w:p>
     <w:p>
@@ -845,17 +1215,7 @@
           <w:sz w:val="22"/>
           <w:szCs w:val="22"/>
         </w:rPr>
-        <w:t>. This concept is discussed further in the article “Who’s the Beatdown?</w:t>
-      </w:r>
-      <w:bookmarkStart w:id="1" w:name="_GoBack"/>
-      <w:bookmarkEnd w:id="1"/>
-      <w:r>
-        <w:rPr>
-          <w:rFonts w:ascii="Times New Roman" w:hAnsi="Times New Roman" w:cs="Times New Roman"/>
-          <w:sz w:val="22"/>
-          <w:szCs w:val="22"/>
-        </w:rPr>
-        <w:t>”</w:t>
+        <w:t>. This concept is discussed further in the article “Who’s the Beatdown?”</w:t>
       </w:r>
       <w:r>
         <w:rPr>
@@ -881,7 +1241,43 @@
           <w:sz w:val="22"/>
           <w:szCs w:val="22"/>
         </w:rPr>
-        <w:t>The company behind MtG have several of their own digital clients for playing the game, the two most notable being MtG Online</w:t>
+        <w:t xml:space="preserve">The company behind </w:t>
+      </w:r>
+      <w:proofErr w:type="spellStart"/>
+      <w:r>
+        <w:rPr>
+          <w:rFonts w:ascii="Times New Roman" w:hAnsi="Times New Roman" w:cs="Times New Roman"/>
+          <w:sz w:val="22"/>
+          <w:szCs w:val="22"/>
+        </w:rPr>
+        <w:t>MtG</w:t>
+      </w:r>
+      <w:proofErr w:type="spellEnd"/>
+      <w:r>
+        <w:rPr>
+          <w:rFonts w:ascii="Times New Roman" w:hAnsi="Times New Roman" w:cs="Times New Roman"/>
+          <w:sz w:val="22"/>
+          <w:szCs w:val="22"/>
+        </w:rPr>
+        <w:t xml:space="preserve"> have several of their own digital clients for playing the game, the two most notable being </w:t>
+      </w:r>
+      <w:proofErr w:type="spellStart"/>
+      <w:r>
+        <w:rPr>
+          <w:rFonts w:ascii="Times New Roman" w:hAnsi="Times New Roman" w:cs="Times New Roman"/>
+          <w:sz w:val="22"/>
+          <w:szCs w:val="22"/>
+        </w:rPr>
+        <w:t>MtG</w:t>
+      </w:r>
+      <w:proofErr w:type="spellEnd"/>
+      <w:r>
+        <w:rPr>
+          <w:rFonts w:ascii="Times New Roman" w:hAnsi="Times New Roman" w:cs="Times New Roman"/>
+          <w:sz w:val="22"/>
+          <w:szCs w:val="22"/>
+        </w:rPr>
+        <w:t xml:space="preserve"> Online</w:t>
       </w:r>
       <w:r>
         <w:rPr>
@@ -914,7 +1310,25 @@
           <w:sz w:val="22"/>
           <w:szCs w:val="22"/>
         </w:rPr>
-        <w:t>and MtG Arena</w:t>
+        <w:t xml:space="preserve">and </w:t>
+      </w:r>
+      <w:proofErr w:type="spellStart"/>
+      <w:r>
+        <w:rPr>
+          <w:rFonts w:ascii="Times New Roman" w:hAnsi="Times New Roman" w:cs="Times New Roman"/>
+          <w:sz w:val="22"/>
+          <w:szCs w:val="22"/>
+        </w:rPr>
+        <w:t>MtG</w:t>
+      </w:r>
+      <w:proofErr w:type="spellEnd"/>
+      <w:r>
+        <w:rPr>
+          <w:rFonts w:ascii="Times New Roman" w:hAnsi="Times New Roman" w:cs="Times New Roman"/>
+          <w:sz w:val="22"/>
+          <w:szCs w:val="22"/>
+        </w:rPr>
+        <w:t xml:space="preserve"> Arena</w:t>
       </w:r>
       <w:r>
         <w:rPr>
@@ -930,7 +1344,43 @@
           <w:sz w:val="22"/>
           <w:szCs w:val="22"/>
         </w:rPr>
-        <w:t>[12], however developing for these platforms is not a plausible route. MtG Online does not currently have an AI built-in, and so play is entirely between human players. MtG Arena has primitive AI for teaching the game to new players, but not a competitive AI for playing against, and so gameplay is again mainly between human players. Both games feature anti-cheat measures, which prevent “botting”, or automating inputs, and so developing an AI for these platforms is not plausible. However, the lack of in-depth AI in both games indicate that this is a hard problem which the game developers believe to be too difficult to be worth implementing.</w:t>
+        <w:t xml:space="preserve">[12], however developing for these platforms is not a plausible route. </w:t>
+      </w:r>
+      <w:proofErr w:type="spellStart"/>
+      <w:r>
+        <w:rPr>
+          <w:rFonts w:ascii="Times New Roman" w:hAnsi="Times New Roman" w:cs="Times New Roman"/>
+          <w:sz w:val="22"/>
+          <w:szCs w:val="22"/>
+        </w:rPr>
+        <w:t>MtG</w:t>
+      </w:r>
+      <w:proofErr w:type="spellEnd"/>
+      <w:r>
+        <w:rPr>
+          <w:rFonts w:ascii="Times New Roman" w:hAnsi="Times New Roman" w:cs="Times New Roman"/>
+          <w:sz w:val="22"/>
+          <w:szCs w:val="22"/>
+        </w:rPr>
+        <w:t xml:space="preserve"> Online does not currently have an AI built-in, and so play is entirely between human players. </w:t>
+      </w:r>
+      <w:proofErr w:type="spellStart"/>
+      <w:r>
+        <w:rPr>
+          <w:rFonts w:ascii="Times New Roman" w:hAnsi="Times New Roman" w:cs="Times New Roman"/>
+          <w:sz w:val="22"/>
+          <w:szCs w:val="22"/>
+        </w:rPr>
+        <w:t>MtG</w:t>
+      </w:r>
+      <w:proofErr w:type="spellEnd"/>
+      <w:r>
+        <w:rPr>
+          <w:rFonts w:ascii="Times New Roman" w:hAnsi="Times New Roman" w:cs="Times New Roman"/>
+          <w:sz w:val="22"/>
+          <w:szCs w:val="22"/>
+        </w:rPr>
+        <w:t xml:space="preserve"> Arena has primitive AI for teaching the game to new players, but not a competitive AI for playing against, and so gameplay is again mainly between human players. Both games feature anti-cheat measures, which prevent “botting”, or automating inputs, and so developing an AI for these platforms is not plausible. However, the lack of in-depth AI in both games indicate that this is a hard problem which the game developers believe to be too difficult to be worth implementing.</w:t>
       </w:r>
     </w:p>
     <w:p>
@@ -964,8 +1414,18 @@
           <w:sz w:val="22"/>
           <w:szCs w:val="22"/>
         </w:rPr>
-        <w:t>[13] and Xmage</w:t>
-      </w:r>
+        <w:t xml:space="preserve">[13] and </w:t>
+      </w:r>
+      <w:proofErr w:type="spellStart"/>
+      <w:r>
+        <w:rPr>
+          <w:rFonts w:ascii="Times New Roman" w:hAnsi="Times New Roman" w:cs="Times New Roman"/>
+          <w:sz w:val="22"/>
+          <w:szCs w:val="22"/>
+        </w:rPr>
+        <w:t>Xmage</w:t>
+      </w:r>
+      <w:proofErr w:type="spellEnd"/>
       <w:r>
         <w:rPr>
           <w:rFonts w:ascii="Times New Roman" w:hAnsi="Times New Roman" w:cs="Times New Roman"/>
@@ -980,7 +1440,43 @@
           <w:sz w:val="22"/>
           <w:szCs w:val="22"/>
         </w:rPr>
-        <w:t>[14]. Cockatrice lacks a rules engine for game and relies on the players communicating their intentions correctly. Thus, an AI algorithm would not be able to know what to do, as all actions must be performed manually. Xmage is a viable alternative to Forge, being both open source and having a full rules engine. However, Xmage is used more often for online games between human players, whereas Forge is strictly against AI opponents, so it makes more sense to develop for the latter.</w:t>
+        <w:t xml:space="preserve">[14]. Cockatrice lacks a rules engine for game and relies on the players communicating their intentions correctly. Thus, an AI algorithm would not be able to know what to do, as all actions must be performed manually. </w:t>
+      </w:r>
+      <w:proofErr w:type="spellStart"/>
+      <w:r>
+        <w:rPr>
+          <w:rFonts w:ascii="Times New Roman" w:hAnsi="Times New Roman" w:cs="Times New Roman"/>
+          <w:sz w:val="22"/>
+          <w:szCs w:val="22"/>
+        </w:rPr>
+        <w:t>Xmage</w:t>
+      </w:r>
+      <w:proofErr w:type="spellEnd"/>
+      <w:r>
+        <w:rPr>
+          <w:rFonts w:ascii="Times New Roman" w:hAnsi="Times New Roman" w:cs="Times New Roman"/>
+          <w:sz w:val="22"/>
+          <w:szCs w:val="22"/>
+        </w:rPr>
+        <w:t xml:space="preserve"> is a viable alternative to Forge, being both open source and having a full rules engine. However, </w:t>
+      </w:r>
+      <w:proofErr w:type="spellStart"/>
+      <w:r>
+        <w:rPr>
+          <w:rFonts w:ascii="Times New Roman" w:hAnsi="Times New Roman" w:cs="Times New Roman"/>
+          <w:sz w:val="22"/>
+          <w:szCs w:val="22"/>
+        </w:rPr>
+        <w:t>Xmage</w:t>
+      </w:r>
+      <w:proofErr w:type="spellEnd"/>
+      <w:r>
+        <w:rPr>
+          <w:rFonts w:ascii="Times New Roman" w:hAnsi="Times New Roman" w:cs="Times New Roman"/>
+          <w:sz w:val="22"/>
+          <w:szCs w:val="22"/>
+        </w:rPr>
+        <w:t xml:space="preserve"> is used more often for online games between human players, whereas Forge is strictly against AI opponents, so it makes more sense to develop for the latter.</w:t>
       </w:r>
     </w:p>
     <w:p>
@@ -1014,7 +1510,25 @@
           <w:sz w:val="22"/>
           <w:szCs w:val="22"/>
         </w:rPr>
-        <w:t xml:space="preserve">[5] is an open source project to provide a digital environment to play MtG.  It currently features a basic AI with a function set to get game information. This AI is not that proficient, nor complex, and can be frustrating or dull to play against if a player is sufficiently skilled. An AI that is more challenging would be more engaging to advanced </w:t>
+        <w:t xml:space="preserve">[5] is an open source project to provide a digital environment to play </w:t>
+      </w:r>
+      <w:proofErr w:type="spellStart"/>
+      <w:r>
+        <w:rPr>
+          <w:rFonts w:ascii="Times New Roman" w:hAnsi="Times New Roman" w:cs="Times New Roman"/>
+          <w:sz w:val="22"/>
+          <w:szCs w:val="22"/>
+        </w:rPr>
+        <w:t>MtG.</w:t>
+      </w:r>
+      <w:proofErr w:type="spellEnd"/>
+      <w:r>
+        <w:rPr>
+          <w:rFonts w:ascii="Times New Roman" w:hAnsi="Times New Roman" w:cs="Times New Roman"/>
+          <w:sz w:val="22"/>
+          <w:szCs w:val="22"/>
+        </w:rPr>
+        <w:t xml:space="preserve">  It currently features a basic AI with a function set to get game information. This AI is not that proficient, nor complex, and can be frustrating or dull to play against if a player is sufficiently skilled. An AI that is more challenging would be more engaging to advanced </w:t>
       </w:r>
       <w:r>
         <w:rPr>
@@ -1058,6 +1572,7 @@
           <w:szCs w:val="22"/>
         </w:rPr>
       </w:pPr>
+      <w:proofErr w:type="spellStart"/>
       <w:r>
         <w:rPr>
           <w:rFonts w:ascii="Times New Roman" w:hAnsi="Times New Roman" w:cs="Times New Roman"/>
@@ -1066,6 +1581,7 @@
         </w:rPr>
         <w:t>Tensorflow</w:t>
       </w:r>
+      <w:proofErr w:type="spellEnd"/>
       <w:r>
         <w:rPr>
           <w:rFonts w:ascii="Times New Roman" w:hAnsi="Times New Roman" w:cs="Times New Roman"/>
@@ -1080,7 +1596,43 @@
           <w:sz w:val="22"/>
           <w:szCs w:val="22"/>
         </w:rPr>
-        <w:t>[10] is a python library written to aid in the creation and use of neural networks. I used this library as writing my own neural network framework would be cumbersome and difficult.  Tensorflow also makes use of Nvidia CUDA technology, which can utilise GPU processing power to speed up the machine learning process. Tensorflow is used for a wide variety of machine learning implementations, namely image classification and reinforcement learning algorithms.</w:t>
+        <w:t xml:space="preserve">[10] is a python library written to aid in the creation and use of neural networks. I used this library as writing my own neural network framework would be cumbersome and difficult.  </w:t>
+      </w:r>
+      <w:proofErr w:type="spellStart"/>
+      <w:r>
+        <w:rPr>
+          <w:rFonts w:ascii="Times New Roman" w:hAnsi="Times New Roman" w:cs="Times New Roman"/>
+          <w:sz w:val="22"/>
+          <w:szCs w:val="22"/>
+        </w:rPr>
+        <w:t>Tensorflow</w:t>
+      </w:r>
+      <w:proofErr w:type="spellEnd"/>
+      <w:r>
+        <w:rPr>
+          <w:rFonts w:ascii="Times New Roman" w:hAnsi="Times New Roman" w:cs="Times New Roman"/>
+          <w:sz w:val="22"/>
+          <w:szCs w:val="22"/>
+        </w:rPr>
+        <w:t xml:space="preserve"> also makes use of Nvidia CUDA technology, which can utilise GPU processing power to speed up the machine learning process. </w:t>
+      </w:r>
+      <w:proofErr w:type="spellStart"/>
+      <w:r>
+        <w:rPr>
+          <w:rFonts w:ascii="Times New Roman" w:hAnsi="Times New Roman" w:cs="Times New Roman"/>
+          <w:sz w:val="22"/>
+          <w:szCs w:val="22"/>
+        </w:rPr>
+        <w:t>Tensorflow</w:t>
+      </w:r>
+      <w:proofErr w:type="spellEnd"/>
+      <w:r>
+        <w:rPr>
+          <w:rFonts w:ascii="Times New Roman" w:hAnsi="Times New Roman" w:cs="Times New Roman"/>
+          <w:sz w:val="22"/>
+          <w:szCs w:val="22"/>
+        </w:rPr>
+        <w:t xml:space="preserve"> is used for a wide variety of machine learning implementations, namely image classification and reinforcement learning algorithms.</w:t>
       </w:r>
     </w:p>
     <w:p>
@@ -1107,7 +1659,25 @@
           <w:szCs w:val="22"/>
         </w:rPr>
         <w:lastRenderedPageBreak/>
-        <w:t>for the entire project, but Tensorflow is a more lightweight solution and can be run and modified relatively quickly.</w:t>
+        <w:t xml:space="preserve">for the entire project, but </w:t>
+      </w:r>
+      <w:proofErr w:type="spellStart"/>
+      <w:r>
+        <w:rPr>
+          <w:rFonts w:ascii="Times New Roman" w:hAnsi="Times New Roman" w:cs="Times New Roman"/>
+          <w:sz w:val="22"/>
+          <w:szCs w:val="22"/>
+        </w:rPr>
+        <w:t>Tensorflow</w:t>
+      </w:r>
+      <w:proofErr w:type="spellEnd"/>
+      <w:r>
+        <w:rPr>
+          <w:rFonts w:ascii="Times New Roman" w:hAnsi="Times New Roman" w:cs="Times New Roman"/>
+          <w:sz w:val="22"/>
+          <w:szCs w:val="22"/>
+        </w:rPr>
+        <w:t xml:space="preserve"> is a more lightweight solution and can be run and modified relatively quickly.</w:t>
       </w:r>
     </w:p>
     <w:p>
@@ -1237,19 +1807,19 @@
         <w:rPr>
           <w:rFonts w:ascii="Times New Roman" w:hAnsi="Times New Roman" w:cs="Times New Roman"/>
         </w:rPr>
-        <w:t xml:space="preserve">Type: each card has a type, which dictates how the card can be played. There are currently ~ </w:t>
-      </w:r>
-      <w:r>
-        <w:rPr>
-          <w:rFonts w:ascii="Times New Roman" w:hAnsi="Times New Roman" w:cs="Times New Roman"/>
-        </w:rPr>
-        <w:t>0</w:t>
-      </w:r>
-      <w:r>
-        <w:rPr>
-          <w:rFonts w:ascii="Times New Roman" w:hAnsi="Times New Roman" w:cs="Times New Roman"/>
-        </w:rPr>
-        <w:t xml:space="preserve">370 unique card types, of which a card can be any combination of. </w:t>
+        <w:t>Type: each card has a type, which dictates how the card can be played. There are currently ~ 370 unique card type</w:t>
+      </w:r>
+      <w:r>
+        <w:rPr>
+          <w:rFonts w:ascii="Times New Roman" w:hAnsi="Times New Roman" w:cs="Times New Roman"/>
+        </w:rPr>
+        <w:t>s; a card can be almost any combination of types</w:t>
+      </w:r>
+      <w:r>
+        <w:rPr>
+          <w:rFonts w:ascii="Times New Roman" w:hAnsi="Times New Roman" w:cs="Times New Roman"/>
+        </w:rPr>
+        <w:t xml:space="preserve">. </w:t>
       </w:r>
     </w:p>
     <w:p>
@@ -1338,7 +1908,21 @@
         <w:rPr>
           <w:rFonts w:ascii="Times New Roman" w:hAnsi="Times New Roman" w:cs="Times New Roman"/>
         </w:rPr>
-        <w:t>The result of the project is a neural network which can accurately predict the speed of a given MtG deck, which is accessed by the Forge client upon AI deck selection. It modifies existing Forge weighting variables to cause the AI to value different decisions higher based upon the deck’s rated speed.</w:t>
+        <w:t xml:space="preserve">The result of the project is a neural network which can accurately predict the speed of a given </w:t>
+      </w:r>
+      <w:proofErr w:type="spellStart"/>
+      <w:r>
+        <w:rPr>
+          <w:rFonts w:ascii="Times New Roman" w:hAnsi="Times New Roman" w:cs="Times New Roman"/>
+        </w:rPr>
+        <w:t>MtG</w:t>
+      </w:r>
+      <w:proofErr w:type="spellEnd"/>
+      <w:r>
+        <w:rPr>
+          <w:rFonts w:ascii="Times New Roman" w:hAnsi="Times New Roman" w:cs="Times New Roman"/>
+        </w:rPr>
+        <w:t xml:space="preserve"> deck, which is accessed by the Forge client upon AI deck selection. It modifies existing Forge weighting variables to cause the AI to value different decisions higher based upon the deck’s rated speed.</w:t>
       </w:r>
     </w:p>
     <w:p>
@@ -1415,7 +1999,25 @@
           <w:sz w:val="22"/>
           <w:szCs w:val="22"/>
         </w:rPr>
-        <w:t>playing MtG, instead of the final goal of classifying decks within the game.</w:t>
+        <w:t xml:space="preserve">playing </w:t>
+      </w:r>
+      <w:proofErr w:type="spellStart"/>
+      <w:r>
+        <w:rPr>
+          <w:rFonts w:ascii="Times New Roman" w:hAnsi="Times New Roman" w:cs="Times New Roman"/>
+          <w:sz w:val="22"/>
+          <w:szCs w:val="22"/>
+        </w:rPr>
+        <w:t>MtG</w:t>
+      </w:r>
+      <w:proofErr w:type="spellEnd"/>
+      <w:r>
+        <w:rPr>
+          <w:rFonts w:ascii="Times New Roman" w:hAnsi="Times New Roman" w:cs="Times New Roman"/>
+          <w:sz w:val="22"/>
+          <w:szCs w:val="22"/>
+        </w:rPr>
+        <w:t>, instead of the final goal of classifying decks within the game.</w:t>
       </w:r>
     </w:p>
     <w:p>
@@ -1425,7 +2027,7 @@
           <w:rFonts w:ascii="Times New Roman" w:hAnsi="Times New Roman" w:cs="Times New Roman"/>
         </w:rPr>
       </w:pPr>
-      <w:bookmarkStart w:id="2" w:name="__RefHeading___Toc1160_3633218870"/>
+      <w:bookmarkStart w:id="1" w:name="__RefHeading___Toc1160_3633218870"/>
       <w:r>
         <w:rPr>
           <w:rFonts w:ascii="Times New Roman" w:hAnsi="Times New Roman" w:cs="Times New Roman"/>
@@ -1433,6 +2035,210 @@
         <w:lastRenderedPageBreak/>
         <w:t>Convolutional Networks</w:t>
       </w:r>
+      <w:bookmarkEnd w:id="1"/>
+    </w:p>
+    <w:p>
+      <w:pPr>
+        <w:pStyle w:val="Textbodyuser"/>
+        <w:rPr>
+          <w:rFonts w:ascii="Times New Roman" w:hAnsi="Times New Roman" w:cs="Times New Roman"/>
+          <w:sz w:val="22"/>
+          <w:szCs w:val="22"/>
+        </w:rPr>
+      </w:pPr>
+      <w:r>
+        <w:rPr>
+          <w:rFonts w:ascii="Times New Roman" w:hAnsi="Times New Roman" w:cs="Times New Roman"/>
+          <w:sz w:val="22"/>
+          <w:szCs w:val="22"/>
+        </w:rPr>
+        <w:t xml:space="preserve">Convolutional networks using an operation called convolution that takes parts of an image as groups and performs some operator function – the convolution – to them. </w:t>
+      </w:r>
+      <w:r>
+        <w:rPr>
+          <w:rFonts w:ascii="Times New Roman" w:hAnsi="Times New Roman" w:cs="Times New Roman"/>
+          <w:sz w:val="22"/>
+          <w:szCs w:val="22"/>
+        </w:rPr>
+        <w:t>These outputs are</w:t>
+      </w:r>
+      <w:r>
+        <w:rPr>
+          <w:rFonts w:ascii="Times New Roman" w:hAnsi="Times New Roman" w:cs="Times New Roman"/>
+          <w:sz w:val="22"/>
+          <w:szCs w:val="22"/>
+        </w:rPr>
+        <w:t xml:space="preserve"> either a value or set of values that can be used to identify and classify features within an image.</w:t>
+      </w:r>
+    </w:p>
+    <w:p>
+      <w:pPr>
+        <w:pStyle w:val="Textbodyuser"/>
+        <w:rPr>
+          <w:rFonts w:ascii="Times New Roman" w:hAnsi="Times New Roman" w:cs="Times New Roman"/>
+          <w:sz w:val="22"/>
+          <w:szCs w:val="22"/>
+        </w:rPr>
+      </w:pPr>
+      <w:r>
+        <w:rPr>
+          <w:rFonts w:ascii="Times New Roman" w:hAnsi="Times New Roman" w:cs="Times New Roman"/>
+          <w:sz w:val="22"/>
+          <w:szCs w:val="22"/>
+        </w:rPr>
+        <w:t>For some games, such as Go</w:t>
+      </w:r>
+      <w:r>
+        <w:rPr>
+          <w:rFonts w:ascii="Times New Roman" w:hAnsi="Times New Roman" w:cs="Times New Roman"/>
+          <w:sz w:val="22"/>
+          <w:szCs w:val="22"/>
+        </w:rPr>
+        <w:t xml:space="preserve"> </w:t>
+      </w:r>
+      <w:r>
+        <w:rPr>
+          <w:rFonts w:ascii="Times New Roman" w:hAnsi="Times New Roman" w:cs="Times New Roman"/>
+          <w:sz w:val="22"/>
+          <w:szCs w:val="22"/>
+        </w:rPr>
+        <w:t xml:space="preserve">[6], or Chess, convolutional networks can be used to recognise board patterns and compare these to standard board states, which the AI can use to </w:t>
+      </w:r>
+      <w:proofErr w:type="gramStart"/>
+      <w:r>
+        <w:rPr>
+          <w:rFonts w:ascii="Times New Roman" w:hAnsi="Times New Roman" w:cs="Times New Roman"/>
+          <w:sz w:val="22"/>
+          <w:szCs w:val="22"/>
+        </w:rPr>
+        <w:t>make a decision</w:t>
+      </w:r>
+      <w:proofErr w:type="gramEnd"/>
+      <w:r>
+        <w:rPr>
+          <w:rFonts w:ascii="Times New Roman" w:hAnsi="Times New Roman" w:cs="Times New Roman"/>
+          <w:sz w:val="22"/>
+          <w:szCs w:val="22"/>
+        </w:rPr>
+        <w:t xml:space="preserve">. This image/pattern recognition approach can work well for board games that have a rigid board structure, e.g. a square grid, as patterns are likely to appear and repeat themselves between games. As well as this, the position and orientation </w:t>
+      </w:r>
+      <w:r>
+        <w:rPr>
+          <w:rFonts w:ascii="Times New Roman" w:hAnsi="Times New Roman" w:cs="Times New Roman"/>
+          <w:sz w:val="22"/>
+          <w:szCs w:val="22"/>
+        </w:rPr>
+        <w:t>are</w:t>
+      </w:r>
+      <w:r>
+        <w:rPr>
+          <w:rFonts w:ascii="Times New Roman" w:hAnsi="Times New Roman" w:cs="Times New Roman"/>
+          <w:sz w:val="22"/>
+          <w:szCs w:val="22"/>
+        </w:rPr>
+        <w:t xml:space="preserve"> meaningful in these games, and so this provides more focused patterns or board states to be recognised.</w:t>
+      </w:r>
+    </w:p>
+    <w:p>
+      <w:pPr>
+        <w:pStyle w:val="Textbodyuser"/>
+        <w:rPr>
+          <w:rFonts w:ascii="Times New Roman" w:hAnsi="Times New Roman" w:cs="Times New Roman"/>
+          <w:sz w:val="22"/>
+          <w:szCs w:val="22"/>
+        </w:rPr>
+      </w:pPr>
+      <w:r>
+        <w:rPr>
+          <w:rFonts w:ascii="Times New Roman" w:hAnsi="Times New Roman" w:cs="Times New Roman"/>
+          <w:sz w:val="22"/>
+          <w:szCs w:val="22"/>
+        </w:rPr>
+        <w:t>A good example of using convolutions is in [6], where they detail the way that common Go play patterns impacted the shapes of convolutions. They attempt to combat “Ladders” by using diagonal convolutions to recognise if a Ladder is escapable or not, by looking for an additional piece that can break the Ladder.</w:t>
+      </w:r>
+    </w:p>
+    <w:p>
+      <w:pPr>
+        <w:pStyle w:val="Textbodyuser"/>
+        <w:rPr>
+          <w:rFonts w:ascii="Times New Roman" w:hAnsi="Times New Roman" w:cs="Times New Roman"/>
+          <w:sz w:val="22"/>
+          <w:szCs w:val="22"/>
+        </w:rPr>
+      </w:pPr>
+      <w:proofErr w:type="spellStart"/>
+      <w:r>
+        <w:rPr>
+          <w:rFonts w:ascii="Times New Roman" w:hAnsi="Times New Roman" w:cs="Times New Roman"/>
+          <w:sz w:val="22"/>
+          <w:szCs w:val="22"/>
+        </w:rPr>
+        <w:t>MtG</w:t>
+      </w:r>
+      <w:proofErr w:type="spellEnd"/>
+      <w:r>
+        <w:rPr>
+          <w:rFonts w:ascii="Times New Roman" w:hAnsi="Times New Roman" w:cs="Times New Roman"/>
+          <w:sz w:val="22"/>
+          <w:szCs w:val="22"/>
+        </w:rPr>
+        <w:t xml:space="preserve"> does not have a rigid board structure; it does not matter what order cards are positioned on the table, nor in the hand. This means that an </w:t>
+      </w:r>
+      <w:r>
+        <w:rPr>
+          <w:rFonts w:ascii="Times New Roman" w:hAnsi="Times New Roman" w:cs="Times New Roman"/>
+          <w:sz w:val="22"/>
+          <w:szCs w:val="22"/>
+        </w:rPr>
+        <w:t>image-based</w:t>
+      </w:r>
+      <w:r>
+        <w:rPr>
+          <w:rFonts w:ascii="Times New Roman" w:hAnsi="Times New Roman" w:cs="Times New Roman"/>
+          <w:sz w:val="22"/>
+          <w:szCs w:val="22"/>
+        </w:rPr>
+        <w:t xml:space="preserve"> algorithm would not suit </w:t>
+      </w:r>
+      <w:r>
+        <w:rPr>
+          <w:rFonts w:ascii="Times New Roman" w:hAnsi="Times New Roman" w:cs="Times New Roman"/>
+          <w:sz w:val="22"/>
+          <w:szCs w:val="22"/>
+        </w:rPr>
+        <w:t>a game playing</w:t>
+      </w:r>
+      <w:r>
+        <w:rPr>
+          <w:rFonts w:ascii="Times New Roman" w:hAnsi="Times New Roman" w:cs="Times New Roman"/>
+          <w:sz w:val="22"/>
+          <w:szCs w:val="22"/>
+        </w:rPr>
+        <w:t xml:space="preserve"> AI, as it would not be able to read any meaningful data from the images.</w:t>
+      </w:r>
+      <w:r>
+        <w:rPr>
+          <w:rFonts w:ascii="Times New Roman" w:hAnsi="Times New Roman" w:cs="Times New Roman"/>
+          <w:sz w:val="22"/>
+          <w:szCs w:val="22"/>
+        </w:rPr>
+        <w:t xml:space="preserve"> </w:t>
+      </w:r>
+    </w:p>
+    <w:p>
+      <w:pPr>
+        <w:pStyle w:val="Heading2"/>
+        <w:rPr>
+          <w:rFonts w:ascii="Times New Roman" w:hAnsi="Times New Roman" w:cs="Times New Roman"/>
+        </w:rPr>
+      </w:pPr>
+      <w:bookmarkStart w:id="2" w:name="__RefHeading___Toc1162_3633218870"/>
+      <w:r>
+        <w:rPr>
+          <w:rFonts w:ascii="Times New Roman" w:hAnsi="Times New Roman" w:cs="Times New Roman"/>
+        </w:rPr>
+        <w:t>Branching Decision Trees</w:t>
+      </w:r>
       <w:bookmarkEnd w:id="2"/>
     </w:p>
     <w:p>
@@ -1450,23 +2256,23 @@
           <w:sz w:val="22"/>
           <w:szCs w:val="22"/>
         </w:rPr>
-        <w:t xml:space="preserve">Convolutional networks using an operation called convolution that takes parts of an image as groups and performs some operator function – the convolution – to them. </w:t>
-      </w:r>
-      <w:r>
-        <w:rPr>
-          <w:rFonts w:ascii="Times New Roman" w:hAnsi="Times New Roman" w:cs="Times New Roman"/>
-          <w:sz w:val="22"/>
-          <w:szCs w:val="22"/>
-        </w:rPr>
-        <w:t>These outputs are</w:t>
-      </w:r>
-      <w:r>
-        <w:rPr>
-          <w:rFonts w:ascii="Times New Roman" w:hAnsi="Times New Roman" w:cs="Times New Roman"/>
-          <w:sz w:val="22"/>
-          <w:szCs w:val="22"/>
-        </w:rPr>
-        <w:t xml:space="preserve"> either a value or set of values that can be used to identify and classify features within an image.</w:t>
+        <w:t>Decision trees are used frequently</w:t>
+      </w:r>
+      <w:r>
+        <w:rPr>
+          <w:rFonts w:ascii="Times New Roman" w:hAnsi="Times New Roman" w:cs="Times New Roman"/>
+          <w:sz w:val="22"/>
+          <w:szCs w:val="22"/>
+        </w:rPr>
+        <w:t xml:space="preserve"> </w:t>
+      </w:r>
+      <w:r>
+        <w:rPr>
+          <w:rFonts w:ascii="Times New Roman" w:hAnsi="Times New Roman" w:cs="Times New Roman"/>
+          <w:sz w:val="22"/>
+          <w:szCs w:val="22"/>
+        </w:rPr>
+        <w:t>[1][8] to determine what state a game is in, so that an AI can make choices specific to that scenario. This helps in games where actions can change in priority as the game progresses; in Real Time Strategy (RTS) video games, it is common to have resource gathering phases before combat phases, and so an AI would need to be able to determine if it should aim for increasing resources or using them to fight.</w:t>
       </w:r>
     </w:p>
     <w:p>
@@ -1484,7 +2290,15 @@
           <w:sz w:val="22"/>
           <w:szCs w:val="22"/>
         </w:rPr>
-        <w:t>For some games, such as Go</w:t>
+        <w:t xml:space="preserve">An example of the difficulties of using Tree Search algorithms, such as Monte Carlo tree search, can be seen in a study on writing an AI for the RTS game </w:t>
+      </w:r>
+      <w:r>
+        <w:rPr>
+          <w:rFonts w:ascii="Times New Roman" w:hAnsi="Times New Roman" w:cs="Times New Roman"/>
+          <w:sz w:val="22"/>
+          <w:szCs w:val="22"/>
+        </w:rPr>
+        <w:t>StarCraft</w:t>
       </w:r>
       <w:r>
         <w:rPr>
@@ -1500,23 +2314,39 @@
           <w:sz w:val="22"/>
           <w:szCs w:val="22"/>
         </w:rPr>
-        <w:t xml:space="preserve">[6], or Chess, convolutional networks can be used to recognise board patterns and compare these to standard board states, which the AI can use to make a decision. This image/pattern recognition approach can work well for board games that have a rigid board structure, e.g. a square grid, as patterns are likely to appear and repeat themselves between games. As well as this, the position and orientation </w:t>
-      </w:r>
-      <w:r>
-        <w:rPr>
-          <w:rFonts w:ascii="Times New Roman" w:hAnsi="Times New Roman" w:cs="Times New Roman"/>
-          <w:sz w:val="22"/>
-          <w:szCs w:val="22"/>
-        </w:rPr>
-        <w:t>are</w:t>
-      </w:r>
-      <w:r>
-        <w:rPr>
-          <w:rFonts w:ascii="Times New Roman" w:hAnsi="Times New Roman" w:cs="Times New Roman"/>
-          <w:sz w:val="22"/>
-          <w:szCs w:val="22"/>
-        </w:rPr>
-        <w:t xml:space="preserve"> meaningful in these games, and so this provides more focused patterns or board states to be recognised.</w:t>
+        <w:t>[15], where the amount of complexity within the game is shown. Monte Carlo tree search is also used by the AlphaGo</w:t>
+      </w:r>
+      <w:r>
+        <w:rPr>
+          <w:rFonts w:ascii="Times New Roman" w:hAnsi="Times New Roman" w:cs="Times New Roman"/>
+          <w:sz w:val="22"/>
+          <w:szCs w:val="22"/>
+        </w:rPr>
+        <w:t xml:space="preserve"> </w:t>
+      </w:r>
+      <w:r>
+        <w:rPr>
+          <w:rFonts w:ascii="Times New Roman" w:hAnsi="Times New Roman" w:cs="Times New Roman"/>
+          <w:sz w:val="22"/>
+          <w:szCs w:val="22"/>
+        </w:rPr>
+        <w:t>[1] study, where they iterate through multiple solutions using a function to maximise an “action value</w:t>
+      </w:r>
+      <w:r>
+        <w:rPr>
+          <w:rFonts w:ascii="Times New Roman" w:hAnsi="Times New Roman" w:cs="Times New Roman"/>
+          <w:sz w:val="22"/>
+          <w:szCs w:val="22"/>
+        </w:rPr>
+        <w:t>” and</w:t>
+      </w:r>
+      <w:r>
+        <w:rPr>
+          <w:rFonts w:ascii="Times New Roman" w:hAnsi="Times New Roman" w:cs="Times New Roman"/>
+          <w:sz w:val="22"/>
+          <w:szCs w:val="22"/>
+        </w:rPr>
+        <w:t xml:space="preserve"> requires a huge 48 CPUs and 8 GPUs to process 40 search threads. This kind of resource is not available for this project, so tree search is not a practical option.</w:t>
       </w:r>
     </w:p>
     <w:p>
@@ -1534,7 +2364,67 @@
           <w:sz w:val="22"/>
           <w:szCs w:val="22"/>
         </w:rPr>
-        <w:t>A good example of using convolutions is in [6], where they detail the way that common Go play patterns impacted the shapes of convolutions. They attempt to combat “Ladders” by using diagonal convolutions to recognise if a Ladder is escapable or not, by looking for an additional piece that can break the Ladder.</w:t>
+        <w:t xml:space="preserve">For </w:t>
+      </w:r>
+      <w:proofErr w:type="spellStart"/>
+      <w:r>
+        <w:rPr>
+          <w:rFonts w:ascii="Times New Roman" w:hAnsi="Times New Roman" w:cs="Times New Roman"/>
+          <w:sz w:val="22"/>
+          <w:szCs w:val="22"/>
+        </w:rPr>
+        <w:t>MtG</w:t>
+      </w:r>
+      <w:proofErr w:type="spellEnd"/>
+      <w:r>
+        <w:rPr>
+          <w:rFonts w:ascii="Times New Roman" w:hAnsi="Times New Roman" w:cs="Times New Roman"/>
+          <w:sz w:val="22"/>
+          <w:szCs w:val="22"/>
+        </w:rPr>
+        <w:t xml:space="preserve">, decision trees </w:t>
+      </w:r>
+      <w:r>
+        <w:rPr>
+          <w:rFonts w:ascii="Times New Roman" w:hAnsi="Times New Roman" w:cs="Times New Roman"/>
+          <w:sz w:val="22"/>
+          <w:szCs w:val="22"/>
+        </w:rPr>
+        <w:t>seem</w:t>
+      </w:r>
+      <w:r>
+        <w:rPr>
+          <w:rFonts w:ascii="Times New Roman" w:hAnsi="Times New Roman" w:cs="Times New Roman"/>
+          <w:sz w:val="22"/>
+          <w:szCs w:val="22"/>
+        </w:rPr>
+        <w:t xml:space="preserve"> like a sensible idea: the game features a resource system, which can be used to create stronger combat units. The game also plays differently depending on a player’s strategy, and so identifying that strategy could be important to maximising success. An issue with decision trees, though, is that they can be slow to iterate through possible game states. This is because with each additional possible game state, the number of possible paths increases exponentially, and the processing power required is too large, as evidenced by the AlphaGo requirements above. This issue is particularly pertinent within </w:t>
+      </w:r>
+      <w:proofErr w:type="spellStart"/>
+      <w:r>
+        <w:rPr>
+          <w:rFonts w:ascii="Times New Roman" w:hAnsi="Times New Roman" w:cs="Times New Roman"/>
+          <w:sz w:val="22"/>
+          <w:szCs w:val="22"/>
+        </w:rPr>
+        <w:t>MtG</w:t>
+      </w:r>
+      <w:proofErr w:type="spellEnd"/>
+      <w:r>
+        <w:rPr>
+          <w:rFonts w:ascii="Times New Roman" w:hAnsi="Times New Roman" w:cs="Times New Roman"/>
+          <w:sz w:val="22"/>
+          <w:szCs w:val="22"/>
+        </w:rPr>
+        <w:t>, as the board states can vary greatly between games, and strategies can appear very similar to start, and only become apparent as different several turns into the game.</w:t>
+      </w:r>
+      <w:r>
+        <w:rPr>
+          <w:rFonts w:ascii="Times New Roman" w:hAnsi="Times New Roman" w:cs="Times New Roman"/>
+          <w:sz w:val="22"/>
+          <w:szCs w:val="22"/>
+        </w:rPr>
+        <w:t xml:space="preserve"> </w:t>
       </w:r>
     </w:p>
     <w:p>
@@ -1552,47 +2442,15 @@
           <w:sz w:val="22"/>
           <w:szCs w:val="22"/>
         </w:rPr>
-        <w:t xml:space="preserve">MtG does not have a rigid board structure; it does not matter what order cards are positioned on the table, nor in the hand. This means that an </w:t>
-      </w:r>
-      <w:r>
-        <w:rPr>
-          <w:rFonts w:ascii="Times New Roman" w:hAnsi="Times New Roman" w:cs="Times New Roman"/>
-          <w:sz w:val="22"/>
-          <w:szCs w:val="22"/>
-        </w:rPr>
-        <w:t>image-based</w:t>
-      </w:r>
-      <w:r>
-        <w:rPr>
-          <w:rFonts w:ascii="Times New Roman" w:hAnsi="Times New Roman" w:cs="Times New Roman"/>
-          <w:sz w:val="22"/>
-          <w:szCs w:val="22"/>
-        </w:rPr>
-        <w:t xml:space="preserve"> algorithm would not suit </w:t>
-      </w:r>
-      <w:r>
-        <w:rPr>
-          <w:rFonts w:ascii="Times New Roman" w:hAnsi="Times New Roman" w:cs="Times New Roman"/>
-          <w:sz w:val="22"/>
-          <w:szCs w:val="22"/>
-        </w:rPr>
-        <w:t>a game playing</w:t>
-      </w:r>
-      <w:r>
-        <w:rPr>
-          <w:rFonts w:ascii="Times New Roman" w:hAnsi="Times New Roman" w:cs="Times New Roman"/>
-          <w:sz w:val="22"/>
-          <w:szCs w:val="22"/>
-        </w:rPr>
-        <w:t xml:space="preserve"> AI, as it would not be able to read any meaningful data from the images.</w:t>
-      </w:r>
-      <w:r>
-        <w:rPr>
-          <w:rFonts w:ascii="Times New Roman" w:hAnsi="Times New Roman" w:cs="Times New Roman"/>
-          <w:sz w:val="22"/>
-          <w:szCs w:val="22"/>
-        </w:rPr>
-        <w:t xml:space="preserve"> </w:t>
+        <w:t>For the reviewed goal of classifying decks, decision trees could be used by sorting each card within a deck and generating a new branch for each combination. Again, this is infeasible due to complexity issues, with a combination set of 20000 cards</w:t>
+      </w:r>
+      <w:r>
+        <w:rPr>
+          <w:rFonts w:ascii="Times New Roman" w:hAnsi="Times New Roman" w:cs="Times New Roman"/>
+          <w:sz w:val="22"/>
+          <w:szCs w:val="22"/>
+        </w:rPr>
+        <w:t xml:space="preserve"> leading to approximately 1.268e176 permutations.</w:t>
       </w:r>
     </w:p>
     <w:p>
@@ -1602,199 +2460,7 @@
           <w:rFonts w:ascii="Times New Roman" w:hAnsi="Times New Roman" w:cs="Times New Roman"/>
         </w:rPr>
       </w:pPr>
-      <w:bookmarkStart w:id="3" w:name="__RefHeading___Toc1162_3633218870"/>
-      <w:r>
-        <w:rPr>
-          <w:rFonts w:ascii="Times New Roman" w:hAnsi="Times New Roman" w:cs="Times New Roman"/>
-        </w:rPr>
-        <w:t>Branching Decision Trees</w:t>
-      </w:r>
-      <w:bookmarkEnd w:id="3"/>
-    </w:p>
-    <w:p>
-      <w:pPr>
-        <w:pStyle w:val="Textbodyuser"/>
-        <w:rPr>
-          <w:rFonts w:ascii="Times New Roman" w:hAnsi="Times New Roman" w:cs="Times New Roman"/>
-          <w:sz w:val="22"/>
-          <w:szCs w:val="22"/>
-        </w:rPr>
-      </w:pPr>
-      <w:r>
-        <w:rPr>
-          <w:rFonts w:ascii="Times New Roman" w:hAnsi="Times New Roman" w:cs="Times New Roman"/>
-          <w:sz w:val="22"/>
-          <w:szCs w:val="22"/>
-        </w:rPr>
-        <w:t>Decision trees are used frequently</w:t>
-      </w:r>
-      <w:r>
-        <w:rPr>
-          <w:rFonts w:ascii="Times New Roman" w:hAnsi="Times New Roman" w:cs="Times New Roman"/>
-          <w:sz w:val="22"/>
-          <w:szCs w:val="22"/>
-        </w:rPr>
-        <w:t xml:space="preserve"> </w:t>
-      </w:r>
-      <w:r>
-        <w:rPr>
-          <w:rFonts w:ascii="Times New Roman" w:hAnsi="Times New Roman" w:cs="Times New Roman"/>
-          <w:sz w:val="22"/>
-          <w:szCs w:val="22"/>
-        </w:rPr>
-        <w:t>[1][8] to determine what state a game is in, so that an AI can make choices specific to that scenario. This helps in games where actions can change in priority as the game progresses; in Real Time Strategy (RTS) video games, it is common to have resource gathering phases before combat phases, and so an AI would need to be able to determine if it should aim for increasing resources or using them to fight.</w:t>
-      </w:r>
-    </w:p>
-    <w:p>
-      <w:pPr>
-        <w:pStyle w:val="Textbodyuser"/>
-        <w:rPr>
-          <w:rFonts w:ascii="Times New Roman" w:hAnsi="Times New Roman" w:cs="Times New Roman"/>
-          <w:sz w:val="22"/>
-          <w:szCs w:val="22"/>
-        </w:rPr>
-      </w:pPr>
-      <w:r>
-        <w:rPr>
-          <w:rFonts w:ascii="Times New Roman" w:hAnsi="Times New Roman" w:cs="Times New Roman"/>
-          <w:sz w:val="22"/>
-          <w:szCs w:val="22"/>
-        </w:rPr>
-        <w:t xml:space="preserve">An example of the difficulties of using Tree Search algorithms, such as Monte Carlo tree search, can be seen in a study on writing an AI for the RTS game </w:t>
-      </w:r>
-      <w:r>
-        <w:rPr>
-          <w:rFonts w:ascii="Times New Roman" w:hAnsi="Times New Roman" w:cs="Times New Roman"/>
-          <w:sz w:val="22"/>
-          <w:szCs w:val="22"/>
-        </w:rPr>
-        <w:t>StarCraft</w:t>
-      </w:r>
-      <w:r>
-        <w:rPr>
-          <w:rFonts w:ascii="Times New Roman" w:hAnsi="Times New Roman" w:cs="Times New Roman"/>
-          <w:sz w:val="22"/>
-          <w:szCs w:val="22"/>
-        </w:rPr>
-        <w:t xml:space="preserve"> </w:t>
-      </w:r>
-      <w:r>
-        <w:rPr>
-          <w:rFonts w:ascii="Times New Roman" w:hAnsi="Times New Roman" w:cs="Times New Roman"/>
-          <w:sz w:val="22"/>
-          <w:szCs w:val="22"/>
-        </w:rPr>
-        <w:t>[15], where the amount of complexity within the game is shown. Monte Carlo tree search is also used by the AlphaGo</w:t>
-      </w:r>
-      <w:r>
-        <w:rPr>
-          <w:rFonts w:ascii="Times New Roman" w:hAnsi="Times New Roman" w:cs="Times New Roman"/>
-          <w:sz w:val="22"/>
-          <w:szCs w:val="22"/>
-        </w:rPr>
-        <w:t xml:space="preserve"> </w:t>
-      </w:r>
-      <w:r>
-        <w:rPr>
-          <w:rFonts w:ascii="Times New Roman" w:hAnsi="Times New Roman" w:cs="Times New Roman"/>
-          <w:sz w:val="22"/>
-          <w:szCs w:val="22"/>
-        </w:rPr>
-        <w:t>[1] study, where they iterate through multiple solutions using a function to maximise an “action value</w:t>
-      </w:r>
-      <w:r>
-        <w:rPr>
-          <w:rFonts w:ascii="Times New Roman" w:hAnsi="Times New Roman" w:cs="Times New Roman"/>
-          <w:sz w:val="22"/>
-          <w:szCs w:val="22"/>
-        </w:rPr>
-        <w:t>” and</w:t>
-      </w:r>
-      <w:r>
-        <w:rPr>
-          <w:rFonts w:ascii="Times New Roman" w:hAnsi="Times New Roman" w:cs="Times New Roman"/>
-          <w:sz w:val="22"/>
-          <w:szCs w:val="22"/>
-        </w:rPr>
-        <w:t xml:space="preserve"> requires a huge 48 CPUs and 8 GPUs to process 40 search threads. This kind of resource is not available for this project, so tree search is not a practical option.</w:t>
-      </w:r>
-    </w:p>
-    <w:p>
-      <w:pPr>
-        <w:pStyle w:val="Textbodyuser"/>
-        <w:rPr>
-          <w:rFonts w:ascii="Times New Roman" w:hAnsi="Times New Roman" w:cs="Times New Roman"/>
-          <w:sz w:val="22"/>
-          <w:szCs w:val="22"/>
-        </w:rPr>
-      </w:pPr>
-      <w:r>
-        <w:rPr>
-          <w:rFonts w:ascii="Times New Roman" w:hAnsi="Times New Roman" w:cs="Times New Roman"/>
-          <w:sz w:val="22"/>
-          <w:szCs w:val="22"/>
-        </w:rPr>
-        <w:t xml:space="preserve">For MtG, decision trees </w:t>
-      </w:r>
-      <w:r>
-        <w:rPr>
-          <w:rFonts w:ascii="Times New Roman" w:hAnsi="Times New Roman" w:cs="Times New Roman"/>
-          <w:sz w:val="22"/>
-          <w:szCs w:val="22"/>
-        </w:rPr>
-        <w:t>seem</w:t>
-      </w:r>
-      <w:r>
-        <w:rPr>
-          <w:rFonts w:ascii="Times New Roman" w:hAnsi="Times New Roman" w:cs="Times New Roman"/>
-          <w:sz w:val="22"/>
-          <w:szCs w:val="22"/>
-        </w:rPr>
-        <w:t xml:space="preserve"> like a sensible idea: the game features a resource system, which can be used to create stronger combat units. The game also plays differently depending on a player’s strategy, and so identifying that strategy could be important to maximising success. An issue with decision trees, though, is that they can be slow to iterate through possible game states. This is because with each additional possible game state, the number of possible paths increases exponentially, and the processing power required is too large, as evidenced by the AlphaGo requirements above. This issue is particularly pertinent within MtG, as the board states can vary greatly between games, and strategies can appear very similar to start, and only become apparent as different several turns into the game.</w:t>
-      </w:r>
-      <w:r>
-        <w:rPr>
-          <w:rFonts w:ascii="Times New Roman" w:hAnsi="Times New Roman" w:cs="Times New Roman"/>
-          <w:sz w:val="22"/>
-          <w:szCs w:val="22"/>
-        </w:rPr>
-        <w:t xml:space="preserve"> </w:t>
-      </w:r>
-    </w:p>
-    <w:p>
-      <w:pPr>
-        <w:pStyle w:val="Textbodyuser"/>
-        <w:rPr>
-          <w:rFonts w:ascii="Times New Roman" w:hAnsi="Times New Roman" w:cs="Times New Roman"/>
-          <w:sz w:val="22"/>
-          <w:szCs w:val="22"/>
-        </w:rPr>
-      </w:pPr>
-      <w:r>
-        <w:rPr>
-          <w:rFonts w:ascii="Times New Roman" w:hAnsi="Times New Roman" w:cs="Times New Roman"/>
-          <w:sz w:val="22"/>
-          <w:szCs w:val="22"/>
-        </w:rPr>
-        <w:t>For the reviewed goal of classifying decks, decision trees could be used by sorting each card within a deck and generating a new branch for each combination. Again, this is infeasible due to complexity issues, with a combination set of 20000 cards</w:t>
-      </w:r>
-      <w:r>
-        <w:rPr>
-          <w:rFonts w:ascii="Times New Roman" w:hAnsi="Times New Roman" w:cs="Times New Roman"/>
-          <w:sz w:val="22"/>
-          <w:szCs w:val="22"/>
-        </w:rPr>
-        <w:t xml:space="preserve"> leading to approximately 1.268e176 permutations.</w:t>
-      </w:r>
-    </w:p>
-    <w:p>
-      <w:pPr>
-        <w:pStyle w:val="Heading2"/>
-        <w:rPr>
-          <w:rFonts w:ascii="Times New Roman" w:hAnsi="Times New Roman" w:cs="Times New Roman"/>
-        </w:rPr>
-      </w:pPr>
-      <w:bookmarkStart w:id="4" w:name="__RefHeading___Toc1164_3633218870"/>
+      <w:bookmarkStart w:id="3" w:name="__RefHeading___Toc1164_3633218870"/>
       <w:r>
         <w:rPr>
           <w:rFonts w:ascii="Times New Roman" w:hAnsi="Times New Roman" w:cs="Times New Roman"/>
@@ -1802,489 +2468,525 @@
         <w:lastRenderedPageBreak/>
         <w:t>Neural Networks</w:t>
       </w:r>
+      <w:bookmarkEnd w:id="3"/>
+    </w:p>
+    <w:p>
+      <w:pPr>
+        <w:pStyle w:val="Textbodyuser"/>
+        <w:rPr>
+          <w:rFonts w:ascii="Times New Roman" w:hAnsi="Times New Roman" w:cs="Times New Roman"/>
+          <w:sz w:val="22"/>
+          <w:szCs w:val="22"/>
+        </w:rPr>
+      </w:pPr>
+      <w:r>
+        <w:rPr>
+          <w:rFonts w:ascii="Times New Roman" w:hAnsi="Times New Roman" w:cs="Times New Roman"/>
+          <w:sz w:val="22"/>
+          <w:szCs w:val="22"/>
+        </w:rPr>
+        <w:t>Neural networks are very common within AI development</w:t>
+      </w:r>
+      <w:r>
+        <w:rPr>
+          <w:rFonts w:ascii="Times New Roman" w:hAnsi="Times New Roman" w:cs="Times New Roman"/>
+          <w:sz w:val="22"/>
+          <w:szCs w:val="22"/>
+        </w:rPr>
+        <w:t xml:space="preserve"> </w:t>
+      </w:r>
+      <w:r>
+        <w:rPr>
+          <w:rFonts w:ascii="Times New Roman" w:hAnsi="Times New Roman" w:cs="Times New Roman"/>
+          <w:sz w:val="22"/>
+          <w:szCs w:val="22"/>
+        </w:rPr>
+        <w:t>[1][2][6], and can be used in conjunction with other techniques, such as convolutional matrices, to either classify or provide outputs for a given set of inputs. These networks are good at being trained for a particular task, through reinforcement learning, where the network attempts to perform its purpose, e.g. classification, and by comparing its answers to training data of correct answers, can self-correct its decision variables to improve itself on the next run. This self-correction algorithm is known as back-propagation</w:t>
+      </w:r>
+      <w:r>
+        <w:rPr>
+          <w:rFonts w:ascii="Times New Roman" w:hAnsi="Times New Roman" w:cs="Times New Roman"/>
+          <w:sz w:val="22"/>
+          <w:szCs w:val="22"/>
+        </w:rPr>
+        <w:t xml:space="preserve"> </w:t>
+      </w:r>
+      <w:r>
+        <w:rPr>
+          <w:rFonts w:ascii="Times New Roman" w:hAnsi="Times New Roman" w:cs="Times New Roman"/>
+          <w:sz w:val="22"/>
+          <w:szCs w:val="22"/>
+        </w:rPr>
+        <w:t>[16].</w:t>
+      </w:r>
+    </w:p>
+    <w:p>
+      <w:pPr>
+        <w:pStyle w:val="Textbodyuser"/>
+        <w:rPr>
+          <w:rFonts w:ascii="Times New Roman" w:hAnsi="Times New Roman" w:cs="Times New Roman"/>
+          <w:sz w:val="22"/>
+          <w:szCs w:val="22"/>
+        </w:rPr>
+      </w:pPr>
+      <w:r>
+        <w:rPr>
+          <w:rFonts w:ascii="Times New Roman" w:hAnsi="Times New Roman" w:cs="Times New Roman"/>
+          <w:sz w:val="22"/>
+          <w:szCs w:val="22"/>
+        </w:rPr>
+        <w:t xml:space="preserve">Back-propagation takes the current weights in the neural </w:t>
+      </w:r>
+      <w:r>
+        <w:rPr>
+          <w:rFonts w:ascii="Times New Roman" w:hAnsi="Times New Roman" w:cs="Times New Roman"/>
+          <w:sz w:val="22"/>
+          <w:szCs w:val="22"/>
+        </w:rPr>
+        <w:t>network and</w:t>
+      </w:r>
+      <w:r>
+        <w:rPr>
+          <w:rFonts w:ascii="Times New Roman" w:hAnsi="Times New Roman" w:cs="Times New Roman"/>
+          <w:sz w:val="22"/>
+          <w:szCs w:val="22"/>
+        </w:rPr>
+        <w:t xml:space="preserve"> reinforces the weights in order to align the output value(s) with the training data target values. This weight change usually effects a gradient descent approach, in order to encourage gradual change to prevent outliers from breaking a model.</w:t>
+      </w:r>
+    </w:p>
+    <w:p>
+      <w:pPr>
+        <w:pStyle w:val="Textbodyuser"/>
+        <w:rPr>
+          <w:rFonts w:ascii="Times New Roman" w:hAnsi="Times New Roman" w:cs="Times New Roman"/>
+          <w:sz w:val="22"/>
+          <w:szCs w:val="22"/>
+        </w:rPr>
+      </w:pPr>
+      <w:r>
+        <w:rPr>
+          <w:rFonts w:ascii="Times New Roman" w:hAnsi="Times New Roman" w:cs="Times New Roman"/>
+          <w:sz w:val="22"/>
+          <w:szCs w:val="22"/>
+        </w:rPr>
+        <w:t xml:space="preserve">For this project, a neural network could be useful, as reinforcement learning is a desired part of the final AI, and a neural network is an efficient way to do this, as the reinforcement can be automated with </w:t>
+      </w:r>
+      <w:r>
+        <w:rPr>
+          <w:rFonts w:ascii="Times New Roman" w:hAnsi="Times New Roman" w:cs="Times New Roman"/>
+          <w:sz w:val="22"/>
+          <w:szCs w:val="22"/>
+        </w:rPr>
+        <w:t>enough</w:t>
+      </w:r>
+      <w:r>
+        <w:rPr>
+          <w:rFonts w:ascii="Times New Roman" w:hAnsi="Times New Roman" w:cs="Times New Roman"/>
+          <w:sz w:val="22"/>
+          <w:szCs w:val="22"/>
+        </w:rPr>
+        <w:t xml:space="preserve"> training data. However, neural networks require specific inputs, and so deciding what inputs these should be can be difficult. In the case of </w:t>
+      </w:r>
+      <w:proofErr w:type="spellStart"/>
+      <w:r>
+        <w:rPr>
+          <w:rFonts w:ascii="Times New Roman" w:hAnsi="Times New Roman" w:cs="Times New Roman"/>
+          <w:sz w:val="22"/>
+          <w:szCs w:val="22"/>
+        </w:rPr>
+        <w:t>MtG</w:t>
+      </w:r>
+      <w:proofErr w:type="spellEnd"/>
+      <w:r>
+        <w:rPr>
+          <w:rFonts w:ascii="Times New Roman" w:hAnsi="Times New Roman" w:cs="Times New Roman"/>
+          <w:sz w:val="22"/>
+          <w:szCs w:val="22"/>
+        </w:rPr>
+        <w:t xml:space="preserve">, it is not especially apparent what all the inputs should be, due to the large quantity of possible inputs available. </w:t>
+      </w:r>
+    </w:p>
+    <w:p>
+      <w:pPr>
+        <w:pStyle w:val="Textbodyuser"/>
+        <w:rPr>
+          <w:rFonts w:ascii="Times New Roman" w:hAnsi="Times New Roman" w:cs="Times New Roman"/>
+          <w:sz w:val="22"/>
+          <w:szCs w:val="22"/>
+        </w:rPr>
+      </w:pPr>
+      <w:r>
+        <w:rPr>
+          <w:rFonts w:ascii="Times New Roman" w:hAnsi="Times New Roman" w:cs="Times New Roman"/>
+          <w:sz w:val="22"/>
+          <w:szCs w:val="22"/>
+        </w:rPr>
+        <w:t>For the initial goal, t</w:t>
+      </w:r>
+      <w:r>
+        <w:rPr>
+          <w:rFonts w:ascii="Times New Roman" w:hAnsi="Times New Roman" w:cs="Times New Roman"/>
+          <w:sz w:val="22"/>
+          <w:szCs w:val="22"/>
+        </w:rPr>
+        <w:t>his include</w:t>
+      </w:r>
+      <w:r>
+        <w:rPr>
+          <w:rFonts w:ascii="Times New Roman" w:hAnsi="Times New Roman" w:cs="Times New Roman"/>
+          <w:sz w:val="22"/>
+          <w:szCs w:val="22"/>
+        </w:rPr>
+        <w:t>d</w:t>
+      </w:r>
+      <w:r>
+        <w:rPr>
+          <w:rFonts w:ascii="Times New Roman" w:hAnsi="Times New Roman" w:cs="Times New Roman"/>
+          <w:sz w:val="22"/>
+          <w:szCs w:val="22"/>
+        </w:rPr>
+        <w:t xml:space="preserve"> player information, such as life totals or cards in hand, as well as information about certain cards, properties of cards on the board, and cards in decks. </w:t>
+      </w:r>
+      <w:r>
+        <w:rPr>
+          <w:rFonts w:ascii="Times New Roman" w:hAnsi="Times New Roman" w:cs="Times New Roman"/>
+          <w:sz w:val="22"/>
+          <w:szCs w:val="22"/>
+        </w:rPr>
+        <w:t xml:space="preserve">For the revised goal, this included a more concise set of each card’s properties. </w:t>
+      </w:r>
+      <w:r>
+        <w:rPr>
+          <w:rFonts w:ascii="Times New Roman" w:hAnsi="Times New Roman" w:cs="Times New Roman"/>
+          <w:sz w:val="22"/>
+          <w:szCs w:val="22"/>
+        </w:rPr>
+        <w:t xml:space="preserve">Inputting </w:t>
+      </w:r>
+      <w:r>
+        <w:rPr>
+          <w:rFonts w:ascii="Times New Roman" w:hAnsi="Times New Roman" w:cs="Times New Roman"/>
+          <w:sz w:val="22"/>
+          <w:szCs w:val="22"/>
+        </w:rPr>
+        <w:t>all</w:t>
+      </w:r>
+      <w:r>
+        <w:rPr>
+          <w:rFonts w:ascii="Times New Roman" w:hAnsi="Times New Roman" w:cs="Times New Roman"/>
+          <w:sz w:val="22"/>
+          <w:szCs w:val="22"/>
+        </w:rPr>
+        <w:t xml:space="preserve"> this information into a network might result in a network that is difficult to train, and not very good at playing or learning to play. To ensure that I underst</w:t>
+      </w:r>
+      <w:r>
+        <w:rPr>
+          <w:rFonts w:ascii="Times New Roman" w:hAnsi="Times New Roman" w:cs="Times New Roman"/>
+          <w:sz w:val="22"/>
+          <w:szCs w:val="22"/>
+        </w:rPr>
+        <w:t>ood</w:t>
+      </w:r>
+      <w:r>
+        <w:rPr>
+          <w:rFonts w:ascii="Times New Roman" w:hAnsi="Times New Roman" w:cs="Times New Roman"/>
+          <w:sz w:val="22"/>
+          <w:szCs w:val="22"/>
+        </w:rPr>
+        <w:t xml:space="preserve"> the network and d</w:t>
+      </w:r>
+      <w:r>
+        <w:rPr>
+          <w:rFonts w:ascii="Times New Roman" w:hAnsi="Times New Roman" w:cs="Times New Roman"/>
+          <w:sz w:val="22"/>
+          <w:szCs w:val="22"/>
+        </w:rPr>
+        <w:t>id no</w:t>
+      </w:r>
+      <w:r>
+        <w:rPr>
+          <w:rFonts w:ascii="Times New Roman" w:hAnsi="Times New Roman" w:cs="Times New Roman"/>
+          <w:sz w:val="22"/>
+          <w:szCs w:val="22"/>
+        </w:rPr>
+        <w:t>t over convolute the problem, I chose to select certain inputs, instead of inputting all possible inputs.</w:t>
+      </w:r>
+    </w:p>
+    <w:p>
+      <w:pPr>
+        <w:pStyle w:val="Heading1"/>
+        <w:rPr>
+          <w:rFonts w:ascii="Times New Roman" w:hAnsi="Times New Roman" w:cs="Times New Roman"/>
+        </w:rPr>
+      </w:pPr>
+      <w:r>
+        <w:rPr>
+          <w:rFonts w:ascii="Times New Roman" w:hAnsi="Times New Roman" w:cs="Times New Roman"/>
+        </w:rPr>
+        <w:t>Design</w:t>
+      </w:r>
+    </w:p>
+    <w:p>
+      <w:pPr>
+        <w:pStyle w:val="Heading2"/>
+        <w:rPr>
+          <w:rFonts w:ascii="Times New Roman" w:hAnsi="Times New Roman" w:cs="Times New Roman"/>
+        </w:rPr>
+      </w:pPr>
+      <w:r>
+        <w:rPr>
+          <w:rFonts w:ascii="Times New Roman" w:hAnsi="Times New Roman" w:cs="Times New Roman"/>
+        </w:rPr>
+        <w:t>The Original Design</w:t>
+      </w:r>
+    </w:p>
+    <w:p>
+      <w:pPr>
+        <w:pStyle w:val="Textbodyuser"/>
+        <w:rPr>
+          <w:rFonts w:ascii="Times New Roman" w:hAnsi="Times New Roman" w:cs="Times New Roman"/>
+          <w:sz w:val="22"/>
+          <w:szCs w:val="22"/>
+        </w:rPr>
+      </w:pPr>
+      <w:r>
+        <w:rPr>
+          <w:rFonts w:ascii="Times New Roman" w:hAnsi="Times New Roman" w:cs="Times New Roman"/>
+          <w:sz w:val="22"/>
+          <w:szCs w:val="22"/>
+        </w:rPr>
+        <w:t xml:space="preserve">The </w:t>
+      </w:r>
+      <w:r>
+        <w:rPr>
+          <w:rFonts w:ascii="Times New Roman" w:hAnsi="Times New Roman" w:cs="Times New Roman"/>
+          <w:sz w:val="22"/>
+          <w:szCs w:val="22"/>
+        </w:rPr>
+        <w:t>original</w:t>
+      </w:r>
+      <w:r>
+        <w:rPr>
+          <w:rFonts w:ascii="Times New Roman" w:hAnsi="Times New Roman" w:cs="Times New Roman"/>
+          <w:sz w:val="22"/>
+          <w:szCs w:val="22"/>
+        </w:rPr>
+        <w:t xml:space="preserve"> design </w:t>
+      </w:r>
+      <w:r>
+        <w:rPr>
+          <w:rFonts w:ascii="Times New Roman" w:hAnsi="Times New Roman" w:cs="Times New Roman"/>
+          <w:sz w:val="22"/>
+          <w:szCs w:val="22"/>
+        </w:rPr>
+        <w:t>w</w:t>
+      </w:r>
+      <w:r>
+        <w:rPr>
+          <w:rFonts w:ascii="Times New Roman" w:hAnsi="Times New Roman" w:cs="Times New Roman"/>
+          <w:sz w:val="22"/>
+          <w:szCs w:val="22"/>
+        </w:rPr>
+        <w:t xml:space="preserve">as </w:t>
+      </w:r>
+      <w:r>
+        <w:rPr>
+          <w:rFonts w:ascii="Times New Roman" w:hAnsi="Times New Roman" w:cs="Times New Roman"/>
+          <w:sz w:val="22"/>
+          <w:szCs w:val="22"/>
+        </w:rPr>
+        <w:t>a</w:t>
+      </w:r>
+      <w:r>
+        <w:rPr>
+          <w:rFonts w:ascii="Times New Roman" w:hAnsi="Times New Roman" w:cs="Times New Roman"/>
+          <w:sz w:val="22"/>
+          <w:szCs w:val="22"/>
+        </w:rPr>
+        <w:t>s follows: a card selection AI, that uses attributes about cards in hand, as well as limited board state information, to choose which card to play when available.</w:t>
+      </w:r>
+    </w:p>
+    <w:p>
+      <w:pPr>
+        <w:pStyle w:val="Textbodyuser"/>
+        <w:rPr>
+          <w:rFonts w:ascii="Times New Roman" w:hAnsi="Times New Roman" w:cs="Times New Roman"/>
+          <w:sz w:val="22"/>
+          <w:szCs w:val="22"/>
+        </w:rPr>
+      </w:pPr>
+      <w:r>
+        <w:rPr>
+          <w:rFonts w:ascii="Times New Roman" w:hAnsi="Times New Roman" w:cs="Times New Roman"/>
+          <w:sz w:val="22"/>
+          <w:szCs w:val="22"/>
+        </w:rPr>
+        <w:t xml:space="preserve">This </w:t>
+      </w:r>
+      <w:r>
+        <w:rPr>
+          <w:rFonts w:ascii="Times New Roman" w:hAnsi="Times New Roman" w:cs="Times New Roman"/>
+          <w:sz w:val="22"/>
+          <w:szCs w:val="22"/>
+        </w:rPr>
+        <w:t>would</w:t>
+      </w:r>
+      <w:r>
+        <w:rPr>
+          <w:rFonts w:ascii="Times New Roman" w:hAnsi="Times New Roman" w:cs="Times New Roman"/>
+          <w:sz w:val="22"/>
+          <w:szCs w:val="22"/>
+        </w:rPr>
+        <w:t xml:space="preserve"> be achieved by writing a neural network in python using the </w:t>
+      </w:r>
+      <w:r>
+        <w:rPr>
+          <w:rFonts w:ascii="Times New Roman" w:hAnsi="Times New Roman" w:cs="Times New Roman"/>
+          <w:sz w:val="22"/>
+          <w:szCs w:val="22"/>
+        </w:rPr>
+        <w:t>TensorFlow</w:t>
+      </w:r>
+      <w:r>
+        <w:rPr>
+          <w:rFonts w:ascii="Times New Roman" w:hAnsi="Times New Roman" w:cs="Times New Roman"/>
+          <w:sz w:val="22"/>
+          <w:szCs w:val="22"/>
+        </w:rPr>
+        <w:t xml:space="preserve"> library. This network </w:t>
+      </w:r>
+      <w:r>
+        <w:rPr>
+          <w:rFonts w:ascii="Times New Roman" w:hAnsi="Times New Roman" w:cs="Times New Roman"/>
+          <w:sz w:val="22"/>
+          <w:szCs w:val="22"/>
+        </w:rPr>
+        <w:t>would</w:t>
+      </w:r>
+      <w:r>
+        <w:rPr>
+          <w:rFonts w:ascii="Times New Roman" w:hAnsi="Times New Roman" w:cs="Times New Roman"/>
+          <w:sz w:val="22"/>
+          <w:szCs w:val="22"/>
+        </w:rPr>
+        <w:t xml:space="preserve"> take the inputs from the Forge client and return a value to the client mid-game. The program </w:t>
+      </w:r>
+      <w:r>
+        <w:rPr>
+          <w:rFonts w:ascii="Times New Roman" w:hAnsi="Times New Roman" w:cs="Times New Roman"/>
+          <w:sz w:val="22"/>
+          <w:szCs w:val="22"/>
+        </w:rPr>
+        <w:t>would</w:t>
+      </w:r>
+      <w:r>
+        <w:rPr>
+          <w:rFonts w:ascii="Times New Roman" w:hAnsi="Times New Roman" w:cs="Times New Roman"/>
+          <w:sz w:val="22"/>
+          <w:szCs w:val="22"/>
+        </w:rPr>
+        <w:t xml:space="preserve"> also save the scores and inputs matching those scores to potentially be used as training data in the future. The forge client also would make use of two evaluative functions to provide additional inputs to the neural network.</w:t>
+      </w:r>
+    </w:p>
+    <w:p>
+      <w:pPr>
+        <w:pStyle w:val="Textbodyuser"/>
+        <w:rPr>
+          <w:rFonts w:ascii="Times New Roman" w:hAnsi="Times New Roman" w:cs="Times New Roman"/>
+          <w:sz w:val="22"/>
+          <w:szCs w:val="22"/>
+        </w:rPr>
+      </w:pPr>
+      <w:r>
+        <w:rPr>
+          <w:rFonts w:ascii="Times New Roman" w:hAnsi="Times New Roman" w:cs="Times New Roman"/>
+          <w:sz w:val="22"/>
+          <w:szCs w:val="22"/>
+        </w:rPr>
+        <w:t xml:space="preserve">The Forge client is very complex and features a wide set of classes to deal with the </w:t>
+      </w:r>
+      <w:proofErr w:type="spellStart"/>
+      <w:r>
+        <w:rPr>
+          <w:rFonts w:ascii="Times New Roman" w:hAnsi="Times New Roman" w:cs="Times New Roman"/>
+          <w:sz w:val="22"/>
+          <w:szCs w:val="22"/>
+        </w:rPr>
+        <w:t>MtG</w:t>
+      </w:r>
+      <w:proofErr w:type="spellEnd"/>
+      <w:r>
+        <w:rPr>
+          <w:rFonts w:ascii="Times New Roman" w:hAnsi="Times New Roman" w:cs="Times New Roman"/>
+          <w:sz w:val="22"/>
+          <w:szCs w:val="22"/>
+        </w:rPr>
+        <w:t xml:space="preserve"> rules engine. </w:t>
+      </w:r>
+      <w:r>
+        <w:rPr>
+          <w:rFonts w:ascii="Times New Roman" w:hAnsi="Times New Roman" w:cs="Times New Roman"/>
+          <w:sz w:val="22"/>
+          <w:szCs w:val="22"/>
+        </w:rPr>
+        <w:t>Fortunately,</w:t>
+      </w:r>
+      <w:r>
+        <w:rPr>
+          <w:rFonts w:ascii="Times New Roman" w:hAnsi="Times New Roman" w:cs="Times New Roman"/>
+          <w:sz w:val="22"/>
+          <w:szCs w:val="22"/>
+        </w:rPr>
+        <w:t xml:space="preserve"> the code base is well written and thus working out an injection point to put my project’s behaviour was made easier.</w:t>
+      </w:r>
+      <w:r>
+        <w:rPr>
+          <w:rFonts w:ascii="Times New Roman" w:hAnsi="Times New Roman" w:cs="Times New Roman"/>
+          <w:sz w:val="22"/>
+          <w:szCs w:val="22"/>
+        </w:rPr>
+        <w:t xml:space="preserve"> Unfortunately, the code base is not well documented so working out what certain functions and classes did was slower than anticipated.</w:t>
+      </w:r>
+      <w:r>
+        <w:rPr>
+          <w:rFonts w:ascii="Times New Roman" w:hAnsi="Times New Roman" w:cs="Times New Roman"/>
+          <w:sz w:val="22"/>
+          <w:szCs w:val="22"/>
+        </w:rPr>
+        <w:t xml:space="preserve"> Part of the reason the project is designed around a card </w:t>
+      </w:r>
+      <w:r>
+        <w:rPr>
+          <w:rFonts w:ascii="Times New Roman" w:hAnsi="Times New Roman" w:cs="Times New Roman"/>
+          <w:sz w:val="22"/>
+          <w:szCs w:val="22"/>
+        </w:rPr>
+        <w:t>score-based</w:t>
+      </w:r>
+      <w:r>
+        <w:rPr>
+          <w:rFonts w:ascii="Times New Roman" w:hAnsi="Times New Roman" w:cs="Times New Roman"/>
+          <w:sz w:val="22"/>
+          <w:szCs w:val="22"/>
+        </w:rPr>
+        <w:t xml:space="preserve"> selection is down to how the Forge client currently has AI for its games.</w:t>
+      </w:r>
+    </w:p>
+    <w:p>
+      <w:pPr>
+        <w:pStyle w:val="Heading2"/>
+        <w:rPr>
+          <w:rFonts w:ascii="Times New Roman" w:hAnsi="Times New Roman" w:cs="Times New Roman"/>
+        </w:rPr>
+      </w:pPr>
+      <w:bookmarkStart w:id="4" w:name="__RefHeading___Toc1168_3633218870"/>
+      <w:r>
+        <w:rPr>
+          <w:rFonts w:ascii="Times New Roman" w:hAnsi="Times New Roman" w:cs="Times New Roman"/>
+        </w:rPr>
+        <w:t>Decision Inputs</w:t>
+      </w:r>
       <w:bookmarkEnd w:id="4"/>
-    </w:p>
-    <w:p>
-      <w:pPr>
-        <w:pStyle w:val="Textbodyuser"/>
-        <w:rPr>
-          <w:rFonts w:ascii="Times New Roman" w:hAnsi="Times New Roman" w:cs="Times New Roman"/>
-          <w:sz w:val="22"/>
-          <w:szCs w:val="22"/>
-        </w:rPr>
-      </w:pPr>
-      <w:r>
-        <w:rPr>
-          <w:rFonts w:ascii="Times New Roman" w:hAnsi="Times New Roman" w:cs="Times New Roman"/>
-          <w:sz w:val="22"/>
-          <w:szCs w:val="22"/>
-        </w:rPr>
-        <w:t>Neural networks are very common within AI development</w:t>
-      </w:r>
-      <w:r>
-        <w:rPr>
-          <w:rFonts w:ascii="Times New Roman" w:hAnsi="Times New Roman" w:cs="Times New Roman"/>
-          <w:sz w:val="22"/>
-          <w:szCs w:val="22"/>
-        </w:rPr>
-        <w:t xml:space="preserve"> </w:t>
-      </w:r>
-      <w:r>
-        <w:rPr>
-          <w:rFonts w:ascii="Times New Roman" w:hAnsi="Times New Roman" w:cs="Times New Roman"/>
-          <w:sz w:val="22"/>
-          <w:szCs w:val="22"/>
-        </w:rPr>
-        <w:t>[1][2][6], and can be used in conjunction with other techniques, such as convolutional matrices, to either classify or provide outputs for a given set of inputs. These networks are good at being trained for a particular task, through reinforcement learning, where the network attempts to perform its purpose, e.g. classification, and by comparing its answers to training data of correct answers, can self-correct its decision variables to improve itself on the next run. This self-correction algorithm is known as back-propagation</w:t>
-      </w:r>
-      <w:r>
-        <w:rPr>
-          <w:rFonts w:ascii="Times New Roman" w:hAnsi="Times New Roman" w:cs="Times New Roman"/>
-          <w:sz w:val="22"/>
-          <w:szCs w:val="22"/>
-        </w:rPr>
-        <w:t xml:space="preserve"> </w:t>
-      </w:r>
-      <w:r>
-        <w:rPr>
-          <w:rFonts w:ascii="Times New Roman" w:hAnsi="Times New Roman" w:cs="Times New Roman"/>
-          <w:sz w:val="22"/>
-          <w:szCs w:val="22"/>
-        </w:rPr>
-        <w:t>[16].</w:t>
-      </w:r>
-    </w:p>
-    <w:p>
-      <w:pPr>
-        <w:pStyle w:val="Textbodyuser"/>
-        <w:rPr>
-          <w:rFonts w:ascii="Times New Roman" w:hAnsi="Times New Roman" w:cs="Times New Roman"/>
-          <w:sz w:val="22"/>
-          <w:szCs w:val="22"/>
-        </w:rPr>
-      </w:pPr>
-      <w:r>
-        <w:rPr>
-          <w:rFonts w:ascii="Times New Roman" w:hAnsi="Times New Roman" w:cs="Times New Roman"/>
-          <w:sz w:val="22"/>
-          <w:szCs w:val="22"/>
-        </w:rPr>
-        <w:t xml:space="preserve">Back-propagation takes the current weights in the neural </w:t>
-      </w:r>
-      <w:r>
-        <w:rPr>
-          <w:rFonts w:ascii="Times New Roman" w:hAnsi="Times New Roman" w:cs="Times New Roman"/>
-          <w:sz w:val="22"/>
-          <w:szCs w:val="22"/>
-        </w:rPr>
-        <w:t>network and</w:t>
-      </w:r>
-      <w:r>
-        <w:rPr>
-          <w:rFonts w:ascii="Times New Roman" w:hAnsi="Times New Roman" w:cs="Times New Roman"/>
-          <w:sz w:val="22"/>
-          <w:szCs w:val="22"/>
-        </w:rPr>
-        <w:t xml:space="preserve"> reinforces the weights in order to align the output value(s) with the training data target values. This weight change usually effects a gradient descent approach, in order to encourage gradual change to prevent outliers from breaking a model.</w:t>
-      </w:r>
-    </w:p>
-    <w:p>
-      <w:pPr>
-        <w:pStyle w:val="Textbodyuser"/>
-        <w:rPr>
-          <w:rFonts w:ascii="Times New Roman" w:hAnsi="Times New Roman" w:cs="Times New Roman"/>
-          <w:sz w:val="22"/>
-          <w:szCs w:val="22"/>
-        </w:rPr>
-      </w:pPr>
-      <w:r>
-        <w:rPr>
-          <w:rFonts w:ascii="Times New Roman" w:hAnsi="Times New Roman" w:cs="Times New Roman"/>
-          <w:sz w:val="22"/>
-          <w:szCs w:val="22"/>
-        </w:rPr>
-        <w:t xml:space="preserve">For this project, a neural network could be useful, as reinforcement learning is a desired part of the final AI, and a neural network is an efficient way to do this, as the reinforcement can be automated with </w:t>
-      </w:r>
-      <w:r>
-        <w:rPr>
-          <w:rFonts w:ascii="Times New Roman" w:hAnsi="Times New Roman" w:cs="Times New Roman"/>
-          <w:sz w:val="22"/>
-          <w:szCs w:val="22"/>
-        </w:rPr>
-        <w:t>enough</w:t>
-      </w:r>
-      <w:r>
-        <w:rPr>
-          <w:rFonts w:ascii="Times New Roman" w:hAnsi="Times New Roman" w:cs="Times New Roman"/>
-          <w:sz w:val="22"/>
-          <w:szCs w:val="22"/>
-        </w:rPr>
-        <w:t xml:space="preserve"> training data. However, neural networks require specific inputs, and so deciding what inputs these should be can be difficult. In the case of MtG, it is not especially apparent what all the inputs should be, due to the large quantity of possible inputs available. </w:t>
-      </w:r>
-    </w:p>
-    <w:p>
-      <w:pPr>
-        <w:pStyle w:val="Textbodyuser"/>
-        <w:rPr>
-          <w:rFonts w:ascii="Times New Roman" w:hAnsi="Times New Roman" w:cs="Times New Roman"/>
-          <w:sz w:val="22"/>
-          <w:szCs w:val="22"/>
-        </w:rPr>
-      </w:pPr>
-      <w:r>
-        <w:rPr>
-          <w:rFonts w:ascii="Times New Roman" w:hAnsi="Times New Roman" w:cs="Times New Roman"/>
-          <w:sz w:val="22"/>
-          <w:szCs w:val="22"/>
-        </w:rPr>
-        <w:t>For the initial goal, t</w:t>
-      </w:r>
-      <w:r>
-        <w:rPr>
-          <w:rFonts w:ascii="Times New Roman" w:hAnsi="Times New Roman" w:cs="Times New Roman"/>
-          <w:sz w:val="22"/>
-          <w:szCs w:val="22"/>
-        </w:rPr>
-        <w:t>his include</w:t>
-      </w:r>
-      <w:r>
-        <w:rPr>
-          <w:rFonts w:ascii="Times New Roman" w:hAnsi="Times New Roman" w:cs="Times New Roman"/>
-          <w:sz w:val="22"/>
-          <w:szCs w:val="22"/>
-        </w:rPr>
-        <w:t>d</w:t>
-      </w:r>
-      <w:r>
-        <w:rPr>
-          <w:rFonts w:ascii="Times New Roman" w:hAnsi="Times New Roman" w:cs="Times New Roman"/>
-          <w:sz w:val="22"/>
-          <w:szCs w:val="22"/>
-        </w:rPr>
-        <w:t xml:space="preserve"> player information, such as life totals or cards in hand, as well as information about certain cards, properties of cards on the board, and cards in decks. </w:t>
-      </w:r>
-      <w:r>
-        <w:rPr>
-          <w:rFonts w:ascii="Times New Roman" w:hAnsi="Times New Roman" w:cs="Times New Roman"/>
-          <w:sz w:val="22"/>
-          <w:szCs w:val="22"/>
-        </w:rPr>
-        <w:t xml:space="preserve">For the revised goal, this included a more concise set of each card’s properties. </w:t>
-      </w:r>
-      <w:r>
-        <w:rPr>
-          <w:rFonts w:ascii="Times New Roman" w:hAnsi="Times New Roman" w:cs="Times New Roman"/>
-          <w:sz w:val="22"/>
-          <w:szCs w:val="22"/>
-        </w:rPr>
-        <w:t xml:space="preserve">Inputting </w:t>
-      </w:r>
-      <w:r>
-        <w:rPr>
-          <w:rFonts w:ascii="Times New Roman" w:hAnsi="Times New Roman" w:cs="Times New Roman"/>
-          <w:sz w:val="22"/>
-          <w:szCs w:val="22"/>
-        </w:rPr>
-        <w:t>all</w:t>
-      </w:r>
-      <w:r>
-        <w:rPr>
-          <w:rFonts w:ascii="Times New Roman" w:hAnsi="Times New Roman" w:cs="Times New Roman"/>
-          <w:sz w:val="22"/>
-          <w:szCs w:val="22"/>
-        </w:rPr>
-        <w:t xml:space="preserve"> this information into a network might result in a network that is difficult to train, and not very good at playing or learning to play. To ensure that I underst</w:t>
-      </w:r>
-      <w:r>
-        <w:rPr>
-          <w:rFonts w:ascii="Times New Roman" w:hAnsi="Times New Roman" w:cs="Times New Roman"/>
-          <w:sz w:val="22"/>
-          <w:szCs w:val="22"/>
-        </w:rPr>
-        <w:t>ood</w:t>
-      </w:r>
-      <w:r>
-        <w:rPr>
-          <w:rFonts w:ascii="Times New Roman" w:hAnsi="Times New Roman" w:cs="Times New Roman"/>
-          <w:sz w:val="22"/>
-          <w:szCs w:val="22"/>
-        </w:rPr>
-        <w:t xml:space="preserve"> the network and d</w:t>
-      </w:r>
-      <w:r>
-        <w:rPr>
-          <w:rFonts w:ascii="Times New Roman" w:hAnsi="Times New Roman" w:cs="Times New Roman"/>
-          <w:sz w:val="22"/>
-          <w:szCs w:val="22"/>
-        </w:rPr>
-        <w:t>id no</w:t>
-      </w:r>
-      <w:r>
-        <w:rPr>
-          <w:rFonts w:ascii="Times New Roman" w:hAnsi="Times New Roman" w:cs="Times New Roman"/>
-          <w:sz w:val="22"/>
-          <w:szCs w:val="22"/>
-        </w:rPr>
-        <w:t>t over convolute the problem, I chose to select certain inputs, instead of inputting all possible inputs.</w:t>
-      </w:r>
-    </w:p>
-    <w:p>
-      <w:pPr>
-        <w:pStyle w:val="Heading1"/>
-        <w:rPr>
-          <w:rFonts w:ascii="Times New Roman" w:hAnsi="Times New Roman" w:cs="Times New Roman"/>
-        </w:rPr>
-      </w:pPr>
-      <w:r>
-        <w:rPr>
-          <w:rFonts w:ascii="Times New Roman" w:hAnsi="Times New Roman" w:cs="Times New Roman"/>
-        </w:rPr>
-        <w:t>Design</w:t>
-      </w:r>
-    </w:p>
-    <w:p>
-      <w:pPr>
-        <w:pStyle w:val="Heading2"/>
-        <w:rPr>
-          <w:rFonts w:ascii="Times New Roman" w:hAnsi="Times New Roman" w:cs="Times New Roman"/>
-        </w:rPr>
-      </w:pPr>
-      <w:r>
-        <w:rPr>
-          <w:rFonts w:ascii="Times New Roman" w:hAnsi="Times New Roman" w:cs="Times New Roman"/>
-        </w:rPr>
-        <w:t>The Original Design</w:t>
-      </w:r>
-    </w:p>
-    <w:p>
-      <w:pPr>
-        <w:pStyle w:val="Textbodyuser"/>
-        <w:rPr>
-          <w:rFonts w:ascii="Times New Roman" w:hAnsi="Times New Roman" w:cs="Times New Roman"/>
-          <w:sz w:val="22"/>
-          <w:szCs w:val="22"/>
-        </w:rPr>
-      </w:pPr>
-      <w:r>
-        <w:rPr>
-          <w:rFonts w:ascii="Times New Roman" w:hAnsi="Times New Roman" w:cs="Times New Roman"/>
-          <w:sz w:val="22"/>
-          <w:szCs w:val="22"/>
-        </w:rPr>
-        <w:t xml:space="preserve">The </w:t>
-      </w:r>
-      <w:r>
-        <w:rPr>
-          <w:rFonts w:ascii="Times New Roman" w:hAnsi="Times New Roman" w:cs="Times New Roman"/>
-          <w:sz w:val="22"/>
-          <w:szCs w:val="22"/>
-        </w:rPr>
-        <w:t>original</w:t>
-      </w:r>
-      <w:r>
-        <w:rPr>
-          <w:rFonts w:ascii="Times New Roman" w:hAnsi="Times New Roman" w:cs="Times New Roman"/>
-          <w:sz w:val="22"/>
-          <w:szCs w:val="22"/>
-        </w:rPr>
-        <w:t xml:space="preserve"> design </w:t>
-      </w:r>
-      <w:r>
-        <w:rPr>
-          <w:rFonts w:ascii="Times New Roman" w:hAnsi="Times New Roman" w:cs="Times New Roman"/>
-          <w:sz w:val="22"/>
-          <w:szCs w:val="22"/>
-        </w:rPr>
-        <w:t>w</w:t>
-      </w:r>
-      <w:r>
-        <w:rPr>
-          <w:rFonts w:ascii="Times New Roman" w:hAnsi="Times New Roman" w:cs="Times New Roman"/>
-          <w:sz w:val="22"/>
-          <w:szCs w:val="22"/>
-        </w:rPr>
-        <w:t xml:space="preserve">as </w:t>
-      </w:r>
-      <w:r>
-        <w:rPr>
-          <w:rFonts w:ascii="Times New Roman" w:hAnsi="Times New Roman" w:cs="Times New Roman"/>
-          <w:sz w:val="22"/>
-          <w:szCs w:val="22"/>
-        </w:rPr>
-        <w:t>a</w:t>
-      </w:r>
-      <w:r>
-        <w:rPr>
-          <w:rFonts w:ascii="Times New Roman" w:hAnsi="Times New Roman" w:cs="Times New Roman"/>
-          <w:sz w:val="22"/>
-          <w:szCs w:val="22"/>
-        </w:rPr>
-        <w:t>s follows: a card selection AI, that uses attributes about cards in hand, as well as limited board state information, to choose which card to play when available.</w:t>
-      </w:r>
-    </w:p>
-    <w:p>
-      <w:pPr>
-        <w:pStyle w:val="Textbodyuser"/>
-        <w:rPr>
-          <w:rFonts w:ascii="Times New Roman" w:hAnsi="Times New Roman" w:cs="Times New Roman"/>
-          <w:sz w:val="22"/>
-          <w:szCs w:val="22"/>
-        </w:rPr>
-      </w:pPr>
-      <w:r>
-        <w:rPr>
-          <w:rFonts w:ascii="Times New Roman" w:hAnsi="Times New Roman" w:cs="Times New Roman"/>
-          <w:sz w:val="22"/>
-          <w:szCs w:val="22"/>
-        </w:rPr>
-        <w:t xml:space="preserve">This </w:t>
-      </w:r>
-      <w:r>
-        <w:rPr>
-          <w:rFonts w:ascii="Times New Roman" w:hAnsi="Times New Roman" w:cs="Times New Roman"/>
-          <w:sz w:val="22"/>
-          <w:szCs w:val="22"/>
-        </w:rPr>
-        <w:t>would</w:t>
-      </w:r>
-      <w:r>
-        <w:rPr>
-          <w:rFonts w:ascii="Times New Roman" w:hAnsi="Times New Roman" w:cs="Times New Roman"/>
-          <w:sz w:val="22"/>
-          <w:szCs w:val="22"/>
-        </w:rPr>
-        <w:t xml:space="preserve"> be achieved by writing a neural network in python using the </w:t>
-      </w:r>
-      <w:r>
-        <w:rPr>
-          <w:rFonts w:ascii="Times New Roman" w:hAnsi="Times New Roman" w:cs="Times New Roman"/>
-          <w:sz w:val="22"/>
-          <w:szCs w:val="22"/>
-        </w:rPr>
-        <w:t>TensorFlow</w:t>
-      </w:r>
-      <w:r>
-        <w:rPr>
-          <w:rFonts w:ascii="Times New Roman" w:hAnsi="Times New Roman" w:cs="Times New Roman"/>
-          <w:sz w:val="22"/>
-          <w:szCs w:val="22"/>
-        </w:rPr>
-        <w:t xml:space="preserve"> library. This network </w:t>
-      </w:r>
-      <w:r>
-        <w:rPr>
-          <w:rFonts w:ascii="Times New Roman" w:hAnsi="Times New Roman" w:cs="Times New Roman"/>
-          <w:sz w:val="22"/>
-          <w:szCs w:val="22"/>
-        </w:rPr>
-        <w:t>would</w:t>
-      </w:r>
-      <w:r>
-        <w:rPr>
-          <w:rFonts w:ascii="Times New Roman" w:hAnsi="Times New Roman" w:cs="Times New Roman"/>
-          <w:sz w:val="22"/>
-          <w:szCs w:val="22"/>
-        </w:rPr>
-        <w:t xml:space="preserve"> take the inputs from the Forge client and return a value to the client mid-game. The program </w:t>
-      </w:r>
-      <w:r>
-        <w:rPr>
-          <w:rFonts w:ascii="Times New Roman" w:hAnsi="Times New Roman" w:cs="Times New Roman"/>
-          <w:sz w:val="22"/>
-          <w:szCs w:val="22"/>
-        </w:rPr>
-        <w:t>would</w:t>
-      </w:r>
-      <w:r>
-        <w:rPr>
-          <w:rFonts w:ascii="Times New Roman" w:hAnsi="Times New Roman" w:cs="Times New Roman"/>
-          <w:sz w:val="22"/>
-          <w:szCs w:val="22"/>
-        </w:rPr>
-        <w:t xml:space="preserve"> also save the scores and inputs matching those scores to potentially be used as training data in the future. The forge client also would make use of two evaluative functions to provide additional inputs to the neural network.</w:t>
-      </w:r>
-    </w:p>
-    <w:p>
-      <w:pPr>
-        <w:pStyle w:val="Textbodyuser"/>
-        <w:rPr>
-          <w:rFonts w:ascii="Times New Roman" w:hAnsi="Times New Roman" w:cs="Times New Roman"/>
-          <w:sz w:val="22"/>
-          <w:szCs w:val="22"/>
-        </w:rPr>
-      </w:pPr>
-      <w:r>
-        <w:rPr>
-          <w:rFonts w:ascii="Times New Roman" w:hAnsi="Times New Roman" w:cs="Times New Roman"/>
-          <w:sz w:val="22"/>
-          <w:szCs w:val="22"/>
-        </w:rPr>
-        <w:t xml:space="preserve">The Forge client is very complex and features a wide set of classes to deal with the MtG rules engine. </w:t>
-      </w:r>
-      <w:r>
-        <w:rPr>
-          <w:rFonts w:ascii="Times New Roman" w:hAnsi="Times New Roman" w:cs="Times New Roman"/>
-          <w:sz w:val="22"/>
-          <w:szCs w:val="22"/>
-        </w:rPr>
-        <w:t>Fortunately,</w:t>
-      </w:r>
-      <w:r>
-        <w:rPr>
-          <w:rFonts w:ascii="Times New Roman" w:hAnsi="Times New Roman" w:cs="Times New Roman"/>
-          <w:sz w:val="22"/>
-          <w:szCs w:val="22"/>
-        </w:rPr>
-        <w:t xml:space="preserve"> the code base is well written and thus working out an injection point to put my project’s behaviour was made easier.</w:t>
-      </w:r>
-      <w:r>
-        <w:rPr>
-          <w:rFonts w:ascii="Times New Roman" w:hAnsi="Times New Roman" w:cs="Times New Roman"/>
-          <w:sz w:val="22"/>
-          <w:szCs w:val="22"/>
-        </w:rPr>
-        <w:t xml:space="preserve"> Unfortunately, the code base is not well documented so working out what certain functions and classes did was slower than anticipated.</w:t>
-      </w:r>
-      <w:r>
-        <w:rPr>
-          <w:rFonts w:ascii="Times New Roman" w:hAnsi="Times New Roman" w:cs="Times New Roman"/>
-          <w:sz w:val="22"/>
-          <w:szCs w:val="22"/>
-        </w:rPr>
-        <w:t xml:space="preserve"> Part of the reason the project is designed around a card </w:t>
-      </w:r>
-      <w:r>
-        <w:rPr>
-          <w:rFonts w:ascii="Times New Roman" w:hAnsi="Times New Roman" w:cs="Times New Roman"/>
-          <w:sz w:val="22"/>
-          <w:szCs w:val="22"/>
-        </w:rPr>
-        <w:t>score-based</w:t>
-      </w:r>
-      <w:r>
-        <w:rPr>
-          <w:rFonts w:ascii="Times New Roman" w:hAnsi="Times New Roman" w:cs="Times New Roman"/>
-          <w:sz w:val="22"/>
-          <w:szCs w:val="22"/>
-        </w:rPr>
-        <w:t xml:space="preserve"> selection is down to how the Forge client currently has AI for its games.</w:t>
-      </w:r>
-    </w:p>
-    <w:p>
-      <w:pPr>
-        <w:pStyle w:val="Heading2"/>
-        <w:rPr>
-          <w:rFonts w:ascii="Times New Roman" w:hAnsi="Times New Roman" w:cs="Times New Roman"/>
-        </w:rPr>
-      </w:pPr>
-      <w:bookmarkStart w:id="5" w:name="__RefHeading___Toc1168_3633218870"/>
-      <w:r>
-        <w:rPr>
-          <w:rFonts w:ascii="Times New Roman" w:hAnsi="Times New Roman" w:cs="Times New Roman"/>
-        </w:rPr>
-        <w:t>Decision Inputs</w:t>
-      </w:r>
-      <w:bookmarkEnd w:id="5"/>
     </w:p>
     <w:p>
       <w:pPr>
@@ -2704,156 +3406,14 @@
         <w:rPr>
           <w:noProof/>
         </w:rPr>
-        <mc:AlternateContent>
-          <mc:Choice Requires="wps">
-            <w:drawing>
-              <wp:anchor distT="0" distB="0" distL="114300" distR="114300" simplePos="0" relativeHeight="251662336" behindDoc="0" locked="0" layoutInCell="1" allowOverlap="1" wp14:anchorId="12871793" wp14:editId="2B41F508">
-                <wp:simplePos x="0" y="0"/>
-                <wp:positionH relativeFrom="column">
-                  <wp:posOffset>0</wp:posOffset>
-                </wp:positionH>
-                <wp:positionV relativeFrom="paragraph">
-                  <wp:posOffset>2134870</wp:posOffset>
-                </wp:positionV>
-                <wp:extent cx="2562225" cy="635"/>
-                <wp:effectExtent l="0" t="0" r="0" b="0"/>
-                <wp:wrapSquare wrapText="bothSides"/>
-                <wp:docPr id="4" name="Text Box 4"/>
-                <wp:cNvGraphicFramePr/>
-                <a:graphic xmlns:a="http://schemas.openxmlformats.org/drawingml/2006/main">
-                  <a:graphicData uri="http://schemas.microsoft.com/office/word/2010/wordprocessingShape">
-                    <wps:wsp>
-                      <wps:cNvSpPr txBox="1"/>
-                      <wps:spPr>
-                        <a:xfrm>
-                          <a:off x="0" y="0"/>
-                          <a:ext cx="2562225" cy="635"/>
-                        </a:xfrm>
-                        <a:prstGeom prst="rect">
-                          <a:avLst/>
-                        </a:prstGeom>
-                        <a:solidFill>
-                          <a:prstClr val="white"/>
-                        </a:solidFill>
-                        <a:ln>
-                          <a:noFill/>
-                        </a:ln>
-                      </wps:spPr>
-                      <wps:txbx>
-                        <w:txbxContent>
-                          <w:p>
-                            <w:pPr>
-                              <w:pStyle w:val="Caption"/>
-                              <w:rPr>
-                                <w:noProof/>
-                              </w:rPr>
-                            </w:pPr>
-                            <w:r>
-                              <w:t xml:space="preserve">Figure </w:t>
-                            </w:r>
-                            <w:r>
-                              <w:fldChar w:fldCharType="begin"/>
-                            </w:r>
-                            <w:r>
-                              <w:instrText xml:space="preserve"> SEQ Figure \* ARABIC </w:instrText>
-                            </w:r>
-                            <w:r>
-                              <w:fldChar w:fldCharType="separate"/>
-                            </w:r>
-                            <w:r>
-                              <w:rPr>
-                                <w:noProof/>
-                              </w:rPr>
-                              <w:t>1</w:t>
-                            </w:r>
-                            <w:r>
-                              <w:rPr>
-                                <w:noProof/>
-                              </w:rPr>
-                              <w:fldChar w:fldCharType="end"/>
-                            </w:r>
-                            <w:r>
-                              <w:t>The information flow of the project. Data is moved from the Forge client to the evaluative functions, which return a card score.</w:t>
-                            </w:r>
-                          </w:p>
-                        </w:txbxContent>
-                      </wps:txbx>
-                      <wps:bodyPr rot="0" spcFirstLastPara="0" vertOverflow="overflow" horzOverflow="overflow" vert="horz" wrap="square" lIns="0" tIns="0" rIns="0" bIns="0" numCol="1" spcCol="0" rtlCol="0" fromWordArt="0" anchor="t" anchorCtr="0" forceAA="0" compatLnSpc="1">
-                        <a:prstTxWarp prst="textNoShape">
-                          <a:avLst/>
-                        </a:prstTxWarp>
-                        <a:spAutoFit/>
-                      </wps:bodyPr>
-                    </wps:wsp>
-                  </a:graphicData>
-                </a:graphic>
-              </wp:anchor>
-            </w:drawing>
-          </mc:Choice>
-          <mc:Fallback>
-            <w:pict>
-              <v:shapetype w14:anchorId="12871793" id="_x0000_t202" coordsize="21600,21600" o:spt="202" path="m,l,21600r21600,l21600,xe">
-                <v:stroke joinstyle="miter"/>
-                <v:path gradientshapeok="t" o:connecttype="rect"/>
-              </v:shapetype>
-              <v:shape id="Text Box 4" o:spid="_x0000_s1026" type="#_x0000_t202" style="position:absolute;margin-left:0;margin-top:168.1pt;width:201.75pt;height:.05pt;z-index:251662336;visibility:visible;mso-wrap-style:square;mso-wrap-distance-left:9pt;mso-wrap-distance-top:0;mso-wrap-distance-right:9pt;mso-wrap-distance-bottom:0;mso-position-horizontal:absolute;mso-position-horizontal-relative:text;mso-position-vertical:absolute;mso-position-vertical-relative:text;v-text-anchor:top" o:gfxdata="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" stroked="f">
-                <v:textbox style="mso-fit-shape-to-text:t" inset="0,0,0,0">
-                  <w:txbxContent>
-                    <w:p>
-                      <w:pPr>
-                        <w:pStyle w:val="Caption"/>
-                        <w:rPr>
-                          <w:noProof/>
-                        </w:rPr>
-                      </w:pPr>
-                      <w:r>
-                        <w:t xml:space="preserve">Figure </w:t>
-                      </w:r>
-                      <w:r>
-                        <w:fldChar w:fldCharType="begin"/>
-                      </w:r>
-                      <w:r>
-                        <w:instrText xml:space="preserve"> SEQ Figure \* ARABIC </w:instrText>
-                      </w:r>
-                      <w:r>
-                        <w:fldChar w:fldCharType="separate"/>
-                      </w:r>
-                      <w:r>
-                        <w:rPr>
-                          <w:noProof/>
-                        </w:rPr>
-                        <w:t>1</w:t>
-                      </w:r>
-                      <w:r>
-                        <w:rPr>
-                          <w:noProof/>
-                        </w:rPr>
-                        <w:fldChar w:fldCharType="end"/>
-                      </w:r>
-                      <w:r>
-                        <w:t>The information flow of the project. Data is moved from the Forge client to the evaluative functions, which return a card score.</w:t>
-                      </w:r>
-                    </w:p>
-                  </w:txbxContent>
-                </v:textbox>
-                <w10:wrap type="square"/>
-              </v:shape>
-            </w:pict>
-          </mc:Fallback>
-        </mc:AlternateContent>
-      </w:r>
-      <w:r>
-        <w:rPr>
-          <w:noProof/>
-        </w:rPr>
         <w:drawing>
-          <wp:anchor distT="0" distB="0" distL="114300" distR="114300" simplePos="0" relativeHeight="251660288" behindDoc="0" locked="0" layoutInCell="1" allowOverlap="1" wp14:anchorId="650C4246" wp14:editId="4D699B1D">
+          <wp:anchor distT="0" distB="0" distL="114300" distR="114300" simplePos="0" relativeHeight="251660288" behindDoc="0" locked="0" layoutInCell="1" allowOverlap="1" wp14:anchorId="650C4246" wp14:editId="71ADF636">
             <wp:simplePos x="0" y="0"/>
             <wp:positionH relativeFrom="margin">
               <wp:align>left</wp:align>
             </wp:positionH>
             <wp:positionV relativeFrom="paragraph">
-              <wp:posOffset>77470</wp:posOffset>
+              <wp:posOffset>248920</wp:posOffset>
             </wp:positionV>
             <wp:extent cx="2562225" cy="2000250"/>
             <wp:effectExtent l="0" t="0" r="9525" b="0"/>
@@ -2939,6 +3499,122 @@
       </w:pPr>
       <w:r>
         <w:rPr>
+          <w:noProof/>
+        </w:rPr>
+        <mc:AlternateContent>
+          <mc:Choice Requires="wps">
+            <w:drawing>
+              <wp:anchor distT="0" distB="0" distL="114300" distR="114300" simplePos="0" relativeHeight="251662336" behindDoc="0" locked="0" layoutInCell="1" allowOverlap="1" wp14:anchorId="12871793" wp14:editId="21D4D136">
+                <wp:simplePos x="0" y="0"/>
+                <wp:positionH relativeFrom="margin">
+                  <wp:align>left</wp:align>
+                </wp:positionH>
+                <wp:positionV relativeFrom="paragraph">
+                  <wp:posOffset>1896745</wp:posOffset>
+                </wp:positionV>
+                <wp:extent cx="2562225" cy="635"/>
+                <wp:effectExtent l="0" t="0" r="9525" b="6985"/>
+                <wp:wrapSquare wrapText="bothSides"/>
+                <wp:docPr id="4" name="Text Box 4"/>
+                <wp:cNvGraphicFramePr/>
+                <a:graphic xmlns:a="http://schemas.openxmlformats.org/drawingml/2006/main">
+                  <a:graphicData uri="http://schemas.microsoft.com/office/word/2010/wordprocessingShape">
+                    <wps:wsp>
+                      <wps:cNvSpPr txBox="1"/>
+                      <wps:spPr>
+                        <a:xfrm>
+                          <a:off x="0" y="0"/>
+                          <a:ext cx="2562225" cy="635"/>
+                        </a:xfrm>
+                        <a:prstGeom prst="rect">
+                          <a:avLst/>
+                        </a:prstGeom>
+                        <a:solidFill>
+                          <a:prstClr val="white"/>
+                        </a:solidFill>
+                        <a:ln>
+                          <a:noFill/>
+                        </a:ln>
+                      </wps:spPr>
+                      <wps:txbx>
+                        <w:txbxContent>
+                          <w:p>
+                            <w:pPr>
+                              <w:pStyle w:val="Caption"/>
+                              <w:rPr>
+                                <w:noProof/>
+                              </w:rPr>
+                            </w:pPr>
+                            <w:r>
+                              <w:t xml:space="preserve">Figure </w:t>
+                            </w:r>
+                            <w:fldSimple w:instr=" SEQ Figure \* ARABIC ">
+                              <w:r>
+                                <w:rPr>
+                                  <w:noProof/>
+                                </w:rPr>
+                                <w:t>1</w:t>
+                              </w:r>
+                            </w:fldSimple>
+                            <w:r>
+                              <w:t>The information flow of the project. Data is moved from the Forge client to the evaluative functions, which return a card score.</w:t>
+                            </w:r>
+                          </w:p>
+                        </w:txbxContent>
+                      </wps:txbx>
+                      <wps:bodyPr rot="0" spcFirstLastPara="0" vertOverflow="overflow" horzOverflow="overflow" vert="horz" wrap="square" lIns="0" tIns="0" rIns="0" bIns="0" numCol="1" spcCol="0" rtlCol="0" fromWordArt="0" anchor="t" anchorCtr="0" forceAA="0" compatLnSpc="1">
+                        <a:prstTxWarp prst="textNoShape">
+                          <a:avLst/>
+                        </a:prstTxWarp>
+                        <a:spAutoFit/>
+                      </wps:bodyPr>
+                    </wps:wsp>
+                  </a:graphicData>
+                </a:graphic>
+              </wp:anchor>
+            </w:drawing>
+          </mc:Choice>
+          <mc:Fallback>
+            <w:pict>
+              <v:shapetype w14:anchorId="12871793" id="_x0000_t202" coordsize="21600,21600" o:spt="202" path="m,l,21600r21600,l21600,xe">
+                <v:stroke joinstyle="miter"/>
+                <v:path gradientshapeok="t" o:connecttype="rect"/>
+              </v:shapetype>
+              <v:shape id="Text Box 4" o:spid="_x0000_s1026" type="#_x0000_t202" style="position:absolute;margin-left:0;margin-top:149.35pt;width:201.75pt;height:.05pt;z-index:251662336;visibility:visible;mso-wrap-style:square;mso-wrap-distance-left:9pt;mso-wrap-distance-top:0;mso-wrap-distance-right:9pt;mso-wrap-distance-bottom:0;mso-position-horizontal:left;mso-position-horizontal-relative:margin;mso-position-vertical:absolute;mso-position-vertical-relative:text;v-text-anchor:top" o:gfxdata="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" stroked="f">
+                <v:textbox style="mso-fit-shape-to-text:t" inset="0,0,0,0">
+                  <w:txbxContent>
+                    <w:p>
+                      <w:pPr>
+                        <w:pStyle w:val="Caption"/>
+                        <w:rPr>
+                          <w:noProof/>
+                        </w:rPr>
+                      </w:pPr>
+                      <w:r>
+                        <w:t xml:space="preserve">Figure </w:t>
+                      </w:r>
+                      <w:fldSimple w:instr=" SEQ Figure \* ARABIC ">
+                        <w:r>
+                          <w:rPr>
+                            <w:noProof/>
+                          </w:rPr>
+                          <w:t>1</w:t>
+                        </w:r>
+                      </w:fldSimple>
+                      <w:r>
+                        <w:t>The information flow of the project. Data is moved from the Forge client to the evaluative functions, which return a card score.</w:t>
+                      </w:r>
+                    </w:p>
+                  </w:txbxContent>
+                </v:textbox>
+                <w10:wrap type="square" anchorx="margin"/>
+              </v:shape>
+            </w:pict>
+          </mc:Fallback>
+        </mc:AlternateContent>
+      </w:r>
+      <w:r>
+        <w:rPr>
           <w:rFonts w:ascii="Times New Roman" w:hAnsi="Times New Roman"/>
           <w:sz w:val="22"/>
           <w:szCs w:val="22"/>
@@ -3057,7 +3733,7 @@
           <w:sz w:val="22"/>
           <w:szCs w:val="22"/>
         </w:rPr>
-        <w:t xml:space="preserve"> the Nvidia CUDA library to perform machine learning tasks quickly. The other </w:t>
+        <w:t xml:space="preserve"> the Nvidia CUDA library to perform </w:t>
       </w:r>
       <w:r>
         <w:rPr>
@@ -3066,7 +3742,7 @@
           <w:szCs w:val="22"/>
         </w:rPr>
         <w:lastRenderedPageBreak/>
-        <w:t>machine is a laptop and so being able to develop on either is important to maintain smooth development.</w:t>
+        <w:t>machine learning tasks quickly. The other machine is a laptop and so being able to develop on either is important to maintain smooth development.</w:t>
       </w:r>
       <w:r>
         <w:rPr>
@@ -3313,19 +3989,14 @@
         <w:rPr>
           <w:rFonts w:ascii="Times New Roman" w:hAnsi="Times New Roman" w:cs="Times New Roman"/>
         </w:rPr>
-        <w:t>to load and unload deck data.</w:t>
-      </w:r>
-      <w:r>
-        <w:rPr>
-          <w:rFonts w:ascii="Times New Roman" w:hAnsi="Times New Roman" w:cs="Times New Roman"/>
-        </w:rPr>
-        <w:t xml:space="preserve"> </w:t>
-      </w:r>
-    </w:p>
-    <w:p>
-      <w:pPr>
-        <w:pStyle w:val="Heading3"/>
-      </w:pPr>
+        <w:t>to load and unload deck data</w:t>
+      </w:r>
+      <w:r>
+        <w:rPr>
+          <w:rFonts w:ascii="Times New Roman" w:hAnsi="Times New Roman" w:cs="Times New Roman"/>
+        </w:rPr>
+        <w:t>.</w:t>
+      </w:r>
       <w:r>
         <w:rPr>
           <w:rFonts w:ascii="Times New Roman" w:hAnsi="Times New Roman" w:cs="Times New Roman"/>
@@ -3388,27 +4059,14 @@
       <w:r>
         <w:t xml:space="preserve">Figure </w:t>
       </w:r>
-      <w:r>
-        <w:fldChar w:fldCharType="begin"/>
-      </w:r>
-      <w:r>
-        <w:instrText xml:space="preserve"> SEQ Figure \* ARABIC </w:instrText>
-      </w:r>
-      <w:r>
-        <w:fldChar w:fldCharType="separate"/>
-      </w:r>
-      <w:r>
-        <w:rPr>
-          <w:noProof/>
-        </w:rPr>
-        <w:t>2</w:t>
-      </w:r>
-      <w:r>
-        <w:rPr>
-          <w:noProof/>
-        </w:rPr>
-        <w:fldChar w:fldCharType="end"/>
-      </w:r>
+      <w:fldSimple w:instr=" SEQ Figure \* ARABIC ">
+        <w:r>
+          <w:rPr>
+            <w:noProof/>
+          </w:rPr>
+          <w:t>2</w:t>
+        </w:r>
+      </w:fldSimple>
       <w:r>
         <w:t xml:space="preserve"> Simplified flow of data within the Deck Classifier</w:t>
       </w:r>
@@ -3557,17 +4215,39 @@
         </w:rPr>
         <w:t xml:space="preserve"> parts to it: the </w:t>
       </w:r>
-      <w:r>
-        <w:rPr>
-          <w:rFonts w:ascii="Times New Roman" w:hAnsi="Times New Roman" w:cs="Times New Roman"/>
-        </w:rPr>
-        <w:t>ListConverter class and the various data structures to hold the cards’ information</w:t>
-      </w:r>
-      <w:r>
-        <w:rPr>
-          <w:rFonts w:ascii="Times New Roman" w:hAnsi="Times New Roman" w:cs="Times New Roman"/>
-        </w:rPr>
-        <w:t xml:space="preserve">. The ListConverter class contains functions to read a deck list from Forge – or otherwise specified folder – and convert it into a list. This list is then </w:t>
+      <w:proofErr w:type="spellStart"/>
+      <w:r>
+        <w:rPr>
+          <w:rFonts w:ascii="Times New Roman" w:hAnsi="Times New Roman" w:cs="Times New Roman"/>
+        </w:rPr>
+        <w:t>ListConverter</w:t>
+      </w:r>
+      <w:proofErr w:type="spellEnd"/>
+      <w:r>
+        <w:rPr>
+          <w:rFonts w:ascii="Times New Roman" w:hAnsi="Times New Roman" w:cs="Times New Roman"/>
+        </w:rPr>
+        <w:t xml:space="preserve"> class and the various data structures to hold the cards’ information</w:t>
+      </w:r>
+      <w:r>
+        <w:rPr>
+          <w:rFonts w:ascii="Times New Roman" w:hAnsi="Times New Roman" w:cs="Times New Roman"/>
+        </w:rPr>
+        <w:t xml:space="preserve">. The </w:t>
+      </w:r>
+      <w:proofErr w:type="spellStart"/>
+      <w:r>
+        <w:rPr>
+          <w:rFonts w:ascii="Times New Roman" w:hAnsi="Times New Roman" w:cs="Times New Roman"/>
+        </w:rPr>
+        <w:t>ListConverter</w:t>
+      </w:r>
+      <w:proofErr w:type="spellEnd"/>
+      <w:r>
+        <w:rPr>
+          <w:rFonts w:ascii="Times New Roman" w:hAnsi="Times New Roman" w:cs="Times New Roman"/>
+        </w:rPr>
+        <w:t xml:space="preserve"> class contains functions to read a deck list from Forge – or otherwise specified folder – and convert it into a list. This list is then </w:t>
       </w:r>
       <w:r>
         <w:rPr>
@@ -3579,7 +4259,35 @@
         <w:rPr>
           <w:rFonts w:ascii="Times New Roman" w:hAnsi="Times New Roman" w:cs="Times New Roman"/>
         </w:rPr>
-        <w:t xml:space="preserve"> and the card names are looked up using the online Scryfall MtG card database API [</w:t>
+        <w:t xml:space="preserve"> and the card names are looked up using the online </w:t>
+      </w:r>
+      <w:proofErr w:type="spellStart"/>
+      <w:r>
+        <w:rPr>
+          <w:rFonts w:ascii="Times New Roman" w:hAnsi="Times New Roman" w:cs="Times New Roman"/>
+        </w:rPr>
+        <w:t>Scryfall</w:t>
+      </w:r>
+      <w:proofErr w:type="spellEnd"/>
+      <w:r>
+        <w:rPr>
+          <w:rFonts w:ascii="Times New Roman" w:hAnsi="Times New Roman" w:cs="Times New Roman"/>
+        </w:rPr>
+        <w:t xml:space="preserve"> </w:t>
+      </w:r>
+      <w:proofErr w:type="spellStart"/>
+      <w:r>
+        <w:rPr>
+          <w:rFonts w:ascii="Times New Roman" w:hAnsi="Times New Roman" w:cs="Times New Roman"/>
+        </w:rPr>
+        <w:t>MtG</w:t>
+      </w:r>
+      <w:proofErr w:type="spellEnd"/>
+      <w:r>
+        <w:rPr>
+          <w:rFonts w:ascii="Times New Roman" w:hAnsi="Times New Roman" w:cs="Times New Roman"/>
+        </w:rPr>
+        <w:t xml:space="preserve"> card database API [</w:t>
       </w:r>
       <w:r>
         <w:rPr>
@@ -3591,7 +4299,21 @@
         <w:rPr>
           <w:rFonts w:ascii="Times New Roman" w:hAnsi="Times New Roman" w:cs="Times New Roman"/>
         </w:rPr>
-        <w:t xml:space="preserve"> with data and images taken and saved to a list of CardData objects. These objects contain all the relevant information about a card, and this list is what is handed back to the classification GUI to use and display.</w:t>
+        <w:t xml:space="preserve"> with data and images taken and saved to a list of </w:t>
+      </w:r>
+      <w:proofErr w:type="spellStart"/>
+      <w:r>
+        <w:rPr>
+          <w:rFonts w:ascii="Times New Roman" w:hAnsi="Times New Roman" w:cs="Times New Roman"/>
+        </w:rPr>
+        <w:t>CardData</w:t>
+      </w:r>
+      <w:proofErr w:type="spellEnd"/>
+      <w:r>
+        <w:rPr>
+          <w:rFonts w:ascii="Times New Roman" w:hAnsi="Times New Roman" w:cs="Times New Roman"/>
+        </w:rPr>
+        <w:t xml:space="preserve"> objects. These objects contain all the relevant information about a card, and this list is what is handed back to the classification GUI to use and display.</w:t>
       </w:r>
       <w:r>
         <w:rPr>
@@ -3638,6 +4360,7 @@
         </w:rPr>
         <w:t xml:space="preserve"> libraries and </w:t>
       </w:r>
+      <w:proofErr w:type="spellStart"/>
       <w:r>
         <w:rPr>
           <w:rFonts w:ascii="Times New Roman" w:hAnsi="Times New Roman" w:cs="Times New Roman"/>
@@ -3648,7 +4371,14 @@
         <w:rPr>
           <w:rFonts w:ascii="Times New Roman" w:hAnsi="Times New Roman" w:cs="Times New Roman"/>
         </w:rPr>
-        <w:t xml:space="preserve">eras libraries for </w:t>
+        <w:t>eras</w:t>
+      </w:r>
+      <w:proofErr w:type="spellEnd"/>
+      <w:r>
+        <w:rPr>
+          <w:rFonts w:ascii="Times New Roman" w:hAnsi="Times New Roman" w:cs="Times New Roman"/>
+        </w:rPr>
+        <w:t xml:space="preserve"> libraries for </w:t>
       </w:r>
       <w:r>
         <w:rPr>
@@ -3815,6 +4545,7 @@
         </w:rPr>
         <w:t xml:space="preserve"> </w:t>
       </w:r>
+      <w:proofErr w:type="spellStart"/>
       <w:r>
         <w:rPr>
           <w:rFonts w:ascii="Times New Roman" w:hAnsi="Times New Roman" w:cs="Times New Roman"/>
@@ -3825,7 +4556,14 @@
         <w:rPr>
           <w:rFonts w:ascii="Times New Roman" w:hAnsi="Times New Roman" w:cs="Times New Roman"/>
         </w:rPr>
-        <w:t xml:space="preserve">eras model </w:t>
+        <w:t>eras</w:t>
+      </w:r>
+      <w:proofErr w:type="spellEnd"/>
+      <w:r>
+        <w:rPr>
+          <w:rFonts w:ascii="Times New Roman" w:hAnsi="Times New Roman" w:cs="Times New Roman"/>
+        </w:rPr>
+        <w:t xml:space="preserve"> model </w:t>
       </w:r>
       <w:r>
         <w:rPr>
@@ -3849,7 +4587,15 @@
         <w:rPr>
           <w:rFonts w:ascii="Times New Roman" w:hAnsi="Times New Roman" w:cs="Times New Roman"/>
         </w:rPr>
-        <w:t>. The strongest of each class is taken as the deck’s speed.</w:t>
+        <w:t>. The strongest of each class is taken as t</w:t>
+      </w:r>
+      <w:bookmarkStart w:id="5" w:name="_GoBack"/>
+      <w:bookmarkEnd w:id="5"/>
+      <w:r>
+        <w:rPr>
+          <w:rFonts w:ascii="Times New Roman" w:hAnsi="Times New Roman" w:cs="Times New Roman"/>
+        </w:rPr>
+        <w:t>he deck’s speed.</w:t>
       </w:r>
       <w:r>
         <w:rPr>
@@ -3900,20 +4646,56 @@
         <w:rPr>
           <w:rFonts w:ascii="Times New Roman" w:hAnsi="Times New Roman" w:cs="Times New Roman"/>
         </w:rPr>
-        <w:t xml:space="preserve"> I had originally planned to aggregate multiple volunteers’ ratings of a large set of deck lists from the Forge client. I built a GUI tool in order to collect this data. Unfortunately, before data collection could commence, the COVID-19 </w:t>
+        <w:t xml:space="preserve"> I had originally planned to aggregate multiple volunteers’ ratings of a large set of deck lists from the Forge client. I built a GUI tool in order to collect this data. Unfortunately, before data collection could commence, the COVID-19 global pandemic prevented data from being gathered. </w:t>
+      </w:r>
+      <w:r>
+        <w:rPr>
+          <w:rFonts w:ascii="Times New Roman" w:hAnsi="Times New Roman" w:cs="Times New Roman"/>
+        </w:rPr>
+        <w:t xml:space="preserve">Instead, I generated training data manually </w:t>
       </w:r>
       <w:r>
         <w:rPr>
           <w:rFonts w:ascii="Times New Roman" w:hAnsi="Times New Roman" w:cs="Times New Roman"/>
         </w:rPr>
         <w:lastRenderedPageBreak/>
-        <w:t xml:space="preserve">global pandemic prevented data from being gathered. </w:t>
-      </w:r>
-      <w:r>
-        <w:rPr>
-          <w:rFonts w:ascii="Times New Roman" w:hAnsi="Times New Roman" w:cs="Times New Roman"/>
-        </w:rPr>
-        <w:t xml:space="preserve">Instead, I generated training data manually which created a data set which is less reliable than preferred, as it is subjective data. </w:t>
+        <w:t xml:space="preserve">which created a data set which is less reliable than preferred, as it is subjective data. </w:t>
+      </w:r>
+      <w:r>
+        <w:rPr>
+          <w:rFonts w:ascii="Times New Roman" w:hAnsi="Times New Roman" w:cs="Times New Roman"/>
+        </w:rPr>
+        <w:t>The GUI displayed a few stability issues to start, and so to ensure that this would not impede data generation, I added a feature to resume deck rating from a given deck. This helped reduce efficiency lost if the client were to crash during data generation. Since the GUI was unfortunately not used by others, these stability issues were only minor</w:t>
+      </w:r>
+      <w:r>
+        <w:rPr>
+          <w:rFonts w:ascii="Times New Roman" w:hAnsi="Times New Roman" w:cs="Times New Roman"/>
+        </w:rPr>
+        <w:t>, and did not impact development.</w:t>
+      </w:r>
+      <w:r>
+        <w:rPr>
+          <w:rFonts w:ascii="Times New Roman" w:hAnsi="Times New Roman" w:cs="Times New Roman"/>
+        </w:rPr>
+        <w:t xml:space="preserve"> If the GUI were to be used in the future for more data </w:t>
+      </w:r>
+      <w:r>
+        <w:rPr>
+          <w:rFonts w:ascii="Times New Roman" w:hAnsi="Times New Roman" w:cs="Times New Roman"/>
+        </w:rPr>
+        <w:t>generation,</w:t>
+      </w:r>
+      <w:r>
+        <w:rPr>
+          <w:rFonts w:ascii="Times New Roman" w:hAnsi="Times New Roman" w:cs="Times New Roman"/>
+        </w:rPr>
+        <w:t xml:space="preserve"> I would ensure these stability issues were fixed</w:t>
+      </w:r>
+      <w:r>
+        <w:rPr>
+          <w:rFonts w:ascii="Times New Roman" w:hAnsi="Times New Roman" w:cs="Times New Roman"/>
+        </w:rPr>
+        <w:t xml:space="preserve"> beforehand.</w:t>
       </w:r>
     </w:p>
     <w:p>
@@ -4086,7 +4868,267 @@
           <w:sz w:val="22"/>
           <w:szCs w:val="22"/>
         </w:rPr>
-        <w:t xml:space="preserve">Silver, D., Huang, A., Maddison, C., Guez, A., Sifre, L., van den Driessche, G., Schrittwieser, J., Antonoglou, I., Panneershelvam, V., Lanctot, M., Dieleman, S., Grewe, D., Nham, J., Kalchbrenner, N., Sutskever, I., Lillicrap, T., Leach, M., Kavukcuoglu, K., Graepel, T. and Hassabis, D. (2016). Mastering the game of Go with deep Neural Networks and tree search. </w:t>
+        <w:t xml:space="preserve">Silver, D., Huang, A., Maddison, C., </w:t>
+      </w:r>
+      <w:proofErr w:type="spellStart"/>
+      <w:r>
+        <w:rPr>
+          <w:rFonts w:ascii="Times New Roman" w:hAnsi="Times New Roman" w:cs="Times New Roman"/>
+          <w:color w:val="000000"/>
+          <w:sz w:val="22"/>
+          <w:szCs w:val="22"/>
+        </w:rPr>
+        <w:t>Guez</w:t>
+      </w:r>
+      <w:proofErr w:type="spellEnd"/>
+      <w:r>
+        <w:rPr>
+          <w:rFonts w:ascii="Times New Roman" w:hAnsi="Times New Roman" w:cs="Times New Roman"/>
+          <w:color w:val="000000"/>
+          <w:sz w:val="22"/>
+          <w:szCs w:val="22"/>
+        </w:rPr>
+        <w:t xml:space="preserve">, A., </w:t>
+      </w:r>
+      <w:proofErr w:type="spellStart"/>
+      <w:r>
+        <w:rPr>
+          <w:rFonts w:ascii="Times New Roman" w:hAnsi="Times New Roman" w:cs="Times New Roman"/>
+          <w:color w:val="000000"/>
+          <w:sz w:val="22"/>
+          <w:szCs w:val="22"/>
+        </w:rPr>
+        <w:t>Sifre</w:t>
+      </w:r>
+      <w:proofErr w:type="spellEnd"/>
+      <w:r>
+        <w:rPr>
+          <w:rFonts w:ascii="Times New Roman" w:hAnsi="Times New Roman" w:cs="Times New Roman"/>
+          <w:color w:val="000000"/>
+          <w:sz w:val="22"/>
+          <w:szCs w:val="22"/>
+        </w:rPr>
+        <w:t xml:space="preserve">, L., van den </w:t>
+      </w:r>
+      <w:proofErr w:type="spellStart"/>
+      <w:r>
+        <w:rPr>
+          <w:rFonts w:ascii="Times New Roman" w:hAnsi="Times New Roman" w:cs="Times New Roman"/>
+          <w:color w:val="000000"/>
+          <w:sz w:val="22"/>
+          <w:szCs w:val="22"/>
+        </w:rPr>
+        <w:t>Driessche</w:t>
+      </w:r>
+      <w:proofErr w:type="spellEnd"/>
+      <w:r>
+        <w:rPr>
+          <w:rFonts w:ascii="Times New Roman" w:hAnsi="Times New Roman" w:cs="Times New Roman"/>
+          <w:color w:val="000000"/>
+          <w:sz w:val="22"/>
+          <w:szCs w:val="22"/>
+        </w:rPr>
+        <w:t xml:space="preserve">, G., </w:t>
+      </w:r>
+      <w:proofErr w:type="spellStart"/>
+      <w:r>
+        <w:rPr>
+          <w:rFonts w:ascii="Times New Roman" w:hAnsi="Times New Roman" w:cs="Times New Roman"/>
+          <w:color w:val="000000"/>
+          <w:sz w:val="22"/>
+          <w:szCs w:val="22"/>
+        </w:rPr>
+        <w:t>Schrittwieser</w:t>
+      </w:r>
+      <w:proofErr w:type="spellEnd"/>
+      <w:r>
+        <w:rPr>
+          <w:rFonts w:ascii="Times New Roman" w:hAnsi="Times New Roman" w:cs="Times New Roman"/>
+          <w:color w:val="000000"/>
+          <w:sz w:val="22"/>
+          <w:szCs w:val="22"/>
+        </w:rPr>
+        <w:t xml:space="preserve">, J., </w:t>
+      </w:r>
+      <w:proofErr w:type="spellStart"/>
+      <w:r>
+        <w:rPr>
+          <w:rFonts w:ascii="Times New Roman" w:hAnsi="Times New Roman" w:cs="Times New Roman"/>
+          <w:color w:val="000000"/>
+          <w:sz w:val="22"/>
+          <w:szCs w:val="22"/>
+        </w:rPr>
+        <w:t>Antonoglou</w:t>
+      </w:r>
+      <w:proofErr w:type="spellEnd"/>
+      <w:r>
+        <w:rPr>
+          <w:rFonts w:ascii="Times New Roman" w:hAnsi="Times New Roman" w:cs="Times New Roman"/>
+          <w:color w:val="000000"/>
+          <w:sz w:val="22"/>
+          <w:szCs w:val="22"/>
+        </w:rPr>
+        <w:t xml:space="preserve">, I., </w:t>
+      </w:r>
+      <w:proofErr w:type="spellStart"/>
+      <w:r>
+        <w:rPr>
+          <w:rFonts w:ascii="Times New Roman" w:hAnsi="Times New Roman" w:cs="Times New Roman"/>
+          <w:color w:val="000000"/>
+          <w:sz w:val="22"/>
+          <w:szCs w:val="22"/>
+        </w:rPr>
+        <w:t>Panneershelvam</w:t>
+      </w:r>
+      <w:proofErr w:type="spellEnd"/>
+      <w:r>
+        <w:rPr>
+          <w:rFonts w:ascii="Times New Roman" w:hAnsi="Times New Roman" w:cs="Times New Roman"/>
+          <w:color w:val="000000"/>
+          <w:sz w:val="22"/>
+          <w:szCs w:val="22"/>
+        </w:rPr>
+        <w:t xml:space="preserve">, V., </w:t>
+      </w:r>
+      <w:proofErr w:type="spellStart"/>
+      <w:r>
+        <w:rPr>
+          <w:rFonts w:ascii="Times New Roman" w:hAnsi="Times New Roman" w:cs="Times New Roman"/>
+          <w:color w:val="000000"/>
+          <w:sz w:val="22"/>
+          <w:szCs w:val="22"/>
+        </w:rPr>
+        <w:t>Lanctot</w:t>
+      </w:r>
+      <w:proofErr w:type="spellEnd"/>
+      <w:r>
+        <w:rPr>
+          <w:rFonts w:ascii="Times New Roman" w:hAnsi="Times New Roman" w:cs="Times New Roman"/>
+          <w:color w:val="000000"/>
+          <w:sz w:val="22"/>
+          <w:szCs w:val="22"/>
+        </w:rPr>
+        <w:t xml:space="preserve">, M., Dieleman, S., </w:t>
+      </w:r>
+      <w:proofErr w:type="spellStart"/>
+      <w:r>
+        <w:rPr>
+          <w:rFonts w:ascii="Times New Roman" w:hAnsi="Times New Roman" w:cs="Times New Roman"/>
+          <w:color w:val="000000"/>
+          <w:sz w:val="22"/>
+          <w:szCs w:val="22"/>
+        </w:rPr>
+        <w:t>Grewe</w:t>
+      </w:r>
+      <w:proofErr w:type="spellEnd"/>
+      <w:r>
+        <w:rPr>
+          <w:rFonts w:ascii="Times New Roman" w:hAnsi="Times New Roman" w:cs="Times New Roman"/>
+          <w:color w:val="000000"/>
+          <w:sz w:val="22"/>
+          <w:szCs w:val="22"/>
+        </w:rPr>
+        <w:t xml:space="preserve">, D., </w:t>
+      </w:r>
+      <w:proofErr w:type="spellStart"/>
+      <w:r>
+        <w:rPr>
+          <w:rFonts w:ascii="Times New Roman" w:hAnsi="Times New Roman" w:cs="Times New Roman"/>
+          <w:color w:val="000000"/>
+          <w:sz w:val="22"/>
+          <w:szCs w:val="22"/>
+        </w:rPr>
+        <w:t>Nham</w:t>
+      </w:r>
+      <w:proofErr w:type="spellEnd"/>
+      <w:r>
+        <w:rPr>
+          <w:rFonts w:ascii="Times New Roman" w:hAnsi="Times New Roman" w:cs="Times New Roman"/>
+          <w:color w:val="000000"/>
+          <w:sz w:val="22"/>
+          <w:szCs w:val="22"/>
+        </w:rPr>
+        <w:t xml:space="preserve">, J., </w:t>
+      </w:r>
+      <w:proofErr w:type="spellStart"/>
+      <w:r>
+        <w:rPr>
+          <w:rFonts w:ascii="Times New Roman" w:hAnsi="Times New Roman" w:cs="Times New Roman"/>
+          <w:color w:val="000000"/>
+          <w:sz w:val="22"/>
+          <w:szCs w:val="22"/>
+        </w:rPr>
+        <w:t>Kalchbrenner</w:t>
+      </w:r>
+      <w:proofErr w:type="spellEnd"/>
+      <w:r>
+        <w:rPr>
+          <w:rFonts w:ascii="Times New Roman" w:hAnsi="Times New Roman" w:cs="Times New Roman"/>
+          <w:color w:val="000000"/>
+          <w:sz w:val="22"/>
+          <w:szCs w:val="22"/>
+        </w:rPr>
+        <w:t xml:space="preserve">, N., </w:t>
+      </w:r>
+      <w:proofErr w:type="spellStart"/>
+      <w:r>
+        <w:rPr>
+          <w:rFonts w:ascii="Times New Roman" w:hAnsi="Times New Roman" w:cs="Times New Roman"/>
+          <w:color w:val="000000"/>
+          <w:sz w:val="22"/>
+          <w:szCs w:val="22"/>
+        </w:rPr>
+        <w:t>Sutskever</w:t>
+      </w:r>
+      <w:proofErr w:type="spellEnd"/>
+      <w:r>
+        <w:rPr>
+          <w:rFonts w:ascii="Times New Roman" w:hAnsi="Times New Roman" w:cs="Times New Roman"/>
+          <w:color w:val="000000"/>
+          <w:sz w:val="22"/>
+          <w:szCs w:val="22"/>
+        </w:rPr>
+        <w:t xml:space="preserve">, I., </w:t>
+      </w:r>
+      <w:proofErr w:type="spellStart"/>
+      <w:r>
+        <w:rPr>
+          <w:rFonts w:ascii="Times New Roman" w:hAnsi="Times New Roman" w:cs="Times New Roman"/>
+          <w:color w:val="000000"/>
+          <w:sz w:val="22"/>
+          <w:szCs w:val="22"/>
+        </w:rPr>
+        <w:t>Lillicrap</w:t>
+      </w:r>
+      <w:proofErr w:type="spellEnd"/>
+      <w:r>
+        <w:rPr>
+          <w:rFonts w:ascii="Times New Roman" w:hAnsi="Times New Roman" w:cs="Times New Roman"/>
+          <w:color w:val="000000"/>
+          <w:sz w:val="22"/>
+          <w:szCs w:val="22"/>
+        </w:rPr>
+        <w:t xml:space="preserve">, T., Leach, M., </w:t>
+      </w:r>
+      <w:proofErr w:type="spellStart"/>
+      <w:r>
+        <w:rPr>
+          <w:rFonts w:ascii="Times New Roman" w:hAnsi="Times New Roman" w:cs="Times New Roman"/>
+          <w:color w:val="000000"/>
+          <w:sz w:val="22"/>
+          <w:szCs w:val="22"/>
+        </w:rPr>
+        <w:t>Kavukcuoglu</w:t>
+      </w:r>
+      <w:proofErr w:type="spellEnd"/>
+      <w:r>
+        <w:rPr>
+          <w:rFonts w:ascii="Times New Roman" w:hAnsi="Times New Roman" w:cs="Times New Roman"/>
+          <w:color w:val="000000"/>
+          <w:sz w:val="22"/>
+          <w:szCs w:val="22"/>
+        </w:rPr>
+        <w:t xml:space="preserve">, K., Graepel, T. and Hassabis, D. (2016). Mastering the game of Go with deep Neural Networks and tree search. </w:t>
       </w:r>
       <w:r>
         <w:rPr>
@@ -4132,7 +5174,27 @@
           <w:sz w:val="22"/>
           <w:szCs w:val="22"/>
         </w:rPr>
-        <w:t xml:space="preserve">Campbell, M., Hoane, A. and Hsu, F. (2002). Deep Blue. </w:t>
+        <w:t xml:space="preserve">Campbell, M., </w:t>
+      </w:r>
+      <w:proofErr w:type="spellStart"/>
+      <w:r>
+        <w:rPr>
+          <w:rFonts w:ascii="Times New Roman" w:hAnsi="Times New Roman" w:cs="Times New Roman"/>
+          <w:color w:val="000000"/>
+          <w:sz w:val="22"/>
+          <w:szCs w:val="22"/>
+        </w:rPr>
+        <w:t>Hoane</w:t>
+      </w:r>
+      <w:proofErr w:type="spellEnd"/>
+      <w:r>
+        <w:rPr>
+          <w:rFonts w:ascii="Times New Roman" w:hAnsi="Times New Roman" w:cs="Times New Roman"/>
+          <w:color w:val="000000"/>
+          <w:sz w:val="22"/>
+          <w:szCs w:val="22"/>
+        </w:rPr>
+        <w:t xml:space="preserve">, A. and Hsu, F. (2002). Deep Blue. </w:t>
       </w:r>
       <w:r>
         <w:rPr>
@@ -4171,15 +5233,27 @@
         </w:rPr>
         <w:t xml:space="preserve">[3] </w:t>
       </w:r>
-      <w:r>
-        <w:rPr>
-          <w:rFonts w:ascii="Times New Roman" w:hAnsi="Times New Roman" w:cs="Times New Roman"/>
-          <w:color w:val="000000"/>
-          <w:sz w:val="22"/>
-          <w:szCs w:val="22"/>
-        </w:rPr>
-        <w:t xml:space="preserve">OpenAI. (2019). </w:t>
-      </w:r>
+      <w:proofErr w:type="spellStart"/>
+      <w:r>
+        <w:rPr>
+          <w:rFonts w:ascii="Times New Roman" w:hAnsi="Times New Roman" w:cs="Times New Roman"/>
+          <w:color w:val="000000"/>
+          <w:sz w:val="22"/>
+          <w:szCs w:val="22"/>
+        </w:rPr>
+        <w:t>OpenAI</w:t>
+      </w:r>
+      <w:proofErr w:type="spellEnd"/>
+      <w:r>
+        <w:rPr>
+          <w:rFonts w:ascii="Times New Roman" w:hAnsi="Times New Roman" w:cs="Times New Roman"/>
+          <w:color w:val="000000"/>
+          <w:sz w:val="22"/>
+          <w:szCs w:val="22"/>
+        </w:rPr>
+        <w:t xml:space="preserve">. (2019). </w:t>
+      </w:r>
+      <w:proofErr w:type="spellStart"/>
       <w:r>
         <w:rPr>
           <w:rFonts w:ascii="Times New Roman" w:hAnsi="Times New Roman" w:cs="Times New Roman"/>
@@ -4188,7 +5262,18 @@
           <w:sz w:val="22"/>
           <w:szCs w:val="22"/>
         </w:rPr>
-        <w:t>OpenAI Five</w:t>
+        <w:t>OpenAI</w:t>
+      </w:r>
+      <w:proofErr w:type="spellEnd"/>
+      <w:r>
+        <w:rPr>
+          <w:rFonts w:ascii="Times New Roman" w:hAnsi="Times New Roman" w:cs="Times New Roman"/>
+          <w:i/>
+          <w:color w:val="000000"/>
+          <w:sz w:val="22"/>
+          <w:szCs w:val="22"/>
+        </w:rPr>
+        <w:t xml:space="preserve"> Five</w:t>
       </w:r>
       <w:r>
         <w:rPr>
@@ -4254,7 +5339,27 @@
           <w:sz w:val="22"/>
           <w:szCs w:val="22"/>
         </w:rPr>
-        <w:t xml:space="preserve">Churchill, A., Biderman, S. and Herrick, A. (2019). Magic the Gathering is Turing Complete. [online] Available at: </w:t>
+        <w:t xml:space="preserve">Churchill, A., </w:t>
+      </w:r>
+      <w:proofErr w:type="spellStart"/>
+      <w:r>
+        <w:rPr>
+          <w:rFonts w:ascii="Times New Roman" w:hAnsi="Times New Roman" w:cs="Times New Roman"/>
+          <w:color w:val="000000"/>
+          <w:sz w:val="22"/>
+          <w:szCs w:val="22"/>
+        </w:rPr>
+        <w:t>Biderman</w:t>
+      </w:r>
+      <w:proofErr w:type="spellEnd"/>
+      <w:r>
+        <w:rPr>
+          <w:rFonts w:ascii="Times New Roman" w:hAnsi="Times New Roman" w:cs="Times New Roman"/>
+          <w:color w:val="000000"/>
+          <w:sz w:val="22"/>
+          <w:szCs w:val="22"/>
+        </w:rPr>
+        <w:t xml:space="preserve">, S. and Herrick, A. (2019). Magic the Gathering is Turing Complete. [online] Available at: </w:t>
       </w:r>
       <w:hyperlink r:id="rId11" w:history="1">
         <w:r>
@@ -4378,6 +5483,7 @@
           <w:sz w:val="22"/>
           <w:szCs w:val="22"/>
         </w:rPr>
+        <w:lastRenderedPageBreak/>
         <w:t xml:space="preserve">[6] </w:t>
       </w:r>
       <w:r>
@@ -4758,7 +5864,27 @@
           <w:sz w:val="22"/>
           <w:szCs w:val="22"/>
         </w:rPr>
-        <w:t xml:space="preserve">[14] Xmage </w:t>
+        <w:t xml:space="preserve">[14] </w:t>
+      </w:r>
+      <w:proofErr w:type="spellStart"/>
+      <w:r>
+        <w:rPr>
+          <w:rFonts w:ascii="Times New Roman" w:hAnsi="Times New Roman" w:cs="Times New Roman"/>
+          <w:color w:val="000000"/>
+          <w:sz w:val="22"/>
+          <w:szCs w:val="22"/>
+        </w:rPr>
+        <w:t>Xmage</w:t>
+      </w:r>
+      <w:proofErr w:type="spellEnd"/>
+      <w:r>
+        <w:rPr>
+          <w:rFonts w:ascii="Times New Roman" w:hAnsi="Times New Roman" w:cs="Times New Roman"/>
+          <w:color w:val="000000"/>
+          <w:sz w:val="22"/>
+          <w:szCs w:val="22"/>
+        </w:rPr>
+        <w:t xml:space="preserve"> </w:t>
       </w:r>
       <w:hyperlink r:id="rId21" w:history="1">
         <w:r>
@@ -4796,7 +5922,47 @@
           <w:sz w:val="22"/>
           <w:szCs w:val="22"/>
         </w:rPr>
-        <w:t xml:space="preserve">[15] Uriarte, A. and Ontan˜on´, S. (2019). Improving Monte Carlo Tree Search Policies in StarCraft via Probabilistic Models Learned from Replay Data. [online] Available at: </w:t>
+        <w:t xml:space="preserve">[15] </w:t>
+      </w:r>
+      <w:proofErr w:type="spellStart"/>
+      <w:r>
+        <w:rPr>
+          <w:rFonts w:ascii="Times New Roman" w:hAnsi="Times New Roman" w:cs="Times New Roman"/>
+          <w:color w:val="000000"/>
+          <w:sz w:val="22"/>
+          <w:szCs w:val="22"/>
+        </w:rPr>
+        <w:t>Uriarte</w:t>
+      </w:r>
+      <w:proofErr w:type="spellEnd"/>
+      <w:r>
+        <w:rPr>
+          <w:rFonts w:ascii="Times New Roman" w:hAnsi="Times New Roman" w:cs="Times New Roman"/>
+          <w:color w:val="000000"/>
+          <w:sz w:val="22"/>
+          <w:szCs w:val="22"/>
+        </w:rPr>
+        <w:t xml:space="preserve">, A. and </w:t>
+      </w:r>
+      <w:proofErr w:type="spellStart"/>
+      <w:r>
+        <w:rPr>
+          <w:rFonts w:ascii="Times New Roman" w:hAnsi="Times New Roman" w:cs="Times New Roman"/>
+          <w:color w:val="000000"/>
+          <w:sz w:val="22"/>
+          <w:szCs w:val="22"/>
+        </w:rPr>
+        <w:t>Ontan˜on</w:t>
+      </w:r>
+      <w:proofErr w:type="spellEnd"/>
+      <w:r>
+        <w:rPr>
+          <w:rFonts w:ascii="Times New Roman" w:hAnsi="Times New Roman" w:cs="Times New Roman"/>
+          <w:color w:val="000000"/>
+          <w:sz w:val="22"/>
+          <w:szCs w:val="22"/>
+        </w:rPr>
+        <w:t xml:space="preserve">´, S. (2019). Improving Monte Carlo Tree Search Policies in StarCraft via Probabilistic Models Learned from Replay Data. [online] Available at: </w:t>
       </w:r>
       <w:hyperlink r:id="rId22" w:history="1">
         <w:r>
@@ -4846,7 +6012,27 @@
           <w:sz w:val="22"/>
           <w:szCs w:val="22"/>
         </w:rPr>
-        <w:t>[16] Rumelhart, D., Hinton, G. and Williams, R. (2019). </w:t>
+        <w:t xml:space="preserve">[16] </w:t>
+      </w:r>
+      <w:proofErr w:type="spellStart"/>
+      <w:r>
+        <w:rPr>
+          <w:rFonts w:ascii="Times New Roman" w:hAnsi="Times New Roman" w:cs="Times New Roman"/>
+          <w:color w:val="000000"/>
+          <w:sz w:val="22"/>
+          <w:szCs w:val="22"/>
+        </w:rPr>
+        <w:t>Rumelhart</w:t>
+      </w:r>
+      <w:proofErr w:type="spellEnd"/>
+      <w:r>
+        <w:rPr>
+          <w:rFonts w:ascii="Times New Roman" w:hAnsi="Times New Roman" w:cs="Times New Roman"/>
+          <w:color w:val="000000"/>
+          <w:sz w:val="22"/>
+          <w:szCs w:val="22"/>
+        </w:rPr>
+        <w:t>, D., Hinton, G. and Williams, R. (2019). </w:t>
       </w:r>
       <w:r>
         <w:rPr>
@@ -4916,7 +6102,23 @@
           <w:rFonts w:ascii="Times New Roman" w:hAnsi="Times New Roman" w:cs="Times New Roman"/>
           <w:color w:val="000000"/>
         </w:rPr>
-        <w:t xml:space="preserve">[18] Scryfall API </w:t>
+        <w:t xml:space="preserve">[18] </w:t>
+      </w:r>
+      <w:proofErr w:type="spellStart"/>
+      <w:r>
+        <w:rPr>
+          <w:rFonts w:ascii="Times New Roman" w:hAnsi="Times New Roman" w:cs="Times New Roman"/>
+          <w:color w:val="000000"/>
+        </w:rPr>
+        <w:t>Scryfall</w:t>
+      </w:r>
+      <w:proofErr w:type="spellEnd"/>
+      <w:r>
+        <w:rPr>
+          <w:rFonts w:ascii="Times New Roman" w:hAnsi="Times New Roman" w:cs="Times New Roman"/>
+          <w:color w:val="000000"/>
+        </w:rPr>
+        <w:t xml:space="preserve"> API </w:t>
       </w:r>
       <w:r>
         <w:rPr>
@@ -6242,7 +7444,7 @@
 </file>
 
 <file path=customXml/itemProps1.xml><?xml version="1.0" encoding="utf-8"?>
-<ds:datastoreItem xmlns:ds="http://schemas.openxmlformats.org/officeDocument/2006/customXml" ds:itemID="{68286849-9307-4ABE-BE91-11D23BF308A4}">
+<ds:datastoreItem xmlns:ds="http://schemas.openxmlformats.org/officeDocument/2006/customXml" ds:itemID="{8E7F3D99-8A95-41C1-BD1F-3BC972326763}">
   <ds:schemaRefs>
     <ds:schemaRef ds:uri="http://schemas.openxmlformats.org/officeDocument/2006/bibliography"/>
   </ds:schemaRefs>

</xml_diff>